<commit_message>
Oppdatert slik at forrige endring også vises i docx / pdf
</commit_message>
<xml_diff>
--- a/A2.docx
+++ b/A2.docx
@@ -137,20 +137,17 @@
       </w:r>
     </w:p>
     <w:p>
-      <w:pPr>
-        <w:pStyle w:val="Date"/>
-      </w:pPr>
-      <w:r>
-        <w:t xml:space="preserve">10/11/2021</w:t>
-      </w:r>
-    </w:p>
-    <w:bookmarkStart w:id="21" w:name="r-markdown"/>
+      <w:r>
+        <w:br w:type="page"/>
+      </w:r>
+    </w:p>
+    <w:bookmarkStart w:id="20" w:name="innledning"/>
     <w:p>
       <w:pPr>
         <w:pStyle w:val="Heading2"/>
       </w:pPr>
       <w:r>
-        <w:t xml:space="preserve">R Markdown</w:t>
+        <w:t xml:space="preserve">Innledning</w:t>
       </w:r>
     </w:p>
     <w:p>
@@ -158,29 +155,7 @@
         <w:pStyle w:val="FirstParagraph"/>
       </w:pPr>
       <w:r>
-        <w:t xml:space="preserve">This is an R Markdown document. Markdown is a simple formatting syntax for authoring HTML, PDF, and MS Word documents. For more details on using R Markdown see</w:t>
-      </w:r>
-      <w:r>
-        <w:t xml:space="preserve"> </w:t>
-      </w:r>
-      <w:hyperlink r:id="rId20">
-        <w:r>
-          <w:rPr>
-            <w:rStyle w:val="Hyperlink"/>
-          </w:rPr>
-          <w:t xml:space="preserve">http://rmarkdown.rstudio.com</w:t>
-        </w:r>
-      </w:hyperlink>
-      <w:r>
-        <w:t xml:space="preserve">.</w:t>
-      </w:r>
-    </w:p>
-    <w:p>
-      <w:pPr>
-        <w:pStyle w:val="BodyText"/>
-      </w:pPr>
-      <w:r>
-        <w:t xml:space="preserve">When you click the</w:t>
+        <w:t xml:space="preserve">Dette er oppgave 2 i kurset MSB105 Data Science. I den følgende artikkelen anvendes datasettet</w:t>
       </w:r>
       <w:r>
         <w:t xml:space="preserve"> </w:t>
@@ -190,13 +165,80 @@
           <w:bCs/>
           <w:b/>
         </w:rPr>
-        <w:t xml:space="preserve">Knit</w:t>
-      </w:r>
-      <w:r>
-        <w:t xml:space="preserve"> </w:t>
-      </w:r>
-      <w:r>
-        <w:t xml:space="preserve">button a document will be generated that includes both content as well as the output of any embedded R code chunks within the document. You can embed an R code chunk like this:</w:t>
+        <w:t xml:space="preserve">heights</w:t>
+      </w:r>
+      <w:r>
+        <w:t xml:space="preserve"> </w:t>
+      </w:r>
+      <w:r>
+        <w:t xml:space="preserve">fra pakken</w:t>
+      </w:r>
+      <w:r>
+        <w:t xml:space="preserve"> </w:t>
+      </w:r>
+      <w:r>
+        <w:rPr>
+          <w:bCs/>
+          <w:b/>
+        </w:rPr>
+        <w:t xml:space="preserve">modelr</w:t>
+      </w:r>
+      <w:r>
+        <w:t xml:space="preserve"> </w:t>
+      </w:r>
+      <w:r>
+        <w:t xml:space="preserve">for å besvare følgende problemstilling;</w:t>
+      </w:r>
+      <w:r>
+        <w:t xml:space="preserve"> </w:t>
+      </w:r>
+      <w:r>
+        <w:rPr>
+          <w:bCs/>
+          <w:b/>
+        </w:rPr>
+        <w:t xml:space="preserve">Er det høyde som bestemmer inntekt?</w:t>
+      </w:r>
+    </w:p>
+    <w:bookmarkEnd w:id="20"/>
+    <w:bookmarkStart w:id="21" w:name="X910ae69cd8f6b317d79e631978236f98ff23815"/>
+    <w:p>
+      <w:pPr>
+        <w:pStyle w:val="Heading2"/>
+      </w:pPr>
+      <w:r>
+        <w:t xml:space="preserve">En kort litteraturgjennomgang på ca. 1 side</w:t>
+      </w:r>
+    </w:p>
+    <w:bookmarkEnd w:id="21"/>
+    <w:bookmarkStart w:id="25" w:name="analyse-med-egen-versjon-av-datasettet"/>
+    <w:p>
+      <w:pPr>
+        <w:pStyle w:val="Heading2"/>
+      </w:pPr>
+      <w:r>
+        <w:t xml:space="preserve">Analyse med egen versjon av datasettet</w:t>
+      </w:r>
+    </w:p>
+    <w:p>
+      <w:pPr>
+        <w:pStyle w:val="FirstParagraph"/>
+      </w:pPr>
+      <w:r>
+        <w:t xml:space="preserve">I henhold til oppgaveteksten, angir vi datasettet for</w:t>
+      </w:r>
+      <w:r>
+        <w:t xml:space="preserve"> </w:t>
+      </w:r>
+      <w:r>
+        <w:rPr>
+          <w:iCs/>
+          <w:i/>
+        </w:rPr>
+        <w:t xml:space="preserve">hoyde</w:t>
+      </w:r>
+      <w:r>
+        <w:t xml:space="preserve">.</w:t>
       </w:r>
     </w:p>
     <w:p>
@@ -205,103 +247,851 @@
       </w:pPr>
       <w:r>
         <w:rPr>
+          <w:rStyle w:val="CommentTok"/>
+        </w:rPr>
+        <w:t xml:space="preserve"># Vi selekterer ut dataene for heights fra pakken modelr, og angir deretter benevnelsen "hoyde"</w:t>
+      </w:r>
+      <w:r>
+        <w:br/>
+      </w:r>
+      <w:r>
+        <w:br/>
+      </w:r>
+      <w:r>
+        <w:rPr>
           <w:rStyle w:val="FunctionTok"/>
         </w:rPr>
+        <w:t xml:space="preserve">data</w:t>
+      </w:r>
+      <w:r>
+        <w:rPr>
+          <w:rStyle w:val="NormalTok"/>
+        </w:rPr>
+        <w:t xml:space="preserve">(</w:t>
+      </w:r>
+      <w:r>
+        <w:rPr>
+          <w:rStyle w:val="StringTok"/>
+        </w:rPr>
+        <w:t xml:space="preserve">'heights'</w:t>
+      </w:r>
+      <w:r>
+        <w:rPr>
+          <w:rStyle w:val="NormalTok"/>
+        </w:rPr>
+        <w:t xml:space="preserve">, </w:t>
+      </w:r>
+      <w:r>
+        <w:rPr>
+          <w:rStyle w:val="AttributeTok"/>
+        </w:rPr>
+        <w:t xml:space="preserve">package =</w:t>
+      </w:r>
+      <w:r>
+        <w:rPr>
+          <w:rStyle w:val="NormalTok"/>
+        </w:rPr>
+        <w:t xml:space="preserve"> </w:t>
+      </w:r>
+      <w:r>
+        <w:rPr>
+          <w:rStyle w:val="StringTok"/>
+        </w:rPr>
+        <w:t xml:space="preserve">'modelr'</w:t>
+      </w:r>
+      <w:r>
+        <w:rPr>
+          <w:rStyle w:val="NormalTok"/>
+        </w:rPr>
+        <w:t xml:space="preserve">)</w:t>
+      </w:r>
+      <w:r>
+        <w:br/>
+      </w:r>
+      <w:r>
+        <w:rPr>
+          <w:rStyle w:val="NormalTok"/>
+        </w:rPr>
+        <w:t xml:space="preserve">hoyde </w:t>
+      </w:r>
+      <w:r>
+        <w:rPr>
+          <w:rStyle w:val="OtherTok"/>
+        </w:rPr>
+        <w:t xml:space="preserve">&lt;-</w:t>
+      </w:r>
+      <w:r>
+        <w:rPr>
+          <w:rStyle w:val="NormalTok"/>
+        </w:rPr>
+        <w:t xml:space="preserve"> heights</w:t>
+      </w:r>
+      <w:r>
+        <w:br/>
+      </w:r>
+      <w:r>
+        <w:br/>
+      </w:r>
+      <w:r>
+        <w:rPr>
+          <w:rStyle w:val="CommentTok"/>
+        </w:rPr>
+        <w:t xml:space="preserve"># Vi rydder videre opp i benevnelsene ved å slik at de blir enklere å jobbe med. Vi oversetter dem til norsk, samt omgjør måleenhetene til metriske.</w:t>
+      </w:r>
+      <w:r>
+        <w:br/>
+      </w:r>
+      <w:r>
+        <w:br/>
+      </w:r>
+      <w:r>
+        <w:rPr>
+          <w:rStyle w:val="NormalTok"/>
+        </w:rPr>
+        <w:t xml:space="preserve">hoyde</w:t>
+      </w:r>
+      <w:r>
+        <w:rPr>
+          <w:rStyle w:val="SpecialCharTok"/>
+        </w:rPr>
+        <w:t xml:space="preserve">$</w:t>
+      </w:r>
+      <w:r>
+        <w:rPr>
+          <w:rStyle w:val="NormalTok"/>
+        </w:rPr>
+        <w:t xml:space="preserve">inntekt </w:t>
+      </w:r>
+      <w:r>
+        <w:rPr>
+          <w:rStyle w:val="OtherTok"/>
+        </w:rPr>
+        <w:t xml:space="preserve">&lt;-</w:t>
+      </w:r>
+      <w:r>
+        <w:rPr>
+          <w:rStyle w:val="NormalTok"/>
+        </w:rPr>
+        <w:t xml:space="preserve"> hoyde</w:t>
+      </w:r>
+      <w:r>
+        <w:rPr>
+          <w:rStyle w:val="SpecialCharTok"/>
+        </w:rPr>
+        <w:t xml:space="preserve">$</w:t>
+      </w:r>
+      <w:r>
+        <w:rPr>
+          <w:rStyle w:val="NormalTok"/>
+        </w:rPr>
+        <w:t xml:space="preserve">income</w:t>
+      </w:r>
+      <w:r>
+        <w:rPr>
+          <w:rStyle w:val="SpecialCharTok"/>
+        </w:rPr>
+        <w:t xml:space="preserve">*</w:t>
+      </w:r>
+      <w:r>
+        <w:rPr>
+          <w:rStyle w:val="FloatTok"/>
+        </w:rPr>
+        <w:t xml:space="preserve">8.5</w:t>
+      </w:r>
+      <w:r>
+        <w:br/>
+      </w:r>
+      <w:r>
+        <w:rPr>
+          <w:rStyle w:val="NormalTok"/>
+        </w:rPr>
+        <w:t xml:space="preserve">hoyde</w:t>
+      </w:r>
+      <w:r>
+        <w:rPr>
+          <w:rStyle w:val="SpecialCharTok"/>
+        </w:rPr>
+        <w:t xml:space="preserve">$</w:t>
+      </w:r>
+      <w:r>
+        <w:rPr>
+          <w:rStyle w:val="NormalTok"/>
+        </w:rPr>
+        <w:t xml:space="preserve">height_cm </w:t>
+      </w:r>
+      <w:r>
+        <w:rPr>
+          <w:rStyle w:val="OtherTok"/>
+        </w:rPr>
+        <w:t xml:space="preserve">&lt;-</w:t>
+      </w:r>
+      <w:r>
+        <w:rPr>
+          <w:rStyle w:val="NormalTok"/>
+        </w:rPr>
+        <w:t xml:space="preserve"> hoyde</w:t>
+      </w:r>
+      <w:r>
+        <w:rPr>
+          <w:rStyle w:val="SpecialCharTok"/>
+        </w:rPr>
+        <w:t xml:space="preserve">$</w:t>
+      </w:r>
+      <w:r>
+        <w:rPr>
+          <w:rStyle w:val="NormalTok"/>
+        </w:rPr>
+        <w:t xml:space="preserve">height</w:t>
+      </w:r>
+      <w:r>
+        <w:rPr>
+          <w:rStyle w:val="SpecialCharTok"/>
+        </w:rPr>
+        <w:t xml:space="preserve">*</w:t>
+      </w:r>
+      <w:r>
+        <w:rPr>
+          <w:rStyle w:val="FloatTok"/>
+        </w:rPr>
+        <w:t xml:space="preserve">2.54</w:t>
+      </w:r>
+      <w:r>
+        <w:br/>
+      </w:r>
+      <w:r>
+        <w:rPr>
+          <w:rStyle w:val="FunctionTok"/>
+        </w:rPr>
+        <w:t xml:space="preserve">kable</w:t>
+      </w:r>
+      <w:r>
+        <w:rPr>
+          <w:rStyle w:val="NormalTok"/>
+        </w:rPr>
+        <w:t xml:space="preserve">(</w:t>
+      </w:r>
+      <w:r>
+        <w:rPr>
+          <w:rStyle w:val="FunctionTok"/>
+        </w:rPr>
         <w:t xml:space="preserve">summary</w:t>
       </w:r>
       <w:r>
         <w:rPr>
           <w:rStyle w:val="NormalTok"/>
         </w:rPr>
-        <w:t xml:space="preserve">(cars)</w:t>
-      </w:r>
-    </w:p>
+        <w:t xml:space="preserve">(hoyde[,</w:t>
+      </w:r>
+      <w:r>
+        <w:rPr>
+          <w:rStyle w:val="DecValTok"/>
+        </w:rPr>
+        <w:t xml:space="preserve">9</w:t>
+      </w:r>
+      <w:r>
+        <w:rPr>
+          <w:rStyle w:val="SpecialCharTok"/>
+        </w:rPr>
+        <w:t xml:space="preserve">:</w:t>
+      </w:r>
+      <w:r>
+        <w:rPr>
+          <w:rStyle w:val="DecValTok"/>
+        </w:rPr>
+        <w:t xml:space="preserve">10</w:t>
+      </w:r>
+      <w:r>
+        <w:rPr>
+          <w:rStyle w:val="NormalTok"/>
+        </w:rPr>
+        <w:t xml:space="preserve">]))</w:t>
+      </w:r>
+    </w:p>
+    <w:tbl>
+      <w:tblPr>
+        <w:tblStyle w:val="Table"/>
+        <w:tblW w:type="auto" w:w="0"/>
+        <w:tblLook w:firstRow="1" w:lastRow="0" w:firstColumn="0" w:lastColumn="0" w:noHBand="0" w:noVBand="0" w:val="0020"/>
+      </w:tblPr>
+      <w:tblGrid>
+        <w:gridCol w:w="2640"/>
+        <w:gridCol w:w="2640"/>
+        <w:gridCol w:w="2640"/>
+      </w:tblGrid>
+      <w:tr>
+        <w:trPr>
+          <w:tblHeader w:val="true"/>
+        </w:trPr>
+        <w:tc>
+          <w:tcPr/>
+          <w:p>
+            <w:pPr>
+              <w:pStyle w:val="Compact"/>
+            </w:pPr>
+          </w:p>
+        </w:tc>
+        <w:tc>
+          <w:tcPr/>
+          <w:p>
+            <w:pPr>
+              <w:pStyle w:val="Compact"/>
+              <w:jc w:val="left"/>
+            </w:pPr>
+            <w:r>
+              <w:t xml:space="preserve">inntekt</w:t>
+            </w:r>
+          </w:p>
+        </w:tc>
+        <w:tc>
+          <w:tcPr/>
+          <w:p>
+            <w:pPr>
+              <w:pStyle w:val="Compact"/>
+              <w:jc w:val="left"/>
+            </w:pPr>
+            <w:r>
+              <w:t xml:space="preserve">height_cm</w:t>
+            </w:r>
+          </w:p>
+        </w:tc>
+      </w:tr>
+      <w:tr>
+        <w:tc>
+          <w:tcPr/>
+          <w:p>
+            <w:pPr>
+              <w:pStyle w:val="Compact"/>
+            </w:pPr>
+          </w:p>
+        </w:tc>
+        <w:tc>
+          <w:tcPr/>
+          <w:p>
+            <w:pPr>
+              <w:pStyle w:val="Compact"/>
+              <w:jc w:val="left"/>
+            </w:pPr>
+            <w:r>
+              <w:t xml:space="preserve">Min. : 0</w:t>
+            </w:r>
+          </w:p>
+        </w:tc>
+        <w:tc>
+          <w:tcPr/>
+          <w:p>
+            <w:pPr>
+              <w:pStyle w:val="Compact"/>
+              <w:jc w:val="left"/>
+            </w:pPr>
+            <w:r>
+              <w:t xml:space="preserve">Min. :132.1</w:t>
+            </w:r>
+          </w:p>
+        </w:tc>
+      </w:tr>
+      <w:tr>
+        <w:tc>
+          <w:tcPr/>
+          <w:p>
+            <w:pPr>
+              <w:pStyle w:val="Compact"/>
+            </w:pPr>
+          </w:p>
+        </w:tc>
+        <w:tc>
+          <w:tcPr/>
+          <w:p>
+            <w:pPr>
+              <w:pStyle w:val="Compact"/>
+              <w:jc w:val="left"/>
+            </w:pPr>
+            <w:r>
+              <w:t xml:space="preserve">1st Qu.: 1407</w:t>
+            </w:r>
+          </w:p>
+        </w:tc>
+        <w:tc>
+          <w:tcPr/>
+          <w:p>
+            <w:pPr>
+              <w:pStyle w:val="Compact"/>
+              <w:jc w:val="left"/>
+            </w:pPr>
+            <w:r>
+              <w:t xml:space="preserve">1st Qu.:162.6</w:t>
+            </w:r>
+          </w:p>
+        </w:tc>
+      </w:tr>
+      <w:tr>
+        <w:tc>
+          <w:tcPr/>
+          <w:p>
+            <w:pPr>
+              <w:pStyle w:val="Compact"/>
+            </w:pPr>
+          </w:p>
+        </w:tc>
+        <w:tc>
+          <w:tcPr/>
+          <w:p>
+            <w:pPr>
+              <w:pStyle w:val="Compact"/>
+              <w:jc w:val="left"/>
+            </w:pPr>
+            <w:r>
+              <w:t xml:space="preserve">Median : 251511</w:t>
+            </w:r>
+          </w:p>
+        </w:tc>
+        <w:tc>
+          <w:tcPr/>
+          <w:p>
+            <w:pPr>
+              <w:pStyle w:val="Compact"/>
+              <w:jc w:val="left"/>
+            </w:pPr>
+            <w:r>
+              <w:t xml:space="preserve">Median :170.2</w:t>
+            </w:r>
+          </w:p>
+        </w:tc>
+      </w:tr>
+      <w:tr>
+        <w:tc>
+          <w:tcPr/>
+          <w:p>
+            <w:pPr>
+              <w:pStyle w:val="Compact"/>
+            </w:pPr>
+          </w:p>
+        </w:tc>
+        <w:tc>
+          <w:tcPr/>
+          <w:p>
+            <w:pPr>
+              <w:pStyle w:val="Compact"/>
+              <w:jc w:val="left"/>
+            </w:pPr>
+            <w:r>
+              <w:t xml:space="preserve">Mean : 350234</w:t>
+            </w:r>
+          </w:p>
+        </w:tc>
+        <w:tc>
+          <w:tcPr/>
+          <w:p>
+            <w:pPr>
+              <w:pStyle w:val="Compact"/>
+              <w:jc w:val="left"/>
+            </w:pPr>
+            <w:r>
+              <w:t xml:space="preserve">Mean :170.4</w:t>
+            </w:r>
+          </w:p>
+        </w:tc>
+      </w:tr>
+      <w:tr>
+        <w:tc>
+          <w:tcPr/>
+          <w:p>
+            <w:pPr>
+              <w:pStyle w:val="Compact"/>
+            </w:pPr>
+          </w:p>
+        </w:tc>
+        <w:tc>
+          <w:tcPr/>
+          <w:p>
+            <w:pPr>
+              <w:pStyle w:val="Compact"/>
+              <w:jc w:val="left"/>
+            </w:pPr>
+            <w:r>
+              <w:t xml:space="preserve">3rd Qu.: 467500</w:t>
+            </w:r>
+          </w:p>
+        </w:tc>
+        <w:tc>
+          <w:tcPr/>
+          <w:p>
+            <w:pPr>
+              <w:pStyle w:val="Compact"/>
+              <w:jc w:val="left"/>
+            </w:pPr>
+            <w:r>
+              <w:t xml:space="preserve">3rd Qu.:177.8</w:t>
+            </w:r>
+          </w:p>
+        </w:tc>
+      </w:tr>
+      <w:tr>
+        <w:tc>
+          <w:tcPr/>
+          <w:p>
+            <w:pPr>
+              <w:pStyle w:val="Compact"/>
+            </w:pPr>
+          </w:p>
+        </w:tc>
+        <w:tc>
+          <w:tcPr/>
+          <w:p>
+            <w:pPr>
+              <w:pStyle w:val="Compact"/>
+              <w:jc w:val="left"/>
+            </w:pPr>
+            <w:r>
+              <w:t xml:space="preserve">Max. :2922555</w:t>
+            </w:r>
+          </w:p>
+        </w:tc>
+        <w:tc>
+          <w:tcPr/>
+          <w:p>
+            <w:pPr>
+              <w:pStyle w:val="Compact"/>
+              <w:jc w:val="left"/>
+            </w:pPr>
+            <w:r>
+              <w:t xml:space="preserve">Max. :213.4</w:t>
+            </w:r>
+          </w:p>
+        </w:tc>
+      </w:tr>
+    </w:tbl>
     <w:p>
       <w:pPr>
         <w:pStyle w:val="SourceCode"/>
       </w:pPr>
       <w:r>
         <w:rPr>
+          <w:rStyle w:val="CommentTok"/>
+        </w:rPr>
+        <w:t xml:space="preserve"># Til slutt kan vi oppsummere de interessante variablene i metrisk form, samt oversatt.</w:t>
+      </w:r>
+    </w:p>
+    <w:bookmarkStart w:id="22" w:name="X65b6aeda78774475e4ad9c00380492250bfa784"/>
+    <w:p>
+      <w:pPr>
+        <w:pStyle w:val="Heading3"/>
+      </w:pPr>
+      <w:r>
+        <w:t xml:space="preserve">Beskrivende statistikk (beskrivelse av dataer)</w:t>
+      </w:r>
+    </w:p>
+    <w:p>
+      <w:pPr>
+        <w:pStyle w:val="FirstParagraph"/>
+      </w:pPr>
+      <w:r>
+        <w:t xml:space="preserve">Datasettet vi bruker,</w:t>
+      </w:r>
+      <w:r>
+        <w:t xml:space="preserve"> </w:t>
+      </w:r>
+      <w:r>
+        <w:rPr>
+          <w:iCs/>
+          <w:i/>
+        </w:rPr>
+        <w:t xml:space="preserve">modelr</w:t>
+      </w:r>
+      <w:r>
+        <w:t xml:space="preserve"> </w:t>
+      </w:r>
+      <w:r>
+        <w:t xml:space="preserve">er hentet fra National Longitudinal Study, som er sponset av U.S. Bureau of Labor Statistics. Dataene stammer fra 2012.</w:t>
+      </w:r>
+      <w:r>
+        <w:t xml:space="preserve"> </w:t>
+      </w:r>
+      <w:r>
+        <w:t xml:space="preserve">Følgende er forklaringene på variablene:</w:t>
+      </w:r>
+    </w:p>
+    <w:p>
+      <w:pPr>
+        <w:numPr>
+          <w:ilvl w:val="0"/>
+          <w:numId w:val="1001"/>
+        </w:numPr>
+        <w:pStyle w:val="Compact"/>
+      </w:pPr>
+      <w:r>
+        <w:rPr>
+          <w:iCs/>
+          <w:i/>
+        </w:rPr>
+        <w:t xml:space="preserve">height</w:t>
+      </w:r>
+      <w:r>
+        <w:t xml:space="preserve"> </w:t>
+      </w:r>
+      <w:r>
+        <w:t xml:space="preserve">= høyde i tommer</w:t>
+      </w:r>
+    </w:p>
+    <w:p>
+      <w:pPr>
+        <w:numPr>
+          <w:ilvl w:val="0"/>
+          <w:numId w:val="1001"/>
+        </w:numPr>
+        <w:pStyle w:val="Compact"/>
+      </w:pPr>
+      <w:r>
+        <w:rPr>
+          <w:iCs/>
+          <w:i/>
+        </w:rPr>
+        <w:t xml:space="preserve">weight</w:t>
+      </w:r>
+      <w:r>
+        <w:t xml:space="preserve"> </w:t>
+      </w:r>
+      <w:r>
+        <w:t xml:space="preserve">= vekt i pund</w:t>
+      </w:r>
+    </w:p>
+    <w:p>
+      <w:pPr>
+        <w:numPr>
+          <w:ilvl w:val="0"/>
+          <w:numId w:val="1001"/>
+        </w:numPr>
+        <w:pStyle w:val="Compact"/>
+      </w:pPr>
+      <w:r>
+        <w:rPr>
+          <w:iCs/>
+          <w:i/>
+        </w:rPr>
+        <w:t xml:space="preserve">age</w:t>
+      </w:r>
+      <w:r>
+        <w:t xml:space="preserve"> </w:t>
+      </w:r>
+      <w:r>
+        <w:t xml:space="preserve">= alder mellom 47 og 56</w:t>
+      </w:r>
+    </w:p>
+    <w:p>
+      <w:pPr>
+        <w:numPr>
+          <w:ilvl w:val="0"/>
+          <w:numId w:val="1001"/>
+        </w:numPr>
+        <w:pStyle w:val="Compact"/>
+      </w:pPr>
+      <w:r>
+        <w:rPr>
+          <w:iCs/>
+          <w:i/>
+        </w:rPr>
+        <w:t xml:space="preserve">marital</w:t>
+      </w:r>
+      <w:r>
+        <w:t xml:space="preserve"> </w:t>
+      </w:r>
+      <w:r>
+        <w:t xml:space="preserve">= sivilstatus</w:t>
+      </w:r>
+    </w:p>
+    <w:p>
+      <w:pPr>
+        <w:numPr>
+          <w:ilvl w:val="0"/>
+          <w:numId w:val="1001"/>
+        </w:numPr>
+        <w:pStyle w:val="Compact"/>
+      </w:pPr>
+      <w:r>
+        <w:rPr>
+          <w:iCs/>
+          <w:i/>
+        </w:rPr>
+        <w:t xml:space="preserve">sex</w:t>
+      </w:r>
+      <w:r>
+        <w:t xml:space="preserve"> </w:t>
+      </w:r>
+      <w:r>
+        <w:t xml:space="preserve">= kjønn</w:t>
+      </w:r>
+    </w:p>
+    <w:p>
+      <w:pPr>
+        <w:numPr>
+          <w:ilvl w:val="0"/>
+          <w:numId w:val="1001"/>
+        </w:numPr>
+        <w:pStyle w:val="Compact"/>
+      </w:pPr>
+      <w:r>
+        <w:rPr>
+          <w:iCs/>
+          <w:i/>
+        </w:rPr>
+        <w:t xml:space="preserve">education</w:t>
+      </w:r>
+      <w:r>
+        <w:t xml:space="preserve"> </w:t>
+      </w:r>
+      <w:r>
+        <w:t xml:space="preserve">= år med utdanning</w:t>
+      </w:r>
+    </w:p>
+    <w:p>
+      <w:pPr>
+        <w:numPr>
+          <w:ilvl w:val="0"/>
+          <w:numId w:val="1001"/>
+        </w:numPr>
+        <w:pStyle w:val="Compact"/>
+      </w:pPr>
+      <w:r>
+        <w:rPr>
+          <w:iCs/>
+          <w:i/>
+        </w:rPr>
+        <w:t xml:space="preserve">afqt</w:t>
+      </w:r>
+      <w:r>
+        <w:t xml:space="preserve"> </w:t>
+      </w:r>
+      <w:r>
+        <w:t xml:space="preserve">= prosentskår på test for militær egnethet</w:t>
+      </w:r>
+    </w:p>
+    <w:bookmarkEnd w:id="22"/>
+    <w:bookmarkStart w:id="24" w:name="Xee4ef0ce59a18c9565b5b9c88d0629f0434a7ae"/>
+    <w:p>
+      <w:pPr>
+        <w:pStyle w:val="Heading3"/>
+      </w:pPr>
+      <w:r>
+        <w:t xml:space="preserve">Exploratory Data Analysis (EDA) vha. ggplot</w:t>
+      </w:r>
+    </w:p>
+    <w:p>
+      <w:pPr>
+        <w:pStyle w:val="SourceCode"/>
+      </w:pPr>
+      <w:r>
+        <w:rPr>
+          <w:rStyle w:val="CommentTok"/>
+        </w:rPr>
+        <w:t xml:space="preserve"># Her har vi laget et histogram av variablene income (også kalt inntekt)</w:t>
+      </w:r>
+      <w:r>
+        <w:br/>
+      </w:r>
+      <w:r>
+        <w:rPr>
+          <w:rStyle w:val="FunctionTok"/>
+        </w:rPr>
+        <w:t xml:space="preserve">ggplot</w:t>
+      </w:r>
+      <w:r>
+        <w:rPr>
+          <w:rStyle w:val="NormalTok"/>
+        </w:rPr>
+        <w:t xml:space="preserve">(</w:t>
+      </w:r>
+      <w:r>
+        <w:rPr>
+          <w:rStyle w:val="AttributeTok"/>
+        </w:rPr>
+        <w:t xml:space="preserve">data =</w:t>
+      </w:r>
+      <w:r>
+        <w:rPr>
+          <w:rStyle w:val="NormalTok"/>
+        </w:rPr>
+        <w:t xml:space="preserve"> hoyde,</w:t>
+      </w:r>
+      <w:r>
+        <w:br/>
+      </w:r>
+      <w:r>
+        <w:rPr>
+          <w:rStyle w:val="NormalTok"/>
+        </w:rPr>
+        <w:t xml:space="preserve">       </w:t>
+      </w:r>
+      <w:r>
+        <w:rPr>
+          <w:rStyle w:val="FunctionTok"/>
+        </w:rPr>
+        <w:t xml:space="preserve">aes</w:t>
+      </w:r>
+      <w:r>
+        <w:rPr>
+          <w:rStyle w:val="NormalTok"/>
+        </w:rPr>
+        <w:t xml:space="preserve">(</w:t>
+      </w:r>
+      <w:r>
+        <w:rPr>
+          <w:rStyle w:val="AttributeTok"/>
+        </w:rPr>
+        <w:t xml:space="preserve">x =</w:t>
+      </w:r>
+      <w:r>
+        <w:rPr>
+          <w:rStyle w:val="NormalTok"/>
+        </w:rPr>
+        <w:t xml:space="preserve"> inntekt)) </w:t>
+      </w:r>
+      <w:r>
+        <w:rPr>
+          <w:rStyle w:val="SpecialCharTok"/>
+        </w:rPr>
+        <w:t xml:space="preserve">+</w:t>
+      </w:r>
+      <w:r>
+        <w:rPr>
+          <w:rStyle w:val="NormalTok"/>
+        </w:rPr>
+        <w:t xml:space="preserve"> </w:t>
+      </w:r>
+      <w:r>
+        <w:br/>
+      </w:r>
+      <w:r>
+        <w:rPr>
+          <w:rStyle w:val="NormalTok"/>
+        </w:rPr>
+        <w:t xml:space="preserve">  </w:t>
+      </w:r>
+      <w:r>
+        <w:rPr>
+          <w:rStyle w:val="FunctionTok"/>
+        </w:rPr>
+        <w:t xml:space="preserve">geom_histogram</w:t>
+      </w:r>
+      <w:r>
+        <w:rPr>
+          <w:rStyle w:val="NormalTok"/>
+        </w:rPr>
+        <w:t xml:space="preserve">()</w:t>
+      </w:r>
+    </w:p>
+    <w:p>
+      <w:pPr>
+        <w:pStyle w:val="SourceCode"/>
+      </w:pPr>
+      <w:r>
+        <w:rPr>
           <w:rStyle w:val="VerbatimChar"/>
         </w:rPr>
-        <w:t xml:space="preserve">##      speed           dist       </w:t>
-      </w:r>
-      <w:r>
-        <w:br/>
-      </w:r>
-      <w:r>
-        <w:rPr>
-          <w:rStyle w:val="VerbatimChar"/>
-        </w:rPr>
-        <w:t xml:space="preserve">##  Min.   : 4.0   Min.   :  2.00  </w:t>
-      </w:r>
-      <w:r>
-        <w:br/>
-      </w:r>
-      <w:r>
-        <w:rPr>
-          <w:rStyle w:val="VerbatimChar"/>
-        </w:rPr>
-        <w:t xml:space="preserve">##  1st Qu.:12.0   1st Qu.: 26.00  </w:t>
-      </w:r>
-      <w:r>
-        <w:br/>
-      </w:r>
-      <w:r>
-        <w:rPr>
-          <w:rStyle w:val="VerbatimChar"/>
-        </w:rPr>
-        <w:t xml:space="preserve">##  Median :15.0   Median : 36.00  </w:t>
-      </w:r>
-      <w:r>
-        <w:br/>
-      </w:r>
-      <w:r>
-        <w:rPr>
-          <w:rStyle w:val="VerbatimChar"/>
-        </w:rPr>
-        <w:t xml:space="preserve">##  Mean   :15.4   Mean   : 42.98  </w:t>
-      </w:r>
-      <w:r>
-        <w:br/>
-      </w:r>
-      <w:r>
-        <w:rPr>
-          <w:rStyle w:val="VerbatimChar"/>
-        </w:rPr>
-        <w:t xml:space="preserve">##  3rd Qu.:19.0   3rd Qu.: 56.00  </w:t>
-      </w:r>
-      <w:r>
-        <w:br/>
-      </w:r>
-      <w:r>
-        <w:rPr>
-          <w:rStyle w:val="VerbatimChar"/>
-        </w:rPr>
-        <w:t xml:space="preserve">##  Max.   :25.0   Max.   :120.00</w:t>
-      </w:r>
-    </w:p>
-    <w:bookmarkEnd w:id="21"/>
-    <w:bookmarkStart w:id="23" w:name="including-plots"/>
-    <w:p>
-      <w:pPr>
-        <w:pStyle w:val="Heading2"/>
-      </w:pPr>
-      <w:r>
-        <w:t xml:space="preserve">Including Plots</w:t>
+        <w:t xml:space="preserve">## `stat_bin()` using `bins = 30`. Pick better value with `binwidth`.</w:t>
       </w:r>
     </w:p>
     <w:p>
       <w:pPr>
         <w:pStyle w:val="FirstParagraph"/>
-      </w:pPr>
-      <w:r>
-        <w:t xml:space="preserve">You can also embed plots, for example:</w:t>
-      </w:r>
-    </w:p>
-    <w:p>
-      <w:pPr>
-        <w:pStyle w:val="BodyText"/>
       </w:pPr>
       <w:r>
         <w:drawing>
@@ -313,13 +1103,13 @@
               <a:graphicData uri="http://schemas.openxmlformats.org/drawingml/2006/picture">
                 <pic:pic>
                   <pic:nvPicPr>
-                    <pic:cNvPr descr="A2_files/figure-docx/pressure-1.png" id="0" name="Picture"/>
+                    <pic:cNvPr descr="A2_files/figure-docx/histogram-1.png" id="0" name="Picture"/>
                     <pic:cNvPicPr>
                       <a:picLocks noChangeArrowheads="1" noChangeAspect="1"/>
                     </pic:cNvPicPr>
                   </pic:nvPicPr>
                   <pic:blipFill>
-                    <a:blip r:embed="rId22"/>
+                    <a:blip r:embed="rId23"/>
                     <a:stretch>
                       <a:fillRect/>
                     </a:stretch>
@@ -345,31 +1135,15 @@
           </wp:inline>
         </w:drawing>
       </w:r>
-    </w:p>
-    <w:p>
-      <w:pPr>
-        <w:pStyle w:val="BodyText"/>
-      </w:pPr>
-      <w:r>
-        <w:t xml:space="preserve">Note that the</w:t>
-      </w:r>
-      <w:r>
-        <w:t xml:space="preserve"> </w:t>
-      </w:r>
-      <w:r>
-        <w:rPr>
-          <w:rStyle w:val="VerbatimChar"/>
-        </w:rPr>
-        <w:t xml:space="preserve">echo = FALSE</w:t>
-      </w:r>
-      <w:r>
-        <w:t xml:space="preserve"> </w:t>
-      </w:r>
-      <w:r>
-        <w:t xml:space="preserve">parameter was added to the code chunk to prevent printing of the R code that generated the plot.</w:t>
-      </w:r>
-    </w:p>
-    <w:bookmarkEnd w:id="23"/>
+      <w:r>
+        <w:t xml:space="preserve"> </w:t>
+      </w:r>
+      <w:r>
+        <w:t xml:space="preserve">Her ser vi noen utliggere på høyresiden. Dette er 143 observasjoner av personer som tjener rett under 3MNOK. De skiller seg fra resten av observasjonene i histogrammet grunnet at både median- og snittlønn er langt lavere.</w:t>
+      </w:r>
+    </w:p>
+    <w:bookmarkEnd w:id="24"/>
+    <w:bookmarkEnd w:id="25"/>
     <w:sectPr/>
   </w:body>
 </w:document>
@@ -476,8 +1250,87 @@
       </w:pPr>
     </w:lvl>
   </w:abstractNum>
+  <w:abstractNum w:abstractNumId="991">
+    <w:nsid w:val="A991"/>
+    <w:multiLevelType w:val="multilevel"/>
+    <w:lvl w:ilvl="0">
+      <w:numFmt w:val="bullet"/>
+      <w:lvlText w:val="•"/>
+      <w:lvlJc w:val="left"/>
+      <w:pPr>
+        <w:ind w:left="720" w:hanging="480"/>
+      </w:pPr>
+    </w:lvl>
+    <w:lvl w:ilvl="1">
+      <w:numFmt w:val="bullet"/>
+      <w:lvlText w:val="–"/>
+      <w:lvlJc w:val="left"/>
+      <w:pPr>
+        <w:ind w:left="1440" w:hanging="480"/>
+      </w:pPr>
+    </w:lvl>
+    <w:lvl w:ilvl="2">
+      <w:numFmt w:val="bullet"/>
+      <w:lvlText w:val="•"/>
+      <w:lvlJc w:val="left"/>
+      <w:pPr>
+        <w:ind w:left="2160" w:hanging="480"/>
+      </w:pPr>
+    </w:lvl>
+    <w:lvl w:ilvl="3">
+      <w:numFmt w:val="bullet"/>
+      <w:lvlText w:val="–"/>
+      <w:lvlJc w:val="left"/>
+      <w:pPr>
+        <w:ind w:left="2880" w:hanging="480"/>
+      </w:pPr>
+    </w:lvl>
+    <w:lvl w:ilvl="4">
+      <w:numFmt w:val="bullet"/>
+      <w:lvlText w:val="•"/>
+      <w:lvlJc w:val="left"/>
+      <w:pPr>
+        <w:ind w:left="3600" w:hanging="480"/>
+      </w:pPr>
+    </w:lvl>
+    <w:lvl w:ilvl="5">
+      <w:numFmt w:val="bullet"/>
+      <w:lvlText w:val="–"/>
+      <w:lvlJc w:val="left"/>
+      <w:pPr>
+        <w:ind w:left="4320" w:hanging="480"/>
+      </w:pPr>
+    </w:lvl>
+    <w:lvl w:ilvl="6">
+      <w:numFmt w:val="bullet"/>
+      <w:lvlText w:val="•"/>
+      <w:lvlJc w:val="left"/>
+      <w:pPr>
+        <w:ind w:left="5040" w:hanging="480"/>
+      </w:pPr>
+    </w:lvl>
+    <w:lvl w:ilvl="7">
+      <w:numFmt w:val="bullet"/>
+      <w:lvlText w:val="–"/>
+      <w:lvlJc w:val="left"/>
+      <w:pPr>
+        <w:ind w:left="5760" w:hanging="480"/>
+      </w:pPr>
+    </w:lvl>
+    <w:lvl w:ilvl="8">
+      <w:numFmt w:val="bullet"/>
+      <w:lvlText w:val="•"/>
+      <w:lvlJc w:val="left"/>
+      <w:pPr>
+        <w:ind w:left="6480" w:hanging="480"/>
+      </w:pPr>
+    </w:lvl>
+  </w:abstractNum>
   <w:num w:numId="1000">
     <w:abstractNumId w:val="990"/>
+  </w:num>
+  <w:num w:numId="1001">
+    <w:abstractNumId w:val="991"/>
   </w:num>
 </w:numbering>
 </file>

</xml_diff>

<commit_message>
Kjørt reg.analyse, samt laget histogram mot reduserte datasett (uten 2% topp inntekt og uten inntekt 0) vha. Filter-funksjonen fra Tidyverse.
</commit_message>
<xml_diff>
--- a/A2.docx
+++ b/A2.docx
@@ -211,7 +211,7 @@
       </w:r>
     </w:p>
     <w:bookmarkEnd w:id="21"/>
-    <w:bookmarkStart w:id="25" w:name="analyse-med-egen-versjon-av-datasettet"/>
+    <w:bookmarkStart w:id="28" w:name="analyse-med-egen-versjon-av-datasettet"/>
     <w:p>
       <w:pPr>
         <w:pStyle w:val="Heading2"/>
@@ -1142,8 +1142,680 @@
         <w:t xml:space="preserve">Her ser vi noen utliggere på høyresiden. Dette er 143 observasjoner av personer som tjener rett under 3MNOK. De skiller seg fra resten av observasjonene i histogrammet grunnet at både median- og snittlønn er langt lavere.</w:t>
       </w:r>
     </w:p>
+    <w:p>
+      <w:pPr>
+        <w:pStyle w:val="BodyText"/>
+      </w:pPr>
+      <w:r>
+        <w:t xml:space="preserve">Vi har også personer</w:t>
+      </w:r>
+      <w:r>
+        <w:t xml:space="preserve"> </w:t>
+      </w:r>
+      <w:r>
+        <w:rPr>
+          <w:iCs/>
+          <w:i/>
+        </w:rPr>
+        <w:t xml:space="preserve">uten</w:t>
+      </w:r>
+      <w:r>
+        <w:t xml:space="preserve"> </w:t>
+      </w:r>
+      <w:r>
+        <w:t xml:space="preserve">inntekt i datasettet.</w:t>
+      </w:r>
+    </w:p>
     <w:bookmarkEnd w:id="24"/>
-    <w:bookmarkEnd w:id="25"/>
+    <w:bookmarkStart w:id="27" w:name="regresjonsanalyse"/>
+    <w:p>
+      <w:pPr>
+        <w:pStyle w:val="Heading3"/>
+      </w:pPr>
+      <w:r>
+        <w:t xml:space="preserve">Regresjonsanalyse</w:t>
+      </w:r>
+    </w:p>
+    <w:p>
+      <w:pPr>
+        <w:pStyle w:val="SourceCode"/>
+      </w:pPr>
+      <w:r>
+        <w:rPr>
+          <w:rStyle w:val="VerbatimChar"/>
+        </w:rPr>
+        <w:t xml:space="preserve">## </w:t>
+      </w:r>
+      <w:r>
+        <w:br/>
+      </w:r>
+      <w:r>
+        <w:rPr>
+          <w:rStyle w:val="VerbatimChar"/>
+        </w:rPr>
+        <w:t xml:space="preserve">## Call:</w:t>
+      </w:r>
+      <w:r>
+        <w:br/>
+      </w:r>
+      <w:r>
+        <w:rPr>
+          <w:rStyle w:val="VerbatimChar"/>
+        </w:rPr>
+        <w:t xml:space="preserve">## lm(formula = inntekt ~ height_cm, data = hoyde)</w:t>
+      </w:r>
+      <w:r>
+        <w:br/>
+      </w:r>
+      <w:r>
+        <w:rPr>
+          <w:rStyle w:val="VerbatimChar"/>
+        </w:rPr>
+        <w:t xml:space="preserve">## </w:t>
+      </w:r>
+      <w:r>
+        <w:br/>
+      </w:r>
+      <w:r>
+        <w:rPr>
+          <w:rStyle w:val="VerbatimChar"/>
+        </w:rPr>
+        <w:t xml:space="preserve">## Residuals:</w:t>
+      </w:r>
+      <w:r>
+        <w:br/>
+      </w:r>
+      <w:r>
+        <w:rPr>
+          <w:rStyle w:val="VerbatimChar"/>
+        </w:rPr>
+        <w:t xml:space="preserve">##     Min      1Q  Median      3Q     Max </w:t>
+      </w:r>
+      <w:r>
+        <w:br/>
+      </w:r>
+      <w:r>
+        <w:rPr>
+          <w:rStyle w:val="VerbatimChar"/>
+        </w:rPr>
+        <w:t xml:space="preserve">## -778460 -267842  -92589  126498 2727038 </w:t>
+      </w:r>
+      <w:r>
+        <w:br/>
+      </w:r>
+      <w:r>
+        <w:rPr>
+          <w:rStyle w:val="VerbatimChar"/>
+        </w:rPr>
+        <w:t xml:space="preserve">## </w:t>
+      </w:r>
+      <w:r>
+        <w:br/>
+      </w:r>
+      <w:r>
+        <w:rPr>
+          <w:rStyle w:val="VerbatimChar"/>
+        </w:rPr>
+        <w:t xml:space="preserve">## Coefficients:</w:t>
+      </w:r>
+      <w:r>
+        <w:br/>
+      </w:r>
+      <w:r>
+        <w:rPr>
+          <w:rStyle w:val="VerbatimChar"/>
+        </w:rPr>
+        <w:t xml:space="preserve">##               Estimate Std. Error t value            Pr(&gt;|t|)    </w:t>
+      </w:r>
+      <w:r>
+        <w:br/>
+      </w:r>
+      <w:r>
+        <w:rPr>
+          <w:rStyle w:val="VerbatimChar"/>
+        </w:rPr>
+        <w:t xml:space="preserve">## (Intercept) -1350548.5    91236.9  -14.80 &lt;0.0000000000000002 ***</w:t>
+      </w:r>
+      <w:r>
+        <w:br/>
+      </w:r>
+      <w:r>
+        <w:rPr>
+          <w:rStyle w:val="VerbatimChar"/>
+        </w:rPr>
+        <w:t xml:space="preserve">## height_cm       9978.5      534.3   18.68 &lt;0.0000000000000002 ***</w:t>
+      </w:r>
+      <w:r>
+        <w:br/>
+      </w:r>
+      <w:r>
+        <w:rPr>
+          <w:rStyle w:val="VerbatimChar"/>
+        </w:rPr>
+        <w:t xml:space="preserve">## ---</w:t>
+      </w:r>
+      <w:r>
+        <w:br/>
+      </w:r>
+      <w:r>
+        <w:rPr>
+          <w:rStyle w:val="VerbatimChar"/>
+        </w:rPr>
+        <w:t xml:space="preserve">## Signif. codes:  0 '***' 0.001 '**' 0.01 '*' 0.05 '.' 0.1 ' ' 1</w:t>
+      </w:r>
+      <w:r>
+        <w:br/>
+      </w:r>
+      <w:r>
+        <w:rPr>
+          <w:rStyle w:val="VerbatimChar"/>
+        </w:rPr>
+        <w:t xml:space="preserve">## </w:t>
+      </w:r>
+      <w:r>
+        <w:br/>
+      </w:r>
+      <w:r>
+        <w:rPr>
+          <w:rStyle w:val="VerbatimChar"/>
+        </w:rPr>
+        <w:t xml:space="preserve">## Residual standard error: 463700 on 7004 degrees of freedom</w:t>
+      </w:r>
+      <w:r>
+        <w:br/>
+      </w:r>
+      <w:r>
+        <w:rPr>
+          <w:rStyle w:val="VerbatimChar"/>
+        </w:rPr>
+        <w:t xml:space="preserve">## Multiple R-squared:  0.04744,    Adjusted R-squared:  0.0473 </w:t>
+      </w:r>
+      <w:r>
+        <w:br/>
+      </w:r>
+      <w:r>
+        <w:rPr>
+          <w:rStyle w:val="VerbatimChar"/>
+        </w:rPr>
+        <w:t xml:space="preserve">## F-statistic: 348.8 on 1 and 7004 DF,  p-value: &lt; 0.00000000000000022</w:t>
+      </w:r>
+    </w:p>
+    <w:p>
+      <w:pPr>
+        <w:pStyle w:val="FirstParagraph"/>
+      </w:pPr>
+      <w:r>
+        <w:t xml:space="preserve">Her ser vi at en økning i høyden på 1 cm, gir 9978.5 kr mer i årlig inntekt. La oss prøve med datasett uten de 2% med toppinntekt, og uten de med inntekt = 0.</w:t>
+      </w:r>
+    </w:p>
+    <w:p>
+      <w:pPr>
+        <w:pStyle w:val="SourceCode"/>
+      </w:pPr>
+      <w:r>
+        <w:rPr>
+          <w:rStyle w:val="VerbatimChar"/>
+        </w:rPr>
+        <w:t xml:space="preserve">## `stat_bin()` using `bins = 30`. Pick better value with `binwidth`.</w:t>
+      </w:r>
+    </w:p>
+    <w:p>
+      <w:pPr>
+        <w:pStyle w:val="FirstParagraph"/>
+      </w:pPr>
+      <w:r>
+        <w:drawing>
+          <wp:inline>
+            <wp:extent cx="5334000" cy="4267200"/>
+            <wp:effectExtent b="0" l="0" r="0" t="0"/>
+            <wp:docPr descr="" title="" id="1" name="Picture"/>
+            <a:graphic>
+              <a:graphicData uri="http://schemas.openxmlformats.org/drawingml/2006/picture">
+                <pic:pic>
+                  <pic:nvPicPr>
+                    <pic:cNvPr descr="A2_files/figure-docx/unnamed-chunk-1-1.png" id="0" name="Picture"/>
+                    <pic:cNvPicPr>
+                      <a:picLocks noChangeArrowheads="1" noChangeAspect="1"/>
+                    </pic:cNvPicPr>
+                  </pic:nvPicPr>
+                  <pic:blipFill>
+                    <a:blip r:embed="rId25"/>
+                    <a:stretch>
+                      <a:fillRect/>
+                    </a:stretch>
+                  </pic:blipFill>
+                  <pic:spPr bwMode="auto">
+                    <a:xfrm>
+                      <a:off x="0" y="0"/>
+                      <a:ext cx="5334000" cy="4267200"/>
+                    </a:xfrm>
+                    <a:prstGeom prst="rect">
+                      <a:avLst/>
+                    </a:prstGeom>
+                    <a:noFill/>
+                    <a:ln w="9525">
+                      <a:noFill/>
+                      <a:headEnd/>
+                      <a:tailEnd/>
+                    </a:ln>
+                  </pic:spPr>
+                </pic:pic>
+              </a:graphicData>
+            </a:graphic>
+          </wp:inline>
+        </w:drawing>
+      </w:r>
+      <w:r>
+        <w:t xml:space="preserve"> </w:t>
+      </w:r>
+      <w:r>
+        <w:t xml:space="preserve">Her ser vi at utliggerne forsvinner, ettersom den vannrette aksen kun viser observasjoner hvor inntekt er lavere enn 1.600.000.</w:t>
+      </w:r>
+    </w:p>
+    <w:p>
+      <w:pPr>
+        <w:pStyle w:val="SourceCode"/>
+      </w:pPr>
+      <w:r>
+        <w:rPr>
+          <w:rStyle w:val="VerbatimChar"/>
+        </w:rPr>
+        <w:t xml:space="preserve">## </w:t>
+      </w:r>
+      <w:r>
+        <w:br/>
+      </w:r>
+      <w:r>
+        <w:rPr>
+          <w:rStyle w:val="VerbatimChar"/>
+        </w:rPr>
+        <w:t xml:space="preserve">## Call:</w:t>
+      </w:r>
+      <w:r>
+        <w:br/>
+      </w:r>
+      <w:r>
+        <w:rPr>
+          <w:rStyle w:val="VerbatimChar"/>
+        </w:rPr>
+        <w:t xml:space="preserve">## lm(formula = inntekt ~ height_cm, data = hoyde_max_inntekt)</w:t>
+      </w:r>
+      <w:r>
+        <w:br/>
+      </w:r>
+      <w:r>
+        <w:rPr>
+          <w:rStyle w:val="VerbatimChar"/>
+        </w:rPr>
+        <w:t xml:space="preserve">## </w:t>
+      </w:r>
+      <w:r>
+        <w:br/>
+      </w:r>
+      <w:r>
+        <w:rPr>
+          <w:rStyle w:val="VerbatimChar"/>
+        </w:rPr>
+        <w:t xml:space="preserve">## Residuals:</w:t>
+      </w:r>
+      <w:r>
+        <w:br/>
+      </w:r>
+      <w:r>
+        <w:rPr>
+          <w:rStyle w:val="VerbatimChar"/>
+        </w:rPr>
+        <w:t xml:space="preserve">##     Min      1Q  Median      3Q     Max </w:t>
+      </w:r>
+      <w:r>
+        <w:br/>
+      </w:r>
+      <w:r>
+        <w:rPr>
+          <w:rStyle w:val="VerbatimChar"/>
+        </w:rPr>
+        <w:t xml:space="preserve">## -547811 -236923  -54031  158327 1265382 </w:t>
+      </w:r>
+      <w:r>
+        <w:br/>
+      </w:r>
+      <w:r>
+        <w:rPr>
+          <w:rStyle w:val="VerbatimChar"/>
+        </w:rPr>
+        <w:t xml:space="preserve">## </w:t>
+      </w:r>
+      <w:r>
+        <w:br/>
+      </w:r>
+      <w:r>
+        <w:rPr>
+          <w:rStyle w:val="VerbatimChar"/>
+        </w:rPr>
+        <w:t xml:space="preserve">## Coefficients:</w:t>
+      </w:r>
+      <w:r>
+        <w:br/>
+      </w:r>
+      <w:r>
+        <w:rPr>
+          <w:rStyle w:val="VerbatimChar"/>
+        </w:rPr>
+        <w:t xml:space="preserve">##              Estimate Std. Error t value            Pr(&gt;|t|)    </w:t>
+      </w:r>
+      <w:r>
+        <w:br/>
+      </w:r>
+      <w:r>
+        <w:rPr>
+          <w:rStyle w:val="VerbatimChar"/>
+        </w:rPr>
+        <w:t xml:space="preserve">## (Intercept) -695742.7    58424.7  -11.91 &lt;0.0000000000000002 ***</w:t>
+      </w:r>
+      <w:r>
+        <w:br/>
+      </w:r>
+      <w:r>
+        <w:rPr>
+          <w:rStyle w:val="VerbatimChar"/>
+        </w:rPr>
+        <w:t xml:space="preserve">## height_cm      5828.4      342.5   17.02 &lt;0.0000000000000002 ***</w:t>
+      </w:r>
+      <w:r>
+        <w:br/>
+      </w:r>
+      <w:r>
+        <w:rPr>
+          <w:rStyle w:val="VerbatimChar"/>
+        </w:rPr>
+        <w:t xml:space="preserve">## ---</w:t>
+      </w:r>
+      <w:r>
+        <w:br/>
+      </w:r>
+      <w:r>
+        <w:rPr>
+          <w:rStyle w:val="VerbatimChar"/>
+        </w:rPr>
+        <w:t xml:space="preserve">## Signif. codes:  0 '***' 0.001 '**' 0.01 '*' 0.05 '.' 0.1 ' ' 1</w:t>
+      </w:r>
+      <w:r>
+        <w:br/>
+      </w:r>
+      <w:r>
+        <w:rPr>
+          <w:rStyle w:val="VerbatimChar"/>
+        </w:rPr>
+        <w:t xml:space="preserve">## </w:t>
+      </w:r>
+      <w:r>
+        <w:br/>
+      </w:r>
+      <w:r>
+        <w:rPr>
+          <w:rStyle w:val="VerbatimChar"/>
+        </w:rPr>
+        <w:t xml:space="preserve">## Residual standard error: 293300 on 6861 degrees of freedom</w:t>
+      </w:r>
+      <w:r>
+        <w:br/>
+      </w:r>
+      <w:r>
+        <w:rPr>
+          <w:rStyle w:val="VerbatimChar"/>
+        </w:rPr>
+        <w:t xml:space="preserve">## Multiple R-squared:  0.0405, Adjusted R-squared:  0.04036 </w:t>
+      </w:r>
+      <w:r>
+        <w:br/>
+      </w:r>
+      <w:r>
+        <w:rPr>
+          <w:rStyle w:val="VerbatimChar"/>
+        </w:rPr>
+        <w:t xml:space="preserve">## F-statistic: 289.6 on 1 and 6861 DF,  p-value: &lt; 0.00000000000000022</w:t>
+      </w:r>
+    </w:p>
+    <w:p>
+      <w:pPr>
+        <w:pStyle w:val="FirstParagraph"/>
+      </w:pPr>
+      <w:r>
+        <w:t xml:space="preserve">Her ser vi at en økning i høyden på 1 cm, gir 5828.4 kr mer i årlig inntekt.</w:t>
+      </w:r>
+    </w:p>
+    <w:p>
+      <w:pPr>
+        <w:pStyle w:val="SourceCode"/>
+      </w:pPr>
+      <w:r>
+        <w:rPr>
+          <w:rStyle w:val="VerbatimChar"/>
+        </w:rPr>
+        <w:t xml:space="preserve">## `stat_bin()` using `bins = 30`. Pick better value with `binwidth`.</w:t>
+      </w:r>
+    </w:p>
+    <w:p>
+      <w:pPr>
+        <w:pStyle w:val="FirstParagraph"/>
+      </w:pPr>
+      <w:r>
+        <w:drawing>
+          <wp:inline>
+            <wp:extent cx="5334000" cy="4267200"/>
+            <wp:effectExtent b="0" l="0" r="0" t="0"/>
+            <wp:docPr descr="" title="" id="1" name="Picture"/>
+            <a:graphic>
+              <a:graphicData uri="http://schemas.openxmlformats.org/drawingml/2006/picture">
+                <pic:pic>
+                  <pic:nvPicPr>
+                    <pic:cNvPr descr="A2_files/figure-docx/unnamed-chunk-2-1.png" id="0" name="Picture"/>
+                    <pic:cNvPicPr>
+                      <a:picLocks noChangeArrowheads="1" noChangeAspect="1"/>
+                    </pic:cNvPicPr>
+                  </pic:nvPicPr>
+                  <pic:blipFill>
+                    <a:blip r:embed="rId26"/>
+                    <a:stretch>
+                      <a:fillRect/>
+                    </a:stretch>
+                  </pic:blipFill>
+                  <pic:spPr bwMode="auto">
+                    <a:xfrm>
+                      <a:off x="0" y="0"/>
+                      <a:ext cx="5334000" cy="4267200"/>
+                    </a:xfrm>
+                    <a:prstGeom prst="rect">
+                      <a:avLst/>
+                    </a:prstGeom>
+                    <a:noFill/>
+                    <a:ln w="9525">
+                      <a:noFill/>
+                      <a:headEnd/>
+                      <a:tailEnd/>
+                    </a:ln>
+                  </pic:spPr>
+                </pic:pic>
+              </a:graphicData>
+            </a:graphic>
+          </wp:inline>
+        </w:drawing>
+      </w:r>
+    </w:p>
+    <w:p>
+      <w:pPr>
+        <w:pStyle w:val="SourceCode"/>
+      </w:pPr>
+      <w:r>
+        <w:rPr>
+          <w:rStyle w:val="VerbatimChar"/>
+        </w:rPr>
+        <w:t xml:space="preserve">## </w:t>
+      </w:r>
+      <w:r>
+        <w:br/>
+      </w:r>
+      <w:r>
+        <w:rPr>
+          <w:rStyle w:val="VerbatimChar"/>
+        </w:rPr>
+        <w:t xml:space="preserve">## Call:</w:t>
+      </w:r>
+      <w:r>
+        <w:br/>
+      </w:r>
+      <w:r>
+        <w:rPr>
+          <w:rStyle w:val="VerbatimChar"/>
+        </w:rPr>
+        <w:t xml:space="preserve">## lm(formula = inntekt ~ height_cm, data = hoyde_min_inntekt)</w:t>
+      </w:r>
+      <w:r>
+        <w:br/>
+      </w:r>
+      <w:r>
+        <w:rPr>
+          <w:rStyle w:val="VerbatimChar"/>
+        </w:rPr>
+        <w:t xml:space="preserve">## </w:t>
+      </w:r>
+      <w:r>
+        <w:br/>
+      </w:r>
+      <w:r>
+        <w:rPr>
+          <w:rStyle w:val="VerbatimChar"/>
+        </w:rPr>
+        <w:t xml:space="preserve">## Residuals:</w:t>
+      </w:r>
+      <w:r>
+        <w:br/>
+      </w:r>
+      <w:r>
+        <w:rPr>
+          <w:rStyle w:val="VerbatimChar"/>
+        </w:rPr>
+        <w:t xml:space="preserve">##     Min      1Q  Median      3Q     Max </w:t>
+      </w:r>
+      <w:r>
+        <w:br/>
+      </w:r>
+      <w:r>
+        <w:rPr>
+          <w:rStyle w:val="VerbatimChar"/>
+        </w:rPr>
+        <w:t xml:space="preserve">## -714128 -253106 -103101   95637 2634963 </w:t>
+      </w:r>
+      <w:r>
+        <w:br/>
+      </w:r>
+      <w:r>
+        <w:rPr>
+          <w:rStyle w:val="VerbatimChar"/>
+        </w:rPr>
+        <w:t xml:space="preserve">## </w:t>
+      </w:r>
+      <w:r>
+        <w:br/>
+      </w:r>
+      <w:r>
+        <w:rPr>
+          <w:rStyle w:val="VerbatimChar"/>
+        </w:rPr>
+        <w:t xml:space="preserve">## Coefficients:</w:t>
+      </w:r>
+      <w:r>
+        <w:br/>
+      </w:r>
+      <w:r>
+        <w:rPr>
+          <w:rStyle w:val="VerbatimChar"/>
+        </w:rPr>
+        <w:t xml:space="preserve">##               Estimate Std. Error t value            Pr(&gt;|t|)    </w:t>
+      </w:r>
+      <w:r>
+        <w:br/>
+      </w:r>
+      <w:r>
+        <w:rPr>
+          <w:rStyle w:val="VerbatimChar"/>
+        </w:rPr>
+        <w:t xml:space="preserve">## (Intercept) -1435793.6   110687.8  -12.97 &lt;0.0000000000000002 ***</w:t>
+      </w:r>
+      <w:r>
+        <w:br/>
+      </w:r>
+      <w:r>
+        <w:rPr>
+          <w:rStyle w:val="VerbatimChar"/>
+        </w:rPr>
+        <w:t xml:space="preserve">## height_cm      11122.9      646.2   17.21 &lt;0.0000000000000002 ***</w:t>
+      </w:r>
+      <w:r>
+        <w:br/>
+      </w:r>
+      <w:r>
+        <w:rPr>
+          <w:rStyle w:val="VerbatimChar"/>
+        </w:rPr>
+        <w:t xml:space="preserve">## ---</w:t>
+      </w:r>
+      <w:r>
+        <w:br/>
+      </w:r>
+      <w:r>
+        <w:rPr>
+          <w:rStyle w:val="VerbatimChar"/>
+        </w:rPr>
+        <w:t xml:space="preserve">## Signif. codes:  0 '***' 0.001 '**' 0.01 '*' 0.05 '.' 0.1 ' ' 1</w:t>
+      </w:r>
+      <w:r>
+        <w:br/>
+      </w:r>
+      <w:r>
+        <w:rPr>
+          <w:rStyle w:val="VerbatimChar"/>
+        </w:rPr>
+        <w:t xml:space="preserve">## </w:t>
+      </w:r>
+      <w:r>
+        <w:br/>
+      </w:r>
+      <w:r>
+        <w:rPr>
+          <w:rStyle w:val="VerbatimChar"/>
+        </w:rPr>
+        <w:t xml:space="preserve">## Residual standard error: 483000 on 5264 degrees of freedom</w:t>
+      </w:r>
+      <w:r>
+        <w:br/>
+      </w:r>
+      <w:r>
+        <w:rPr>
+          <w:rStyle w:val="VerbatimChar"/>
+        </w:rPr>
+        <w:t xml:space="preserve">## Multiple R-squared:  0.05328,    Adjusted R-squared:  0.0531 </w:t>
+      </w:r>
+      <w:r>
+        <w:br/>
+      </w:r>
+      <w:r>
+        <w:rPr>
+          <w:rStyle w:val="VerbatimChar"/>
+        </w:rPr>
+        <w:t xml:space="preserve">## F-statistic: 296.3 on 1 and 5264 DF,  p-value: &lt; 0.00000000000000022</w:t>
+      </w:r>
+    </w:p>
+    <w:p>
+      <w:pPr>
+        <w:pStyle w:val="FirstParagraph"/>
+      </w:pPr>
+      <w:r>
+        <w:t xml:space="preserve">Her ser vi at en økning i høyden på 1 cm, gir 11122.9 kr mer i årlig inntekt.</w:t>
+      </w:r>
+    </w:p>
+    <w:bookmarkEnd w:id="27"/>
+    <w:bookmarkEnd w:id="28"/>
     <w:sectPr/>
   </w:body>
 </w:document>

</xml_diff>

<commit_message>
Branch. Litterature review + Forklaring.
</commit_message>
<xml_diff>
--- a/A2.docx
+++ b/A2.docx
@@ -510,28 +510,15 @@
     <w:tbl>
       <w:tblPr>
         <w:tblStyle w:val="Table"/>
-        <w:tblW w:type="auto" w:w="0"/>
+        <w:tblW w:type="pct" w:w="0.0"/>
         <w:tblLook w:firstRow="1" w:lastRow="0" w:firstColumn="0" w:lastColumn="0" w:noHBand="0" w:noVBand="0" w:val="0020"/>
       </w:tblPr>
-      <w:tblGrid>
-        <w:gridCol w:w="2640"/>
-        <w:gridCol w:w="2640"/>
-        <w:gridCol w:w="2640"/>
-      </w:tblGrid>
+      <w:tblGrid/>
       <w:tr>
-        <w:trPr>
-          <w:tblHeader w:val="true"/>
-        </w:trPr>
         <w:tc>
-          <w:tcPr/>
-          <w:p>
-            <w:pPr>
-              <w:pStyle w:val="Compact"/>
-            </w:pPr>
-          </w:p>
+          <w:p/>
         </w:tc>
         <w:tc>
-          <w:tcPr/>
           <w:p>
             <w:pPr>
               <w:pStyle w:val="Compact"/>
@@ -543,7 +530,6 @@
           </w:p>
         </w:tc>
         <w:tc>
-          <w:tcPr/>
           <w:p>
             <w:pPr>
               <w:pStyle w:val="Compact"/>
@@ -557,15 +543,9 @@
       </w:tr>
       <w:tr>
         <w:tc>
-          <w:tcPr/>
-          <w:p>
-            <w:pPr>
-              <w:pStyle w:val="Compact"/>
-            </w:pPr>
-          </w:p>
+          <w:p/>
         </w:tc>
         <w:tc>
-          <w:tcPr/>
           <w:p>
             <w:pPr>
               <w:pStyle w:val="Compact"/>
@@ -577,7 +557,6 @@
           </w:p>
         </w:tc>
         <w:tc>
-          <w:tcPr/>
           <w:p>
             <w:pPr>
               <w:pStyle w:val="Compact"/>
@@ -591,15 +570,9 @@
       </w:tr>
       <w:tr>
         <w:tc>
-          <w:tcPr/>
-          <w:p>
-            <w:pPr>
-              <w:pStyle w:val="Compact"/>
-            </w:pPr>
-          </w:p>
+          <w:p/>
         </w:tc>
         <w:tc>
-          <w:tcPr/>
           <w:p>
             <w:pPr>
               <w:pStyle w:val="Compact"/>
@@ -611,7 +584,6 @@
           </w:p>
         </w:tc>
         <w:tc>
-          <w:tcPr/>
           <w:p>
             <w:pPr>
               <w:pStyle w:val="Compact"/>
@@ -625,15 +597,9 @@
       </w:tr>
       <w:tr>
         <w:tc>
-          <w:tcPr/>
-          <w:p>
-            <w:pPr>
-              <w:pStyle w:val="Compact"/>
-            </w:pPr>
-          </w:p>
+          <w:p/>
         </w:tc>
         <w:tc>
-          <w:tcPr/>
           <w:p>
             <w:pPr>
               <w:pStyle w:val="Compact"/>
@@ -645,7 +611,6 @@
           </w:p>
         </w:tc>
         <w:tc>
-          <w:tcPr/>
           <w:p>
             <w:pPr>
               <w:pStyle w:val="Compact"/>
@@ -659,15 +624,9 @@
       </w:tr>
       <w:tr>
         <w:tc>
-          <w:tcPr/>
-          <w:p>
-            <w:pPr>
-              <w:pStyle w:val="Compact"/>
-            </w:pPr>
-          </w:p>
+          <w:p/>
         </w:tc>
         <w:tc>
-          <w:tcPr/>
           <w:p>
             <w:pPr>
               <w:pStyle w:val="Compact"/>
@@ -679,7 +638,6 @@
           </w:p>
         </w:tc>
         <w:tc>
-          <w:tcPr/>
           <w:p>
             <w:pPr>
               <w:pStyle w:val="Compact"/>
@@ -693,15 +651,9 @@
       </w:tr>
       <w:tr>
         <w:tc>
-          <w:tcPr/>
-          <w:p>
-            <w:pPr>
-              <w:pStyle w:val="Compact"/>
-            </w:pPr>
-          </w:p>
+          <w:p/>
         </w:tc>
         <w:tc>
-          <w:tcPr/>
           <w:p>
             <w:pPr>
               <w:pStyle w:val="Compact"/>
@@ -713,7 +665,6 @@
           </w:p>
         </w:tc>
         <w:tc>
-          <w:tcPr/>
           <w:p>
             <w:pPr>
               <w:pStyle w:val="Compact"/>
@@ -727,15 +678,9 @@
       </w:tr>
       <w:tr>
         <w:tc>
-          <w:tcPr/>
-          <w:p>
-            <w:pPr>
-              <w:pStyle w:val="Compact"/>
-            </w:pPr>
-          </w:p>
+          <w:p/>
         </w:tc>
         <w:tc>
-          <w:tcPr/>
           <w:p>
             <w:pPr>
               <w:pStyle w:val="Compact"/>
@@ -747,7 +692,6 @@
           </w:p>
         </w:tc>
         <w:tc>
-          <w:tcPr/>
           <w:p>
             <w:pPr>
               <w:pStyle w:val="Compact"/>
@@ -1096,7 +1040,7 @@
       <w:r>
         <w:drawing>
           <wp:inline>
-            <wp:extent cx="5334000" cy="4267200"/>
+            <wp:extent cx="4620126" cy="3696101"/>
             <wp:effectExtent b="0" l="0" r="0" t="0"/>
             <wp:docPr descr="" title="" id="1" name="Picture"/>
             <a:graphic>
@@ -1117,7 +1061,7 @@
                   <pic:spPr bwMode="auto">
                     <a:xfrm>
                       <a:off x="0" y="0"/>
-                      <a:ext cx="5334000" cy="4267200"/>
+                      <a:ext cx="4620126" cy="3696101"/>
                     </a:xfrm>
                     <a:prstGeom prst="rect">
                       <a:avLst/>
@@ -1366,7 +1310,7 @@
       <w:r>
         <w:drawing>
           <wp:inline>
-            <wp:extent cx="5334000" cy="4267200"/>
+            <wp:extent cx="4620126" cy="3696101"/>
             <wp:effectExtent b="0" l="0" r="0" t="0"/>
             <wp:docPr descr="" title="" id="1" name="Picture"/>
             <a:graphic>
@@ -1387,7 +1331,7 @@
                   <pic:spPr bwMode="auto">
                     <a:xfrm>
                       <a:off x="0" y="0"/>
-                      <a:ext cx="5334000" cy="4267200"/>
+                      <a:ext cx="4620126" cy="3696101"/>
                     </a:xfrm>
                     <a:prstGeom prst="rect">
                       <a:avLst/>
@@ -1602,7 +1546,7 @@
       <w:r>
         <w:drawing>
           <wp:inline>
-            <wp:extent cx="5334000" cy="4267200"/>
+            <wp:extent cx="4620126" cy="3696101"/>
             <wp:effectExtent b="0" l="0" r="0" t="0"/>
             <wp:docPr descr="" title="" id="1" name="Picture"/>
             <a:graphic>
@@ -1623,7 +1567,7 @@
                   <pic:spPr bwMode="auto">
                     <a:xfrm>
                       <a:off x="0" y="0"/>
-                      <a:ext cx="5334000" cy="4267200"/>
+                      <a:ext cx="4620126" cy="3696101"/>
                     </a:xfrm>
                     <a:prstGeom prst="rect">
                       <a:avLst/>
@@ -1816,6 +1760,336 @@
     </w:p>
     <w:bookmarkEnd w:id="27"/>
     <w:bookmarkEnd w:id="28"/>
+    <w:bookmarkStart w:id="29" w:name="Xf7d734ba4c903b4d350dabf699ed524912ccf73"/>
+    <w:p>
+      <w:pPr>
+        <w:pStyle w:val="Heading1"/>
+      </w:pPr>
+      <w:r>
+        <w:t xml:space="preserve">Forklaring til Ytterliggere i</w:t>
+      </w:r>
+      <w:r>
+        <w:t xml:space="preserve"> </w:t>
+      </w:r>
+      <w:r>
+        <w:rPr>
+          <w:iCs/>
+          <w:i/>
+        </w:rPr>
+        <w:t xml:space="preserve">plots</w:t>
+      </w:r>
+      <w:r>
+        <w:t xml:space="preserve"> </w:t>
+      </w:r>
+      <w:r>
+        <w:t xml:space="preserve">(Prøver å unngå Merge Conflict)</w:t>
+      </w:r>
+    </w:p>
+    <w:p>
+      <w:pPr>
+        <w:pStyle w:val="FirstParagraph"/>
+      </w:pPr>
+      <w:r>
+        <w:t xml:space="preserve">Som vi ser ut fra grafen er det en stor ujevnhet. I datasettet er den største andelen av observasjonene fra ca 700 000 kroner og ned, med en mindre andel over dette. 143 observasjoner har rett i underkant av 3 millioner kroner. Dette er det den høyre ytterliggenheten i datasettet.</w:t>
+      </w:r>
+    </w:p>
+    <w:p>
+      <w:pPr>
+        <w:pStyle w:val="BodyText"/>
+      </w:pPr>
+      <w:r>
+        <w:t xml:space="preserve">Vi har også med observasjoner</w:t>
+      </w:r>
+      <w:r>
+        <w:t xml:space="preserve"> </w:t>
+      </w:r>
+      <w:r>
+        <w:rPr>
+          <w:iCs/>
+          <w:i/>
+        </w:rPr>
+        <w:t xml:space="preserve">uten</w:t>
+      </w:r>
+      <w:r>
+        <w:t xml:space="preserve"> </w:t>
+      </w:r>
+      <w:r>
+        <w:t xml:space="preserve">lønn. Dette er den venstre ytterliggenheten. Det er 2000 observasjoner der vedkommende ikke har lønn.</w:t>
+      </w:r>
+    </w:p>
+    <w:p>
+      <w:pPr>
+        <w:pStyle w:val="BodyText"/>
+      </w:pPr>
+      <w:r>
+        <w:t xml:space="preserve">Disse ytterliggenhetene påvirker resultatet av analysen. Disse to ekstreme observasjonene resulterer at sammenhengen mellom høyde og snitt- og medianlønn blir feilaktig fremstilt. Vi får dermed feil informasjon ut av dataene vi analyserer. Vi får tilfeller der en lav person er arbeidsledig eller at en høy person har langt høyere inntekt, slik som analysen fra National Longitudinal Study kom frem til.</w:t>
+      </w:r>
+    </w:p>
+    <w:p>
+      <w:pPr>
+        <w:pStyle w:val="BodyText"/>
+      </w:pPr>
+      <w:r>
+        <w:t xml:space="preserve">For å finne et mer reelt resultat må vi se vekk ifra de ekstreme ytterliggenhetene. I dette tilfellet vil resultat blir reelt om vi ser vekk ifra både 0 inntekt og 3 millioner i inntekt. Dette vil vi gjøre</w:t>
+      </w:r>
+      <w:r>
+        <w:t xml:space="preserve"> </w:t>
+      </w:r>
+      <w:r>
+        <w:rPr>
+          <w:bCs/>
+          <w:b/>
+        </w:rPr>
+        <w:t xml:space="preserve">senere/videre</w:t>
+      </w:r>
+      <w:r>
+        <w:t xml:space="preserve"> </w:t>
+      </w:r>
+      <w:r>
+        <w:t xml:space="preserve">i oppgaven.</w:t>
+      </w:r>
+    </w:p>
+    <w:bookmarkEnd w:id="29"/>
+    <w:bookmarkStart w:id="30" w:name="litterature-review"/>
+    <w:p>
+      <w:pPr>
+        <w:pStyle w:val="Heading1"/>
+      </w:pPr>
+      <w:r>
+        <w:t xml:space="preserve">Litterature review</w:t>
+      </w:r>
+    </w:p>
+    <w:p>
+      <w:pPr>
+        <w:pStyle w:val="FirstParagraph"/>
+      </w:pPr>
+      <w:r>
+        <w:t xml:space="preserve">I Judge og Cable fra 2004</w:t>
+      </w:r>
+      <w:r>
+        <w:t xml:space="preserve"> </w:t>
+      </w:r>
+      <w:r>
+        <w:t xml:space="preserve">@judgeEffectPhysicalHeight2004</w:t>
+      </w:r>
+      <w:r>
+        <w:t xml:space="preserve">, kommer de med utsagent at</w:t>
+      </w:r>
+      <w:r>
+        <w:t xml:space="preserve"> </w:t>
+      </w:r>
+      <w:r>
+        <w:t xml:space="preserve">“</w:t>
+      </w:r>
+      <w:r>
+        <w:t xml:space="preserve">høgde påvirker inntekten</w:t>
+      </w:r>
+      <w:r>
+        <w:t xml:space="preserve">”</w:t>
+      </w:r>
+      <w:r>
+        <w:t xml:space="preserve"> </w:t>
+      </w:r>
+      <w:r>
+        <w:t xml:space="preserve">er ved første øyenkast en gammel myte, men at det kanskje er mer til det enn mann først skulle trodd. For å støtte dette utsagnet referer de til Robert &amp; Herman sin forskning som viser til at høyde er ett trekt som er ettertraktet i en sosial sammenheng.</w:t>
+      </w:r>
+    </w:p>
+    <w:p>
+      <w:pPr>
+        <w:pStyle w:val="BodyText"/>
+      </w:pPr>
+      <w:r>
+        <w:t xml:space="preserve">Denne forskningen mener også at mennesker som er høyere er mer overtalenede. De viser også til</w:t>
+      </w:r>
+      <w:r>
+        <w:t xml:space="preserve"> </w:t>
+      </w:r>
+      <w:r>
+        <w:t xml:space="preserve">@highamRiseFallPoliticians1992</w:t>
+      </w:r>
+      <w:r>
+        <w:t xml:space="preserve"> </w:t>
+      </w:r>
+      <w:r>
+        <w:t xml:space="preserve">som påstår at høye folk er mer sannsynlig til å komme i ein ledelses posisjon. Judge &amp; Cable theoriserer at dette muligens har røter i biologi, ettersom i naturen så er høgde en måling får styrke.</w:t>
+      </w:r>
+    </w:p>
+    <w:p>
+      <w:pPr>
+        <w:pStyle w:val="BodyText"/>
+      </w:pPr>
+      <w:r>
+        <w:t xml:space="preserve">En studie utført av Kurtz</w:t>
+      </w:r>
+      <w:r>
+        <w:t xml:space="preserve"> </w:t>
+      </w:r>
+      <w:r>
+        <w:t xml:space="preserve">@burnsRetailSalespersonsInquiry1993</w:t>
+      </w:r>
+      <w:r>
+        <w:t xml:space="preserve"> </w:t>
+      </w:r>
+      <w:r>
+        <w:t xml:space="preserve">viste at 78% av ansettelser innen salg var mennesker over gjennomsnittlig høyde. Dette ble argumentert av rekruterene å være fordi mennesker over gjennomsnittlig høyde ville være mer utmerket ovenfor kundene, i forhold til små mennesker.</w:t>
+      </w:r>
+    </w:p>
+    <w:p>
+      <w:pPr>
+        <w:pStyle w:val="BodyText"/>
+      </w:pPr>
+      <w:r>
+        <w:t xml:space="preserve">Jugdge og Cable</w:t>
+      </w:r>
+      <w:r>
+        <w:t xml:space="preserve"> </w:t>
+      </w:r>
+      <w:r>
+        <w:t xml:space="preserve">@judgeEffectPhysicalHeight2004</w:t>
+      </w:r>
+      <w:r>
+        <w:t xml:space="preserve">, ville svare på dette med å utføre en studie med tre hovedpunkter. Først fremstille en modell som viser</w:t>
+      </w:r>
+      <w:r>
+        <w:t xml:space="preserve"> </w:t>
+      </w:r>
+      <w:r>
+        <w:rPr>
+          <w:bCs/>
+          <w:b/>
+        </w:rPr>
+        <w:t xml:space="preserve">sammenhengen/forholdet</w:t>
+      </w:r>
+      <w:r>
+        <w:t xml:space="preserve"> </w:t>
+      </w:r>
+      <w:r>
+        <w:t xml:space="preserve">mellom høyde og karriere suksess. De begrunnet dette med at dette ikke var blitt utført tidlegere. Steg to var å utføre en meta analyse på tidlegere analyser og litteratur for å se etter generelle implikasjoner. Siste steget var å utføre fire nye undersøkelser på</w:t>
+      </w:r>
+      <w:r>
+        <w:t xml:space="preserve"> </w:t>
+      </w:r>
+      <w:r>
+        <w:rPr>
+          <w:bCs/>
+          <w:b/>
+        </w:rPr>
+        <w:t xml:space="preserve">sammenhengen/forholdet</w:t>
+      </w:r>
+      <w:r>
+        <w:t xml:space="preserve"> </w:t>
+      </w:r>
+      <w:r>
+        <w:t xml:space="preserve">mellom en persons høyde og dens inntekt.</w:t>
+      </w:r>
+    </w:p>
+    <w:p>
+      <w:pPr>
+        <w:pStyle w:val="BodyText"/>
+      </w:pPr>
+      <w:r>
+        <w:t xml:space="preserve">Argumentet for å se på</w:t>
+      </w:r>
+      <w:r>
+        <w:t xml:space="preserve"> </w:t>
+      </w:r>
+      <w:r>
+        <w:rPr>
+          <w:bCs/>
+          <w:b/>
+        </w:rPr>
+        <w:t xml:space="preserve">sammenhengen/forholdet</w:t>
+      </w:r>
+      <w:r>
+        <w:t xml:space="preserve"> </w:t>
+      </w:r>
+      <w:r>
+        <w:t xml:space="preserve">mellom en persons høyde og inntekt var fordi de anså inntekt som den primære faktoren for karriere suksess. Men i følge</w:t>
+      </w:r>
+      <w:r>
+        <w:t xml:space="preserve"> </w:t>
+      </w:r>
+      <w:r>
+        <w:t xml:space="preserve">@EMPIRICALINVESTIGATIONPREDICTORS</w:t>
+      </w:r>
+      <w:r>
+        <w:t xml:space="preserve"> </w:t>
+      </w:r>
+      <w:r>
+        <w:t xml:space="preserve">og</w:t>
+      </w:r>
+      <w:r>
+        <w:t xml:space="preserve"> </w:t>
+      </w:r>
+      <w:r>
+        <w:t xml:space="preserve">@whitelyRelationshipCareerMentoring1991</w:t>
+      </w:r>
+      <w:r>
+        <w:t xml:space="preserve">, så er det nesten ingen forskning på dette.</w:t>
+      </w:r>
+    </w:p>
+    <w:p>
+      <w:pPr>
+        <w:pStyle w:val="BodyText"/>
+      </w:pPr>
+      <w:r>
+        <w:t xml:space="preserve">Jugde og Cable</w:t>
+      </w:r>
+      <w:r>
+        <w:t xml:space="preserve"> </w:t>
+      </w:r>
+      <w:r>
+        <w:t xml:space="preserve">@judgeEffectPhysicalHeight2004</w:t>
+      </w:r>
+      <w:r>
+        <w:t xml:space="preserve">, tok i sin undersøkelse utgangspunkt i flere menneskelige faktorer for å produsere sin modell for</w:t>
+      </w:r>
+      <w:r>
+        <w:t xml:space="preserve"> </w:t>
+      </w:r>
+      <w:r>
+        <w:rPr>
+          <w:bCs/>
+          <w:b/>
+        </w:rPr>
+        <w:t xml:space="preserve">sammenhengen/forholdet</w:t>
+      </w:r>
+      <w:r>
+        <w:t xml:space="preserve"> </w:t>
+      </w:r>
+      <w:r>
+        <w:t xml:space="preserve">mellom en persons høyde og inntekt.</w:t>
+      </w:r>
+    </w:p>
+    <w:p>
+      <w:pPr>
+        <w:pStyle w:val="BodyText"/>
+      </w:pPr>
+      <w:r>
+        <w:t xml:space="preserve">Noen av punktene de så på var selvtillit og sosial aktelse. Judge &amp; Cable</w:t>
+      </w:r>
+      <w:r>
+        <w:t xml:space="preserve"> </w:t>
+      </w:r>
+      <w:r>
+        <w:t xml:space="preserve">@judgeEffectPhysicalHeight2004</w:t>
+      </w:r>
+      <w:r>
+        <w:t xml:space="preserve"> </w:t>
+      </w:r>
+      <w:r>
+        <w:t xml:space="preserve">mente dette var to viktige punkter i analysen fordi disse to faktorene påvirker en persons arbeidsinnsats og hvordan en person blir behandlet i arbeidslivet av arbeidsgiveren. Dette mente de ville påvirke en persons suksess i arbeidslivet, altså medføre at en høy person ville ha bedre inntekt enn en lav person.</w:t>
+      </w:r>
+    </w:p>
+    <w:p>
+      <w:pPr>
+        <w:pStyle w:val="BodyText"/>
+      </w:pPr>
+      <w:r>
+        <w:t xml:space="preserve">Studien til Judge &amp; Cable judgeEffectPhysicalHeight2004, kom til slutt frem til at det faktisk var en direkte sammenheng mellom en persons høyde og inntekt, men i ettertid har dette resultatet blitt sett på og folk mener at sunn fornuft tilsier at dette ikke kan stemme.</w:t>
+      </w:r>
+    </w:p>
+    <w:bookmarkEnd w:id="30"/>
     <w:sectPr/>
   </w:body>
 </w:document>
@@ -1847,7 +2121,7 @@
 <file path=word/numbering.xml><?xml version="1.0" encoding="utf-8"?>
 <w:numbering xmlns:w="http://schemas.openxmlformats.org/wordprocessingml/2006/main">
   <w:abstractNum w:abstractNumId="990">
-    <w:nsid w:val="A990"/>
+    <w:nsid w:val="2c1ae401"/>
     <w:multiLevelType w:val="multilevel"/>
     <w:lvl w:ilvl="0">
       <w:numFmt w:val="bullet"/>
@@ -1923,7 +2197,7 @@
     </w:lvl>
   </w:abstractNum>
   <w:abstractNum w:abstractNumId="991">
-    <w:nsid w:val="A991"/>
+    <w:nsid w:val="ea454b4c"/>
     <w:multiLevelType w:val="multilevel"/>
     <w:lvl w:ilvl="0">
       <w:numFmt w:val="bullet"/>
@@ -2012,10 +2286,10 @@
   <w:docDefaults>
     <w:rPrDefault>
       <w:rPr>
-        <w:rFonts w:asciiTheme="minorHAnsi" w:cstheme="minorBidi" w:eastAsiaTheme="minorHAnsi" w:hAnsiTheme="minorHAnsi"/>
+        <w:rFonts w:asciiTheme="minorHAnsi" w:eastAsiaTheme="minorHAnsi" w:hAnsiTheme="minorHAnsi" w:cstheme="minorBidi"/>
         <w:sz w:val="24"/>
         <w:szCs w:val="24"/>
-        <w:lang w:bidi="ar-SA" w:eastAsia="en-US" w:val="en-US"/>
+        <w:lang w:val="en-US" w:eastAsia="en-US" w:bidi="ar-SA"/>
       </w:rPr>
     </w:rPrDefault>
     <w:pPrDefault>
@@ -2024,35 +2298,35 @@
       </w:pPr>
     </w:pPrDefault>
   </w:docDefaults>
-  <w:latentStyles w:count="276" w:defLockedState="0" w:defQFormat="0" w:defSemiHidden="0" w:defUIPriority="0" w:defUnhideWhenUsed="0"/>
-  <w:style w:default="1" w:styleId="Normal" w:type="paragraph">
+  <w:latentStyles w:defLockedState="0" w:defUIPriority="0" w:defSemiHidden="0" w:defUnhideWhenUsed="0" w:defQFormat="0" w:count="276"/>
+  <w:style w:type="paragraph" w:default="1" w:styleId="Normal">
     <w:name w:val="Normal"/>
     <w:qFormat/>
   </w:style>
-  <w:style w:styleId="BodyText" w:type="paragraph">
+  <w:style w:type="paragraph" w:styleId="BodyText">
     <w:name w:val="Body Text"/>
     <w:basedOn w:val="Normal"/>
     <w:link w:val="BodyTextChar"/>
     <w:pPr>
-      <w:spacing w:after="180" w:before="180"/>
+      <w:spacing w:before="180" w:after="180"/>
     </w:pPr>
     <w:qFormat/>
   </w:style>
-  <w:style w:customStyle="1" w:styleId="FirstParagraph" w:type="paragraph">
+  <w:style w:type="paragraph" w:customStyle="1" w:styleId="FirstParagraph">
     <w:name w:val="First Paragraph"/>
     <w:basedOn w:val="BodyText"/>
     <w:next w:val="BodyText"/>
     <w:qFormat/>
   </w:style>
-  <w:style w:customStyle="1" w:styleId="Compact" w:type="paragraph">
+  <w:style w:type="paragraph" w:customStyle="1" w:styleId="Compact">
     <w:name w:val="Compact"/>
     <w:basedOn w:val="BodyText"/>
     <w:qFormat/>
     <w:pPr>
-      <w:spacing w:after="36" w:before="36"/>
+      <w:spacing w:before="36" w:after="36"/>
     </w:pPr>
   </w:style>
-  <w:style w:styleId="Title" w:type="paragraph">
+  <w:style w:type="paragraph" w:styleId="Title">
     <w:name w:val="Title"/>
     <w:basedOn w:val="Normal"/>
     <w:next w:val="BodyText"/>
@@ -2060,19 +2334,19 @@
     <w:pPr>
       <w:keepNext/>
       <w:keepLines/>
-      <w:spacing w:after="240" w:before="480"/>
+      <w:spacing w:before="480" w:after="240"/>
       <w:jc w:val="center"/>
     </w:pPr>
     <w:rPr>
-      <w:rFonts w:asciiTheme="majorHAnsi" w:cstheme="majorBidi" w:eastAsiaTheme="majorEastAsia" w:hAnsiTheme="majorHAnsi"/>
+      <w:rFonts w:asciiTheme="majorHAnsi" w:eastAsiaTheme="majorEastAsia" w:hAnsiTheme="majorHAnsi" w:cstheme="majorBidi"/>
       <w:b/>
       <w:bCs/>
-      <w:color w:themeColor="accent1" w:themeShade="B5" w:val="345A8A"/>
+      <w:color w:val="345A8A" w:themeColor="accent1" w:themeShade="B5"/>
       <w:sz w:val="36"/>
       <w:szCs w:val="36"/>
     </w:rPr>
   </w:style>
-  <w:style w:styleId="Subtitle" w:type="paragraph">
+  <w:style w:type="paragraph" w:styleId="Subtitle">
     <w:name w:val="Subtitle"/>
     <w:basedOn w:val="Title"/>
     <w:next w:val="BodyText"/>
@@ -2080,7 +2354,7 @@
     <w:pPr>
       <w:keepNext/>
       <w:keepLines/>
-      <w:spacing w:after="240" w:before="240"/>
+      <w:spacing w:before="240" w:after="240"/>
       <w:jc w:val="center"/>
     </w:pPr>
     <w:rPr>
@@ -2088,7 +2362,7 @@
       <w:szCs w:val="30"/>
     </w:rPr>
   </w:style>
-  <w:style w:customStyle="1" w:styleId="Author" w:type="paragraph">
+  <w:style w:type="paragraph" w:customStyle="1" w:styleId="Author">
     <w:name w:val="Author"/>
     <w:next w:val="BodyText"/>
     <w:qFormat/>
@@ -2098,7 +2372,7 @@
       <w:jc w:val="center"/>
     </w:pPr>
   </w:style>
-  <w:style w:styleId="Date" w:type="paragraph">
+  <w:style w:type="paragraph" w:styleId="Date">
     <w:name w:val="Date"/>
     <w:next w:val="BodyText"/>
     <w:qFormat/>
@@ -2108,7 +2382,7 @@
       <w:jc w:val="center"/>
     </w:pPr>
   </w:style>
-  <w:style w:customStyle="1" w:styleId="Abstract" w:type="paragraph">
+  <w:style w:type="paragraph" w:customStyle="1" w:styleId="Abstract">
     <w:name w:val="Abstract"/>
     <w:basedOn w:val="Normal"/>
     <w:next w:val="BodyText"/>
@@ -2116,14 +2390,14 @@
     <w:pPr>
       <w:keepNext/>
       <w:keepLines/>
-      <w:spacing w:after="300" w:before="300"/>
+      <w:spacing w:before="300" w:after="300"/>
     </w:pPr>
     <w:rPr>
       <w:sz w:val="20"/>
       <w:szCs w:val="20"/>
     </w:rPr>
   </w:style>
-  <w:style w:styleId="Bibliography" w:type="paragraph">
+  <w:style w:type="paragraph" w:styleId="Bibliography">
     <w:name w:val="Bibliography"/>
     <w:basedOn w:val="Normal"/>
     <w:next w:val="Bibliography"/>
@@ -2131,7 +2405,7 @@
     <w:pPr/>
     <w:rPr/>
   </w:style>
-  <w:style w:styleId="Heading1" w:type="paragraph">
+  <w:style w:type="paragraph" w:styleId="Heading1">
     <w:name w:val="Heading 1"/>
     <w:basedOn w:val="Normal"/>
     <w:next w:val="BodyText"/>
@@ -2140,19 +2414,19 @@
     <w:pPr>
       <w:keepNext/>
       <w:keepLines/>
-      <w:spacing w:after="0" w:before="480"/>
+      <w:spacing w:before="480" w:after="0"/>
       <w:outlineLvl w:val="0"/>
     </w:pPr>
     <w:rPr>
-      <w:rFonts w:asciiTheme="majorHAnsi" w:cstheme="majorBidi" w:eastAsiaTheme="majorEastAsia" w:hAnsiTheme="majorHAnsi"/>
+      <w:rFonts w:asciiTheme="majorHAnsi" w:eastAsiaTheme="majorEastAsia" w:hAnsiTheme="majorHAnsi" w:cstheme="majorBidi"/>
       <w:b/>
       <w:bCs/>
-      <w:color w:themeColor="accent1" w:val="4F81BD"/>
+      <w:color w:val="4F81BD" w:themeColor="accent1"/>
       <w:sz w:val="32"/>
       <w:szCs w:val="32"/>
     </w:rPr>
   </w:style>
-  <w:style w:styleId="Heading2" w:type="paragraph">
+  <w:style w:type="paragraph" w:styleId="Heading2">
     <w:name w:val="Heading 2"/>
     <w:basedOn w:val="Normal"/>
     <w:next w:val="BodyText"/>
@@ -2162,19 +2436,19 @@
     <w:pPr>
       <w:keepNext/>
       <w:keepLines/>
-      <w:spacing w:after="0" w:before="200"/>
+      <w:spacing w:before="200" w:after="0"/>
       <w:outlineLvl w:val="1"/>
     </w:pPr>
     <w:rPr>
-      <w:rFonts w:asciiTheme="majorHAnsi" w:cstheme="majorBidi" w:eastAsiaTheme="majorEastAsia" w:hAnsiTheme="majorHAnsi"/>
+      <w:rFonts w:asciiTheme="majorHAnsi" w:eastAsiaTheme="majorEastAsia" w:hAnsiTheme="majorHAnsi" w:cstheme="majorBidi"/>
       <w:b/>
       <w:bCs/>
-      <w:color w:themeColor="accent1" w:val="4F81BD"/>
+      <w:color w:val="4F81BD" w:themeColor="accent1"/>
       <w:sz w:val="28"/>
       <w:szCs w:val="28"/>
     </w:rPr>
   </w:style>
-  <w:style w:styleId="Heading3" w:type="paragraph">
+  <w:style w:type="paragraph" w:styleId="Heading3">
     <w:name w:val="Heading 3"/>
     <w:basedOn w:val="Normal"/>
     <w:next w:val="BodyText"/>
@@ -2184,19 +2458,19 @@
     <w:pPr>
       <w:keepNext/>
       <w:keepLines/>
-      <w:spacing w:after="0" w:before="200"/>
+      <w:spacing w:before="200" w:after="0"/>
       <w:outlineLvl w:val="2"/>
     </w:pPr>
     <w:rPr>
-      <w:rFonts w:asciiTheme="majorHAnsi" w:cstheme="majorBidi" w:eastAsiaTheme="majorEastAsia" w:hAnsiTheme="majorHAnsi"/>
+      <w:rFonts w:asciiTheme="majorHAnsi" w:eastAsiaTheme="majorEastAsia" w:hAnsiTheme="majorHAnsi" w:cstheme="majorBidi"/>
       <w:b/>
       <w:bCs/>
-      <w:color w:themeColor="accent1" w:val="4F81BD"/>
+      <w:color w:val="4F81BD" w:themeColor="accent1"/>
       <w:sz w:val="24"/>
       <w:szCs w:val="24"/>
     </w:rPr>
   </w:style>
-  <w:style w:styleId="Heading4" w:type="paragraph">
+  <w:style w:type="paragraph" w:styleId="Heading4">
     <w:name w:val="Heading 4"/>
     <w:basedOn w:val="Normal"/>
     <w:next w:val="BodyText"/>
@@ -2206,19 +2480,19 @@
     <w:pPr>
       <w:keepNext/>
       <w:keepLines/>
-      <w:spacing w:after="0" w:before="200"/>
+      <w:spacing w:before="200" w:after="0"/>
       <w:outlineLvl w:val="3"/>
     </w:pPr>
     <w:rPr>
-      <w:rFonts w:asciiTheme="majorHAnsi" w:cstheme="majorBidi" w:eastAsiaTheme="majorEastAsia" w:hAnsiTheme="majorHAnsi"/>
+      <w:rFonts w:asciiTheme="majorHAnsi" w:eastAsiaTheme="majorEastAsia" w:hAnsiTheme="majorHAnsi" w:cstheme="majorBidi"/>
       <w:i/>
       <w:bCs/>
-      <w:color w:themeColor="accent1" w:val="4F81BD"/>
+      <w:color w:val="4F81BD" w:themeColor="accent1"/>
       <w:sz w:val="24"/>
       <w:szCs w:val="24"/>
     </w:rPr>
   </w:style>
-  <w:style w:styleId="Heading5" w:type="paragraph">
+  <w:style w:type="paragraph" w:styleId="Heading5">
     <w:name w:val="Heading 5"/>
     <w:basedOn w:val="Normal"/>
     <w:next w:val="BodyText"/>
@@ -2228,18 +2502,18 @@
     <w:pPr>
       <w:keepNext/>
       <w:keepLines/>
-      <w:spacing w:after="0" w:before="200"/>
+      <w:spacing w:before="200" w:after="0"/>
       <w:outlineLvl w:val="4"/>
     </w:pPr>
     <w:rPr>
-      <w:rFonts w:asciiTheme="majorHAnsi" w:cstheme="majorBidi" w:eastAsiaTheme="majorEastAsia" w:hAnsiTheme="majorHAnsi"/>
+      <w:rFonts w:asciiTheme="majorHAnsi" w:eastAsiaTheme="majorEastAsia" w:hAnsiTheme="majorHAnsi" w:cstheme="majorBidi"/>
       <w:iCs/>
-      <w:color w:themeColor="accent1" w:val="4F81BD"/>
+      <w:color w:val="4F81BD" w:themeColor="accent1"/>
       <w:sz w:val="24"/>
       <w:szCs w:val="24"/>
     </w:rPr>
   </w:style>
-  <w:style w:styleId="Heading6" w:type="paragraph">
+  <w:style w:type="paragraph" w:styleId="Heading6">
     <w:name w:val="Heading 6"/>
     <w:basedOn w:val="Normal"/>
     <w:next w:val="BodyText"/>
@@ -2249,17 +2523,17 @@
     <w:pPr>
       <w:keepNext/>
       <w:keepLines/>
-      <w:spacing w:after="0" w:before="200"/>
+      <w:spacing w:before="200" w:after="0"/>
       <w:outlineLvl w:val="5"/>
     </w:pPr>
     <w:rPr>
-      <w:rFonts w:asciiTheme="majorHAnsi" w:cstheme="majorBidi" w:eastAsiaTheme="majorEastAsia" w:hAnsiTheme="majorHAnsi"/>
-      <w:color w:themeColor="accent1" w:val="4F81BD"/>
+      <w:rFonts w:asciiTheme="majorHAnsi" w:eastAsiaTheme="majorEastAsia" w:hAnsiTheme="majorHAnsi" w:cstheme="majorBidi"/>
+      <w:color w:val="4F81BD" w:themeColor="accent1"/>
       <w:sz w:val="24"/>
       <w:szCs w:val="24"/>
     </w:rPr>
   </w:style>
-  <w:style w:styleId="Heading7" w:type="paragraph">
+  <w:style w:type="paragraph" w:styleId="Heading7">
     <w:name w:val="Heading 7"/>
     <w:basedOn w:val="Normal"/>
     <w:next w:val="BodyText"/>
@@ -2269,17 +2543,17 @@
     <w:pPr>
       <w:keepNext/>
       <w:keepLines/>
-      <w:spacing w:after="0" w:before="200"/>
+      <w:spacing w:before="200" w:after="0"/>
       <w:outlineLvl w:val="6"/>
     </w:pPr>
     <w:rPr>
-      <w:rFonts w:asciiTheme="majorHAnsi" w:cstheme="majorBidi" w:eastAsiaTheme="majorEastAsia" w:hAnsiTheme="majorHAnsi"/>
-      <w:color w:themeColor="accent1" w:val="4F81BD"/>
+      <w:rFonts w:asciiTheme="majorHAnsi" w:eastAsiaTheme="majorEastAsia" w:hAnsiTheme="majorHAnsi" w:cstheme="majorBidi"/>
+      <w:color w:val="4F81BD" w:themeColor="accent1"/>
       <w:sz w:val="24"/>
       <w:szCs w:val="24"/>
     </w:rPr>
   </w:style>
-  <w:style w:styleId="Heading8" w:type="paragraph">
+  <w:style w:type="paragraph" w:styleId="Heading8">
     <w:name w:val="Heading 8"/>
     <w:basedOn w:val="Normal"/>
     <w:next w:val="BodyText"/>
@@ -2289,17 +2563,17 @@
     <w:pPr>
       <w:keepNext/>
       <w:keepLines/>
-      <w:spacing w:after="0" w:before="200"/>
+      <w:spacing w:before="200" w:after="0"/>
       <w:outlineLvl w:val="7"/>
     </w:pPr>
     <w:rPr>
-      <w:rFonts w:asciiTheme="majorHAnsi" w:cstheme="majorBidi" w:eastAsiaTheme="majorEastAsia" w:hAnsiTheme="majorHAnsi"/>
-      <w:color w:themeColor="accent1" w:val="4F81BD"/>
+      <w:rFonts w:asciiTheme="majorHAnsi" w:eastAsiaTheme="majorEastAsia" w:hAnsiTheme="majorHAnsi" w:cstheme="majorBidi"/>
+      <w:color w:val="4F81BD" w:themeColor="accent1"/>
       <w:sz w:val="24"/>
       <w:szCs w:val="24"/>
     </w:rPr>
   </w:style>
-  <w:style w:styleId="Heading9" w:type="paragraph">
+  <w:style w:type="paragraph" w:styleId="Heading9">
     <w:name w:val="Heading 9"/>
     <w:basedOn w:val="Normal"/>
     <w:next w:val="BodyText"/>
@@ -2309,17 +2583,17 @@
     <w:pPr>
       <w:keepNext/>
       <w:keepLines/>
-      <w:spacing w:after="0" w:before="200"/>
+      <w:spacing w:before="200" w:after="0"/>
       <w:outlineLvl w:val="8"/>
     </w:pPr>
     <w:rPr>
-      <w:rFonts w:asciiTheme="majorHAnsi" w:cstheme="majorBidi" w:eastAsiaTheme="majorEastAsia" w:hAnsiTheme="majorHAnsi"/>
-      <w:color w:themeColor="accent1" w:val="4F81BD"/>
+      <w:rFonts w:asciiTheme="majorHAnsi" w:eastAsiaTheme="majorEastAsia" w:hAnsiTheme="majorHAnsi" w:cstheme="majorBidi"/>
+      <w:color w:val="4F81BD" w:themeColor="accent1"/>
       <w:sz w:val="24"/>
       <w:szCs w:val="24"/>
     </w:rPr>
   </w:style>
-  <w:style w:styleId="BlockText" w:type="paragraph">
+  <w:style w:type="paragraph" w:styleId="BlockText">
     <w:name w:val="Block Text"/>
     <w:basedOn w:val="BodyText"/>
     <w:next w:val="BodyText"/>
@@ -2327,11 +2601,11 @@
     <w:unhideWhenUsed/>
     <w:qFormat/>
     <w:pPr>
-      <w:spacing w:after="100" w:before="100"/>
+      <w:spacing w:before="100" w:after="100"/>
       <w:ind w:firstLine="0" w:left="480" w:right="480"/>
     </w:pPr>
   </w:style>
-  <w:style w:styleId="FootnoteText" w:type="paragraph">
+  <w:style w:type="paragraph" w:styleId="FootnoteText">
     <w:name w:val="Footnote Text"/>
     <w:basedOn w:val="Normal"/>
     <w:next w:val="FootnoteText"/>
@@ -2339,30 +2613,30 @@
     <w:unhideWhenUsed/>
     <w:qFormat/>
   </w:style>
-  <w:style w:default="1" w:styleId="DefaultParagraphFont" w:type="character">
+  <w:style w:type="character" w:default="1" w:styleId="DefaultParagraphFont">
     <w:name w:val="Default Paragraph Font"/>
     <w:semiHidden/>
     <w:unhideWhenUsed/>
   </w:style>
-  <w:style w:default="1" w:styleId="Table" w:type="table">
+  <w:style w:type="table" w:default="1" w:styleId="Table">
     <w:name w:val="Table"/>
     <w:basedOn w:val="TableNormal"/>
     <w:semiHidden/>
     <w:unhideWhenUsed/>
     <w:qFormat/>
     <w:tblPr>
-      <w:tblInd w:type="dxa" w:w="0"/>
+      <w:tblInd w:w="0" w:type="dxa"/>
       <w:tblCellMar>
-        <w:top w:type="dxa" w:w="0"/>
-        <w:left w:type="dxa" w:w="108"/>
-        <w:bottom w:type="dxa" w:w="0"/>
-        <w:right w:type="dxa" w:w="108"/>
+        <w:top w:w="0" w:type="dxa"/>
+        <w:left w:w="108" w:type="dxa"/>
+        <w:bottom w:w="0" w:type="dxa"/>
+        <w:right w:w="108" w:type="dxa"/>
       </w:tblCellMar>
     </w:tblPr>
     <w:tblStylePr w:type="firstRow">
       <w:tblPr>
         <w:jc w:val="left"/>
-        <w:tblInd w:type="dxa" w:w="0"/>
+        <w:tblInd w:w="0" w:type="dxa"/>
       </w:tblPr>
       <w:trPr>
         <w:jc w:val="left"/>
@@ -2375,7 +2649,7 @@
       </w:tcPr>
     </w:tblStylePr>
   </w:style>
-  <w:style w:customStyle="1" w:styleId="DefinitionTerm" w:type="paragraph">
+  <w:style w:type="paragraph" w:customStyle="1" w:styleId="DefinitionTerm">
     <w:name w:val="Definition Term"/>
     <w:basedOn w:val="Normal"/>
     <w:next w:val="Definition"/>
@@ -2388,49 +2662,49 @@
       <w:b/>
     </w:rPr>
   </w:style>
-  <w:style w:customStyle="1" w:styleId="Definition" w:type="paragraph">
+  <w:style w:type="paragraph" w:customStyle="1" w:styleId="Definition">
     <w:name w:val="Definition"/>
     <w:basedOn w:val="Normal"/>
   </w:style>
-  <w:style w:styleId="Caption" w:type="paragraph">
+  <w:style w:type="paragraph" w:styleId="Caption">
     <w:name w:val="Caption"/>
     <w:basedOn w:val="Normal"/>
     <w:link w:val="BodyTextChar"/>
     <w:pPr>
-      <w:spacing w:after="120" w:before="0"/>
+      <w:spacing w:before="0" w:after="120"/>
     </w:pPr>
     <w:rPr>
       <w:i/>
     </w:rPr>
   </w:style>
-  <w:style w:customStyle="1" w:styleId="TableCaption" w:type="paragraph">
+  <w:style w:type="paragraph" w:customStyle="1" w:styleId="TableCaption">
     <w:name w:val="Table Caption"/>
     <w:basedOn w:val="Caption"/>
     <w:pPr>
       <w:keepNext/>
     </w:pPr>
   </w:style>
-  <w:style w:customStyle="1" w:styleId="ImageCaption" w:type="paragraph">
+  <w:style w:type="paragraph" w:customStyle="1" w:styleId="ImageCaption">
     <w:name w:val="Image Caption"/>
     <w:basedOn w:val="Caption"/>
   </w:style>
-  <w:style w:customStyle="1" w:styleId="Figure" w:type="paragraph">
+  <w:style w:type="paragraph" w:customStyle="1" w:styleId="Figure">
     <w:name w:val="Figure"/>
     <w:basedOn w:val="Normal"/>
   </w:style>
-  <w:style w:customStyle="1" w:styleId="CaptionedFigure" w:type="paragraph">
+  <w:style w:type="paragraph" w:customStyle="1" w:styleId="CaptionedFigure">
     <w:name w:val="Captioned Figure"/>
     <w:basedOn w:val="Figure"/>
     <w:pPr>
       <w:keepNext/>
     </w:pPr>
   </w:style>
-  <w:style w:customStyle="1" w:styleId="BodyTextChar" w:type="character">
+  <w:style w:type="character" w:customStyle="1" w:styleId="BodyTextChar">
     <w:name w:val="Body Text Char"/>
     <w:basedOn w:val="DefaultParagraphFont"/>
     <w:link w:val="BodyText"/>
   </w:style>
-  <w:style w:customStyle="1" w:styleId="VerbatimChar" w:type="character">
+  <w:style w:type="character" w:customStyle="1" w:styleId="VerbatimChar">
     <w:name w:val="Verbatim Char"/>
     <w:basedOn w:val="BodyTextChar"/>
     <w:rPr>
@@ -2438,25 +2712,25 @@
       <w:sz w:val="22"/>
     </w:rPr>
   </w:style>
-  <w:style w:customStyle="1" w:styleId="SectionNumber" w:type="character">
+  <w:style w:type="character" w:customStyle="1" w:styleId="SectionNumber">
     <w:name w:val="Section Number"/>
     <w:basedOn w:val="BodyTextChar"/>
   </w:style>
-  <w:style w:styleId="FootnoteReference" w:type="character">
+  <w:style w:type="character" w:styleId="FootnoteReference">
     <w:name w:val="Footnote Reference"/>
     <w:basedOn w:val="BodyTextChar"/>
     <w:rPr>
       <w:vertAlign w:val="superscript"/>
     </w:rPr>
   </w:style>
-  <w:style w:styleId="Hyperlink" w:type="character">
+  <w:style w:type="character" w:styleId="Hyperlink">
     <w:name w:val="Hyperlink"/>
     <w:basedOn w:val="BodyTextChar"/>
     <w:rPr>
-      <w:color w:themeColor="accent1" w:val="4F81BD"/>
-    </w:rPr>
-  </w:style>
-  <w:style w:styleId="TOCHeading" w:type="paragraph">
+      <w:color w:val="4F81BD" w:themeColor="accent1"/>
+    </w:rPr>
+  </w:style>
+  <w:style w:type="paragraph" w:styleId="TOCHeading">
     <w:name w:val="TOC Heading"/>
     <w:basedOn w:val="Heading1"/>
     <w:next w:val="BodyText"/>
@@ -2468,10 +2742,10 @@
       <w:outlineLvl w:val="9"/>
     </w:pPr>
     <w:rPr>
-      <w:rFonts w:asciiTheme="majorHAnsi" w:cstheme="majorBidi" w:eastAsiaTheme="majorEastAsia" w:hAnsiTheme="majorHAnsi"/>
+      <w:rFonts w:asciiTheme="majorHAnsi" w:eastAsiaTheme="majorEastAsia" w:hAnsiTheme="majorHAnsi" w:cstheme="majorBidi"/>
       <w:b w:val="0"/>
       <w:bCs w:val="0"/>
-      <w:color w:themeColor="accent1" w:themeShade="BF" w:val="365F91"/>
+      <w:color w:val="365F91" w:themeColor="accent1" w:themeShade="BF"/>
     </w:rPr>
   </w:style>
   <w:style w:type="paragraph" w:customStyle="1" w:styleId="SourceCode">

</xml_diff>

<commit_message>
Omplassert og korrekturlest litteraturgjennomgang
</commit_message>
<xml_diff>
--- a/A2.docx
+++ b/A2.docx
@@ -210,8 +210,295 @@
         <w:t xml:space="preserve">En kort litteraturgjennomgang på ca. 1 side</w:t>
       </w:r>
     </w:p>
+    <w:p>
+      <w:pPr>
+        <w:pStyle w:val="FirstParagraph"/>
+      </w:pPr>
+      <w:r>
+        <w:t xml:space="preserve">I Judge og Cable fra 2004</w:t>
+      </w:r>
+      <w:r>
+        <w:t xml:space="preserve"> </w:t>
+      </w:r>
+      <w:r>
+        <w:t xml:space="preserve">@judgeEffectPhysicalHeight2004</w:t>
+      </w:r>
+      <w:r>
+        <w:t xml:space="preserve">, kommer de med utsagnet at</w:t>
+      </w:r>
+      <w:r>
+        <w:t xml:space="preserve"> </w:t>
+      </w:r>
+      <w:r>
+        <w:t xml:space="preserve">“</w:t>
+      </w:r>
+      <w:r>
+        <w:t xml:space="preserve">høgde påvirker inntekten</w:t>
+      </w:r>
+      <w:r>
+        <w:t xml:space="preserve">”</w:t>
+      </w:r>
+      <w:r>
+        <w:t xml:space="preserve"> </w:t>
+      </w:r>
+      <w:r>
+        <w:t xml:space="preserve">er ved første øyenkast en gammel myte, men at det kanskje er mer til det enn man først skulle trodd. For å støtte dette utsagnet referer de til Robert &amp; Herman sin forskning som viser til at høyde er et trekk som er ettertraktet i en sosial sammenheng.</w:t>
+      </w:r>
+    </w:p>
+    <w:p>
+      <w:pPr>
+        <w:pStyle w:val="BodyText"/>
+      </w:pPr>
+      <w:r>
+        <w:t xml:space="preserve">Denne forskningen mener også at mennesker som er høyere er mer overbevisende. De viser også til</w:t>
+      </w:r>
+      <w:r>
+        <w:t xml:space="preserve"> </w:t>
+      </w:r>
+      <w:r>
+        <w:t xml:space="preserve">@highamRiseFallPoliticians1992</w:t>
+      </w:r>
+      <w:r>
+        <w:t xml:space="preserve"> </w:t>
+      </w:r>
+      <w:r>
+        <w:t xml:space="preserve">som påstår at høye folk er mer sannsynlig til å komme i ein lederstilling. Judge &amp; Cable teoriserer at dette muligens har røtter i biologi, ettersom at høyde i naturen er en måling får styrke.</w:t>
+      </w:r>
+    </w:p>
+    <w:p>
+      <w:pPr>
+        <w:pStyle w:val="BodyText"/>
+      </w:pPr>
+      <w:r>
+        <w:t xml:space="preserve">En studie utført av Kurtz</w:t>
+      </w:r>
+      <w:r>
+        <w:t xml:space="preserve"> </w:t>
+      </w:r>
+      <w:r>
+        <w:t xml:space="preserve">@burnsRetailSalespersonsInquiry1993</w:t>
+      </w:r>
+      <w:r>
+        <w:t xml:space="preserve"> </w:t>
+      </w:r>
+      <w:r>
+        <w:t xml:space="preserve">viste at 78% av ansettelser innen salg, var mennesker med over gjennomsnittlig høyde. Dette ble argumentert av rekrutterene å være fordi mennesker over gjennomsnittlig høyde ville være mer utmerket ovenfor kundene, i forhold til små mennesker.</w:t>
+      </w:r>
+    </w:p>
+    <w:p>
+      <w:pPr>
+        <w:pStyle w:val="BodyText"/>
+      </w:pPr>
+      <w:r>
+        <w:t xml:space="preserve">Jugdge og Cable</w:t>
+      </w:r>
+      <w:r>
+        <w:t xml:space="preserve"> </w:t>
+      </w:r>
+      <w:r>
+        <w:t xml:space="preserve">@judgeEffectPhysicalHeight2004</w:t>
+      </w:r>
+      <w:r>
+        <w:t xml:space="preserve">, ville svare på dette med å utføre en studie med tre hovedpunkter. Først fremstille en modell som viser</w:t>
+      </w:r>
+      <w:r>
+        <w:t xml:space="preserve"> </w:t>
+      </w:r>
+      <w:r>
+        <w:rPr>
+          <w:bCs/>
+          <w:b/>
+        </w:rPr>
+        <w:t xml:space="preserve">sammenhengen/forholdet</w:t>
+      </w:r>
+      <w:r>
+        <w:t xml:space="preserve"> </w:t>
+      </w:r>
+      <w:r>
+        <w:t xml:space="preserve">mellom høyde og karrieresuksess. De begrunnet dette med at dee ikke var blitt utført tidlegere. Steg to var å utføre en metaanalyse på tidlegere analyser og litteratur for å se etter generelle implikasjoner. Siste steget var å utføre fire nye undersøkelser på</w:t>
+      </w:r>
+      <w:r>
+        <w:t xml:space="preserve"> </w:t>
+      </w:r>
+      <w:r>
+        <w:rPr>
+          <w:bCs/>
+          <w:b/>
+        </w:rPr>
+        <w:t xml:space="preserve">sammenhengen/forholdet</w:t>
+      </w:r>
+      <w:r>
+        <w:t xml:space="preserve"> </w:t>
+      </w:r>
+      <w:r>
+        <w:t xml:space="preserve">mellom en persons høyde og inntekt.</w:t>
+      </w:r>
+    </w:p>
+    <w:p>
+      <w:pPr>
+        <w:pStyle w:val="BodyText"/>
+      </w:pPr>
+      <w:r>
+        <w:t xml:space="preserve">Argumentet for å se på</w:t>
+      </w:r>
+      <w:r>
+        <w:t xml:space="preserve"> </w:t>
+      </w:r>
+      <w:r>
+        <w:rPr>
+          <w:bCs/>
+          <w:b/>
+        </w:rPr>
+        <w:t xml:space="preserve">sammenhengen/forholdet</w:t>
+      </w:r>
+      <w:r>
+        <w:t xml:space="preserve"> </w:t>
+      </w:r>
+      <w:r>
+        <w:t xml:space="preserve">mellom en persons høyde og inntekt var fordi de anså inntekt som den primære faktoren for karrieresuksess. Men i følge</w:t>
+      </w:r>
+      <w:r>
+        <w:t xml:space="preserve"> </w:t>
+      </w:r>
+      <w:r>
+        <w:t xml:space="preserve">@EMPIRICALINVESTIGATIONPREDICTORS</w:t>
+      </w:r>
+      <w:r>
+        <w:t xml:space="preserve"> </w:t>
+      </w:r>
+      <w:r>
+        <w:t xml:space="preserve">og</w:t>
+      </w:r>
+      <w:r>
+        <w:t xml:space="preserve"> </w:t>
+      </w:r>
+      <w:r>
+        <w:t xml:space="preserve">@whitelyRelationshipCareerMentoring1991</w:t>
+      </w:r>
+      <w:r>
+        <w:t xml:space="preserve">, så er det nesten ingen støttende forskning på dette.</w:t>
+      </w:r>
+    </w:p>
+    <w:p>
+      <w:pPr>
+        <w:pStyle w:val="BodyText"/>
+      </w:pPr>
+      <w:r>
+        <w:t xml:space="preserve">Jugde og Cable</w:t>
+      </w:r>
+      <w:r>
+        <w:t xml:space="preserve"> </w:t>
+      </w:r>
+      <w:r>
+        <w:t xml:space="preserve">@judgeEffectPhysicalHeight2004</w:t>
+      </w:r>
+      <w:r>
+        <w:t xml:space="preserve">, tok i sin undersøkelse utgangspunkt i flere menneskelige faktorer for å produsere sin modell for</w:t>
+      </w:r>
+      <w:r>
+        <w:t xml:space="preserve"> </w:t>
+      </w:r>
+      <w:r>
+        <w:rPr>
+          <w:bCs/>
+          <w:b/>
+        </w:rPr>
+        <w:t xml:space="preserve">sammenhengen/forholdet</w:t>
+      </w:r>
+      <w:r>
+        <w:t xml:space="preserve"> </w:t>
+      </w:r>
+      <w:r>
+        <w:t xml:space="preserve">mellom en persons høyde og inntekt.</w:t>
+      </w:r>
+    </w:p>
+    <w:p>
+      <w:pPr>
+        <w:pStyle w:val="BodyText"/>
+      </w:pPr>
+      <w:r>
+        <w:t xml:space="preserve">Noen av punktene de så på var selvtillit og sosial rang. Judge &amp; Cable</w:t>
+      </w:r>
+      <w:r>
+        <w:t xml:space="preserve"> </w:t>
+      </w:r>
+      <w:r>
+        <w:t xml:space="preserve">@judgeEffectPhysicalHeight2004</w:t>
+      </w:r>
+      <w:r>
+        <w:t xml:space="preserve"> </w:t>
+      </w:r>
+      <w:r>
+        <w:t xml:space="preserve">mente dette var to viktige punkter i analysen fordi disse to faktorene påvirker en persons arbeidsinnsats og hvordan en person blir behandlet i arbeidslivet av arbeidsgiveren. Dette mente faktorene ville påvirke en persons suksess i arbeidslivet, og medføre at en høyere person ville ha høyere inntekt enn en lavere person.</w:t>
+      </w:r>
+    </w:p>
+    <w:p>
+      <w:pPr>
+        <w:pStyle w:val="BodyText"/>
+      </w:pPr>
+      <w:r>
+        <w:t xml:space="preserve">Modellen til Judge og Cable</w:t>
+      </w:r>
+      <w:r>
+        <w:t xml:space="preserve"> </w:t>
+      </w:r>
+      <w:r>
+        <w:t xml:space="preserve">@judgeEffectPhysicalHeight2004</w:t>
+      </w:r>
+      <w:r>
+        <w:t xml:space="preserve">, kom frem til at det var en form for</w:t>
+      </w:r>
+      <w:r>
+        <w:t xml:space="preserve"> </w:t>
+      </w:r>
+      <w:r>
+        <w:t xml:space="preserve">“</w:t>
+      </w:r>
+      <w:r>
+        <w:t xml:space="preserve">rekke</w:t>
+      </w:r>
+      <w:r>
+        <w:t xml:space="preserve">”</w:t>
+      </w:r>
+      <w:r>
+        <w:t xml:space="preserve"> </w:t>
+      </w:r>
+      <w:r>
+        <w:t xml:space="preserve">av påvirkninger på en høy person i arbeidslivet. Høyden til en person medfører bedre selvtillit. Denne selvitiliten vil føre til høyere sosial rang, som igjen ville til bedre arbeidsinnsats og muligheter, som videre fører til karrieresuksess.</w:t>
+      </w:r>
+    </w:p>
+    <w:p>
+      <w:pPr>
+        <w:pStyle w:val="BodyText"/>
+      </w:pPr>
+      <w:r>
+        <w:t xml:space="preserve">For å støtte opp under dette grunnlaget for modellen, henviste de til flere tidlegere studier gjort rundt høyde, karrieremuligheter og suksess, samt til flere andre studier om hvordan selvtillit blir påvirket av ulike personlige faktorer.</w:t>
+      </w:r>
+    </w:p>
     <w:bookmarkEnd w:id="21"/>
-    <w:bookmarkStart w:id="28" w:name="analyse-med-egen-versjon-av-datasettet"/>
+    <w:bookmarkStart w:id="22" w:name="Xe79e768b5ef84854763181d7ab82af9c9b1b38c"/>
+    <w:p>
+      <w:pPr>
+        <w:pStyle w:val="Heading2"/>
+      </w:pPr>
+      <w:r>
+        <w:t xml:space="preserve">Studien som Judge og Cable</w:t>
+      </w:r>
+      <w:r>
+        <w:t xml:space="preserve"> </w:t>
+      </w:r>
+      <w:r>
+        <w:t xml:space="preserve">@judgeEffectPhysicalHeight2004</w:t>
+      </w:r>
+      <w:r>
+        <w:t xml:space="preserve"> </w:t>
+      </w:r>
+      <w:r>
+        <w:t xml:space="preserve">gjennomførte konkluderte med at det var en direkte sammenheng mellom en persons høyde og inntekt. I senere tid har dette resultatet blitt sett på og folk mener at sunn fornuft tilsier at dette ikke kan stemme eller at det må være andre eller flere faktorer som spiller inn.</w:t>
+      </w:r>
+    </w:p>
+    <w:bookmarkEnd w:id="22"/>
+    <w:bookmarkStart w:id="29" w:name="analyse-med-egen-versjon-av-datasettet"/>
     <w:p>
       <w:pPr>
         <w:pStyle w:val="Heading2"/>
@@ -510,15 +797,28 @@
     <w:tbl>
       <w:tblPr>
         <w:tblStyle w:val="Table"/>
-        <w:tblW w:type="pct" w:w="0.0"/>
+        <w:tblW w:type="auto" w:w="0"/>
         <w:tblLook w:firstRow="1" w:lastRow="0" w:firstColumn="0" w:lastColumn="0" w:noHBand="0" w:noVBand="0" w:val="0020"/>
       </w:tblPr>
-      <w:tblGrid/>
+      <w:tblGrid>
+        <w:gridCol w:w="2640"/>
+        <w:gridCol w:w="2640"/>
+        <w:gridCol w:w="2640"/>
+      </w:tblGrid>
       <w:tr>
+        <w:trPr>
+          <w:tblHeader w:val="true"/>
+        </w:trPr>
         <w:tc>
-          <w:p/>
+          <w:tcPr/>
+          <w:p>
+            <w:pPr>
+              <w:pStyle w:val="Compact"/>
+            </w:pPr>
+          </w:p>
         </w:tc>
         <w:tc>
+          <w:tcPr/>
           <w:p>
             <w:pPr>
               <w:pStyle w:val="Compact"/>
@@ -530,6 +830,7 @@
           </w:p>
         </w:tc>
         <w:tc>
+          <w:tcPr/>
           <w:p>
             <w:pPr>
               <w:pStyle w:val="Compact"/>
@@ -543,9 +844,15 @@
       </w:tr>
       <w:tr>
         <w:tc>
-          <w:p/>
+          <w:tcPr/>
+          <w:p>
+            <w:pPr>
+              <w:pStyle w:val="Compact"/>
+            </w:pPr>
+          </w:p>
         </w:tc>
         <w:tc>
+          <w:tcPr/>
           <w:p>
             <w:pPr>
               <w:pStyle w:val="Compact"/>
@@ -557,6 +864,7 @@
           </w:p>
         </w:tc>
         <w:tc>
+          <w:tcPr/>
           <w:p>
             <w:pPr>
               <w:pStyle w:val="Compact"/>
@@ -570,9 +878,15 @@
       </w:tr>
       <w:tr>
         <w:tc>
-          <w:p/>
+          <w:tcPr/>
+          <w:p>
+            <w:pPr>
+              <w:pStyle w:val="Compact"/>
+            </w:pPr>
+          </w:p>
         </w:tc>
         <w:tc>
+          <w:tcPr/>
           <w:p>
             <w:pPr>
               <w:pStyle w:val="Compact"/>
@@ -584,6 +898,7 @@
           </w:p>
         </w:tc>
         <w:tc>
+          <w:tcPr/>
           <w:p>
             <w:pPr>
               <w:pStyle w:val="Compact"/>
@@ -597,9 +912,15 @@
       </w:tr>
       <w:tr>
         <w:tc>
-          <w:p/>
+          <w:tcPr/>
+          <w:p>
+            <w:pPr>
+              <w:pStyle w:val="Compact"/>
+            </w:pPr>
+          </w:p>
         </w:tc>
         <w:tc>
+          <w:tcPr/>
           <w:p>
             <w:pPr>
               <w:pStyle w:val="Compact"/>
@@ -611,6 +932,7 @@
           </w:p>
         </w:tc>
         <w:tc>
+          <w:tcPr/>
           <w:p>
             <w:pPr>
               <w:pStyle w:val="Compact"/>
@@ -624,9 +946,15 @@
       </w:tr>
       <w:tr>
         <w:tc>
-          <w:p/>
+          <w:tcPr/>
+          <w:p>
+            <w:pPr>
+              <w:pStyle w:val="Compact"/>
+            </w:pPr>
+          </w:p>
         </w:tc>
         <w:tc>
+          <w:tcPr/>
           <w:p>
             <w:pPr>
               <w:pStyle w:val="Compact"/>
@@ -638,6 +966,7 @@
           </w:p>
         </w:tc>
         <w:tc>
+          <w:tcPr/>
           <w:p>
             <w:pPr>
               <w:pStyle w:val="Compact"/>
@@ -651,9 +980,15 @@
       </w:tr>
       <w:tr>
         <w:tc>
-          <w:p/>
+          <w:tcPr/>
+          <w:p>
+            <w:pPr>
+              <w:pStyle w:val="Compact"/>
+            </w:pPr>
+          </w:p>
         </w:tc>
         <w:tc>
+          <w:tcPr/>
           <w:p>
             <w:pPr>
               <w:pStyle w:val="Compact"/>
@@ -665,6 +1000,7 @@
           </w:p>
         </w:tc>
         <w:tc>
+          <w:tcPr/>
           <w:p>
             <w:pPr>
               <w:pStyle w:val="Compact"/>
@@ -678,9 +1014,15 @@
       </w:tr>
       <w:tr>
         <w:tc>
-          <w:p/>
+          <w:tcPr/>
+          <w:p>
+            <w:pPr>
+              <w:pStyle w:val="Compact"/>
+            </w:pPr>
+          </w:p>
         </w:tc>
         <w:tc>
+          <w:tcPr/>
           <w:p>
             <w:pPr>
               <w:pStyle w:val="Compact"/>
@@ -692,6 +1034,7 @@
           </w:p>
         </w:tc>
         <w:tc>
+          <w:tcPr/>
           <w:p>
             <w:pPr>
               <w:pStyle w:val="Compact"/>
@@ -715,7 +1058,7 @@
         <w:t xml:space="preserve"># Til slutt kan vi oppsummere de interessante variablene i metrisk form, samt oversatt.</w:t>
       </w:r>
     </w:p>
-    <w:bookmarkStart w:id="22" w:name="X65b6aeda78774475e4ad9c00380492250bfa784"/>
+    <w:bookmarkStart w:id="23" w:name="X65b6aeda78774475e4ad9c00380492250bfa784"/>
     <w:p>
       <w:pPr>
         <w:pStyle w:val="Heading3"/>
@@ -908,8 +1251,8 @@
         <w:t xml:space="preserve">= prosentskår på test for militær egnethet</w:t>
       </w:r>
     </w:p>
-    <w:bookmarkEnd w:id="22"/>
-    <w:bookmarkStart w:id="24" w:name="Xee4ef0ce59a18c9565b5b9c88d0629f0434a7ae"/>
+    <w:bookmarkEnd w:id="23"/>
+    <w:bookmarkStart w:id="25" w:name="Xee4ef0ce59a18c9565b5b9c88d0629f0434a7ae"/>
     <w:p>
       <w:pPr>
         <w:pStyle w:val="Heading3"/>
@@ -1040,7 +1383,7 @@
       <w:r>
         <w:drawing>
           <wp:inline>
-            <wp:extent cx="4620126" cy="3696101"/>
+            <wp:extent cx="5334000" cy="4267200"/>
             <wp:effectExtent b="0" l="0" r="0" t="0"/>
             <wp:docPr descr="" title="" id="1" name="Picture"/>
             <a:graphic>
@@ -1053,7 +1396,7 @@
                     </pic:cNvPicPr>
                   </pic:nvPicPr>
                   <pic:blipFill>
-                    <a:blip r:embed="rId23"/>
+                    <a:blip r:embed="rId24"/>
                     <a:stretch>
                       <a:fillRect/>
                     </a:stretch>
@@ -1061,7 +1404,7 @@
                   <pic:spPr bwMode="auto">
                     <a:xfrm>
                       <a:off x="0" y="0"/>
-                      <a:ext cx="4620126" cy="3696101"/>
+                      <a:ext cx="5334000" cy="4267200"/>
                     </a:xfrm>
                     <a:prstGeom prst="rect">
                       <a:avLst/>
@@ -1110,8 +1453,8 @@
         <w:t xml:space="preserve">inntekt i datasettet.</w:t>
       </w:r>
     </w:p>
-    <w:bookmarkEnd w:id="24"/>
-    <w:bookmarkStart w:id="27" w:name="regresjonsanalyse"/>
+    <w:bookmarkEnd w:id="25"/>
+    <w:bookmarkStart w:id="28" w:name="regresjonsanalyse"/>
     <w:p>
       <w:pPr>
         <w:pStyle w:val="Heading3"/>
@@ -1310,7 +1653,7 @@
       <w:r>
         <w:drawing>
           <wp:inline>
-            <wp:extent cx="4620126" cy="3696101"/>
+            <wp:extent cx="5334000" cy="4267200"/>
             <wp:effectExtent b="0" l="0" r="0" t="0"/>
             <wp:docPr descr="" title="" id="1" name="Picture"/>
             <a:graphic>
@@ -1323,7 +1666,7 @@
                     </pic:cNvPicPr>
                   </pic:nvPicPr>
                   <pic:blipFill>
-                    <a:blip r:embed="rId25"/>
+                    <a:blip r:embed="rId26"/>
                     <a:stretch>
                       <a:fillRect/>
                     </a:stretch>
@@ -1331,7 +1674,7 @@
                   <pic:spPr bwMode="auto">
                     <a:xfrm>
                       <a:off x="0" y="0"/>
-                      <a:ext cx="4620126" cy="3696101"/>
+                      <a:ext cx="5334000" cy="4267200"/>
                     </a:xfrm>
                     <a:prstGeom prst="rect">
                       <a:avLst/>
@@ -1546,7 +1889,7 @@
       <w:r>
         <w:drawing>
           <wp:inline>
-            <wp:extent cx="4620126" cy="3696101"/>
+            <wp:extent cx="5334000" cy="4267200"/>
             <wp:effectExtent b="0" l="0" r="0" t="0"/>
             <wp:docPr descr="" title="" id="1" name="Picture"/>
             <a:graphic>
@@ -1559,7 +1902,7 @@
                     </pic:cNvPicPr>
                   </pic:nvPicPr>
                   <pic:blipFill>
-                    <a:blip r:embed="rId26"/>
+                    <a:blip r:embed="rId27"/>
                     <a:stretch>
                       <a:fillRect/>
                     </a:stretch>
@@ -1567,7 +1910,7 @@
                   <pic:spPr bwMode="auto">
                     <a:xfrm>
                       <a:off x="0" y="0"/>
-                      <a:ext cx="4620126" cy="3696101"/>
+                      <a:ext cx="5334000" cy="4267200"/>
                     </a:xfrm>
                     <a:prstGeom prst="rect">
                       <a:avLst/>
@@ -1758,9 +2101,9 @@
         <w:t xml:space="preserve">Her ser vi at en økning i høyden på 1 cm, gir 11122.9 kr mer i årlig inntekt.</w:t>
       </w:r>
     </w:p>
-    <w:bookmarkEnd w:id="27"/>
     <w:bookmarkEnd w:id="28"/>
-    <w:bookmarkStart w:id="29" w:name="Xf7d734ba4c903b4d350dabf699ed524912ccf73"/>
+    <w:bookmarkEnd w:id="29"/>
+    <w:bookmarkStart w:id="31" w:name="Xf7d734ba4c903b4d350dabf699ed524912ccf73"/>
     <w:p>
       <w:pPr>
         <w:pStyle w:val="Heading1"/>
@@ -1825,9 +2168,10 @@
         <w:t xml:space="preserve">Disse ytterliggenhetene påvirker resultatet av analysen. Disse to ekstreme observasjonene resulterer at sammenhengen mellom høyde og snitt- og medianlønn blir feilaktig fremstilt. Vi får dermed feil informasjon ut av dataene vi analyserer. Vi får tilfeller der en lav person er arbeidsledig eller at en høy person har langt høyere inntekt, slik som analysen fra National Longitudinal Study kom frem til.</w:t>
       </w:r>
     </w:p>
-    <w:p>
-      <w:pPr>
-        <w:pStyle w:val="BodyText"/>
+    <w:bookmarkStart w:id="30" w:name="X5901e00587c6d57494f2c5e09ca36a43a108e19"/>
+    <w:p>
+      <w:pPr>
+        <w:pStyle w:val="Heading2"/>
       </w:pPr>
       <w:r>
         <w:t xml:space="preserve">For å finne et mer reelt resultat må vi se vekk ifra de ekstreme ytterliggenhetene. I dette tilfellet vil resultat blir reelt om vi ser vekk ifra både 0 inntekt og 3 millioner i inntekt. Dette vil vi gjøre</w:t>
@@ -1849,247 +2193,8 @@
         <w:t xml:space="preserve">i oppgaven.</w:t>
       </w:r>
     </w:p>
-    <w:bookmarkEnd w:id="29"/>
-    <w:bookmarkStart w:id="30" w:name="litterature-review"/>
-    <w:p>
-      <w:pPr>
-        <w:pStyle w:val="Heading1"/>
-      </w:pPr>
-      <w:r>
-        <w:t xml:space="preserve">Litterature review</w:t>
-      </w:r>
-    </w:p>
-    <w:p>
-      <w:pPr>
-        <w:pStyle w:val="FirstParagraph"/>
-      </w:pPr>
-      <w:r>
-        <w:t xml:space="preserve">I Judge og Cable fra 2004</w:t>
-      </w:r>
-      <w:r>
-        <w:t xml:space="preserve"> </w:t>
-      </w:r>
-      <w:r>
-        <w:t xml:space="preserve">@judgeEffectPhysicalHeight2004</w:t>
-      </w:r>
-      <w:r>
-        <w:t xml:space="preserve">, kommer de med utsagent at</w:t>
-      </w:r>
-      <w:r>
-        <w:t xml:space="preserve"> </w:t>
-      </w:r>
-      <w:r>
-        <w:t xml:space="preserve">“</w:t>
-      </w:r>
-      <w:r>
-        <w:t xml:space="preserve">høgde påvirker inntekten</w:t>
-      </w:r>
-      <w:r>
-        <w:t xml:space="preserve">”</w:t>
-      </w:r>
-      <w:r>
-        <w:t xml:space="preserve"> </w:t>
-      </w:r>
-      <w:r>
-        <w:t xml:space="preserve">er ved første øyenkast en gammel myte, men at det kanskje er mer til det enn mann først skulle trodd. For å støtte dette utsagnet referer de til Robert &amp; Herman sin forskning som viser til at høyde er ett trekt som er ettertraktet i en sosial sammenheng.</w:t>
-      </w:r>
-    </w:p>
-    <w:p>
-      <w:pPr>
-        <w:pStyle w:val="BodyText"/>
-      </w:pPr>
-      <w:r>
-        <w:t xml:space="preserve">Denne forskningen mener også at mennesker som er høyere er mer overtalenede. De viser også til</w:t>
-      </w:r>
-      <w:r>
-        <w:t xml:space="preserve"> </w:t>
-      </w:r>
-      <w:r>
-        <w:t xml:space="preserve">@highamRiseFallPoliticians1992</w:t>
-      </w:r>
-      <w:r>
-        <w:t xml:space="preserve"> </w:t>
-      </w:r>
-      <w:r>
-        <w:t xml:space="preserve">som påstår at høye folk er mer sannsynlig til å komme i ein ledelses posisjon. Judge &amp; Cable theoriserer at dette muligens har røter i biologi, ettersom i naturen så er høgde en måling får styrke.</w:t>
-      </w:r>
-    </w:p>
-    <w:p>
-      <w:pPr>
-        <w:pStyle w:val="BodyText"/>
-      </w:pPr>
-      <w:r>
-        <w:t xml:space="preserve">En studie utført av Kurtz</w:t>
-      </w:r>
-      <w:r>
-        <w:t xml:space="preserve"> </w:t>
-      </w:r>
-      <w:r>
-        <w:t xml:space="preserve">@burnsRetailSalespersonsInquiry1993</w:t>
-      </w:r>
-      <w:r>
-        <w:t xml:space="preserve"> </w:t>
-      </w:r>
-      <w:r>
-        <w:t xml:space="preserve">viste at 78% av ansettelser innen salg var mennesker over gjennomsnittlig høyde. Dette ble argumentert av rekruterene å være fordi mennesker over gjennomsnittlig høyde ville være mer utmerket ovenfor kundene, i forhold til små mennesker.</w:t>
-      </w:r>
-    </w:p>
-    <w:p>
-      <w:pPr>
-        <w:pStyle w:val="BodyText"/>
-      </w:pPr>
-      <w:r>
-        <w:t xml:space="preserve">Jugdge og Cable</w:t>
-      </w:r>
-      <w:r>
-        <w:t xml:space="preserve"> </w:t>
-      </w:r>
-      <w:r>
-        <w:t xml:space="preserve">@judgeEffectPhysicalHeight2004</w:t>
-      </w:r>
-      <w:r>
-        <w:t xml:space="preserve">, ville svare på dette med å utføre en studie med tre hovedpunkter. Først fremstille en modell som viser</w:t>
-      </w:r>
-      <w:r>
-        <w:t xml:space="preserve"> </w:t>
-      </w:r>
-      <w:r>
-        <w:rPr>
-          <w:bCs/>
-          <w:b/>
-        </w:rPr>
-        <w:t xml:space="preserve">sammenhengen/forholdet</w:t>
-      </w:r>
-      <w:r>
-        <w:t xml:space="preserve"> </w:t>
-      </w:r>
-      <w:r>
-        <w:t xml:space="preserve">mellom høyde og karriere suksess. De begrunnet dette med at dette ikke var blitt utført tidlegere. Steg to var å utføre en meta analyse på tidlegere analyser og litteratur for å se etter generelle implikasjoner. Siste steget var å utføre fire nye undersøkelser på</w:t>
-      </w:r>
-      <w:r>
-        <w:t xml:space="preserve"> </w:t>
-      </w:r>
-      <w:r>
-        <w:rPr>
-          <w:bCs/>
-          <w:b/>
-        </w:rPr>
-        <w:t xml:space="preserve">sammenhengen/forholdet</w:t>
-      </w:r>
-      <w:r>
-        <w:t xml:space="preserve"> </w:t>
-      </w:r>
-      <w:r>
-        <w:t xml:space="preserve">mellom en persons høyde og dens inntekt.</w:t>
-      </w:r>
-    </w:p>
-    <w:p>
-      <w:pPr>
-        <w:pStyle w:val="BodyText"/>
-      </w:pPr>
-      <w:r>
-        <w:t xml:space="preserve">Argumentet for å se på</w:t>
-      </w:r>
-      <w:r>
-        <w:t xml:space="preserve"> </w:t>
-      </w:r>
-      <w:r>
-        <w:rPr>
-          <w:bCs/>
-          <w:b/>
-        </w:rPr>
-        <w:t xml:space="preserve">sammenhengen/forholdet</w:t>
-      </w:r>
-      <w:r>
-        <w:t xml:space="preserve"> </w:t>
-      </w:r>
-      <w:r>
-        <w:t xml:space="preserve">mellom en persons høyde og inntekt var fordi de anså inntekt som den primære faktoren for karriere suksess. Men i følge</w:t>
-      </w:r>
-      <w:r>
-        <w:t xml:space="preserve"> </w:t>
-      </w:r>
-      <w:r>
-        <w:t xml:space="preserve">@EMPIRICALINVESTIGATIONPREDICTORS</w:t>
-      </w:r>
-      <w:r>
-        <w:t xml:space="preserve"> </w:t>
-      </w:r>
-      <w:r>
-        <w:t xml:space="preserve">og</w:t>
-      </w:r>
-      <w:r>
-        <w:t xml:space="preserve"> </w:t>
-      </w:r>
-      <w:r>
-        <w:t xml:space="preserve">@whitelyRelationshipCareerMentoring1991</w:t>
-      </w:r>
-      <w:r>
-        <w:t xml:space="preserve">, så er det nesten ingen forskning på dette.</w:t>
-      </w:r>
-    </w:p>
-    <w:p>
-      <w:pPr>
-        <w:pStyle w:val="BodyText"/>
-      </w:pPr>
-      <w:r>
-        <w:t xml:space="preserve">Jugde og Cable</w:t>
-      </w:r>
-      <w:r>
-        <w:t xml:space="preserve"> </w:t>
-      </w:r>
-      <w:r>
-        <w:t xml:space="preserve">@judgeEffectPhysicalHeight2004</w:t>
-      </w:r>
-      <w:r>
-        <w:t xml:space="preserve">, tok i sin undersøkelse utgangspunkt i flere menneskelige faktorer for å produsere sin modell for</w:t>
-      </w:r>
-      <w:r>
-        <w:t xml:space="preserve"> </w:t>
-      </w:r>
-      <w:r>
-        <w:rPr>
-          <w:bCs/>
-          <w:b/>
-        </w:rPr>
-        <w:t xml:space="preserve">sammenhengen/forholdet</w:t>
-      </w:r>
-      <w:r>
-        <w:t xml:space="preserve"> </w:t>
-      </w:r>
-      <w:r>
-        <w:t xml:space="preserve">mellom en persons høyde og inntekt.</w:t>
-      </w:r>
-    </w:p>
-    <w:p>
-      <w:pPr>
-        <w:pStyle w:val="BodyText"/>
-      </w:pPr>
-      <w:r>
-        <w:t xml:space="preserve">Noen av punktene de så på var selvtillit og sosial aktelse. Judge &amp; Cable</w:t>
-      </w:r>
-      <w:r>
-        <w:t xml:space="preserve"> </w:t>
-      </w:r>
-      <w:r>
-        <w:t xml:space="preserve">@judgeEffectPhysicalHeight2004</w:t>
-      </w:r>
-      <w:r>
-        <w:t xml:space="preserve"> </w:t>
-      </w:r>
-      <w:r>
-        <w:t xml:space="preserve">mente dette var to viktige punkter i analysen fordi disse to faktorene påvirker en persons arbeidsinnsats og hvordan en person blir behandlet i arbeidslivet av arbeidsgiveren. Dette mente de ville påvirke en persons suksess i arbeidslivet, altså medføre at en høy person ville ha bedre inntekt enn en lav person.</w:t>
-      </w:r>
-    </w:p>
-    <w:p>
-      <w:pPr>
-        <w:pStyle w:val="BodyText"/>
-      </w:pPr>
-      <w:r>
-        <w:t xml:space="preserve">Studien til Judge &amp; Cable judgeEffectPhysicalHeight2004, kom til slutt frem til at det faktisk var en direkte sammenheng mellom en persons høyde og inntekt, men i ettertid har dette resultatet blitt sett på og folk mener at sunn fornuft tilsier at dette ikke kan stemme.</w:t>
-      </w:r>
-    </w:p>
     <w:bookmarkEnd w:id="30"/>
+    <w:bookmarkEnd w:id="31"/>
     <w:sectPr/>
   </w:body>
 </w:document>
@@ -2121,7 +2226,7 @@
 <file path=word/numbering.xml><?xml version="1.0" encoding="utf-8"?>
 <w:numbering xmlns:w="http://schemas.openxmlformats.org/wordprocessingml/2006/main">
   <w:abstractNum w:abstractNumId="990">
-    <w:nsid w:val="2c1ae401"/>
+    <w:nsid w:val="A990"/>
     <w:multiLevelType w:val="multilevel"/>
     <w:lvl w:ilvl="0">
       <w:numFmt w:val="bullet"/>
@@ -2197,7 +2302,7 @@
     </w:lvl>
   </w:abstractNum>
   <w:abstractNum w:abstractNumId="991">
-    <w:nsid w:val="ea454b4c"/>
+    <w:nsid w:val="A991"/>
     <w:multiLevelType w:val="multilevel"/>
     <w:lvl w:ilvl="0">
       <w:numFmt w:val="bullet"/>
@@ -2286,10 +2391,10 @@
   <w:docDefaults>
     <w:rPrDefault>
       <w:rPr>
-        <w:rFonts w:asciiTheme="minorHAnsi" w:eastAsiaTheme="minorHAnsi" w:hAnsiTheme="minorHAnsi" w:cstheme="minorBidi"/>
+        <w:rFonts w:asciiTheme="minorHAnsi" w:cstheme="minorBidi" w:eastAsiaTheme="minorHAnsi" w:hAnsiTheme="minorHAnsi"/>
         <w:sz w:val="24"/>
         <w:szCs w:val="24"/>
-        <w:lang w:val="en-US" w:eastAsia="en-US" w:bidi="ar-SA"/>
+        <w:lang w:bidi="ar-SA" w:eastAsia="en-US" w:val="en-US"/>
       </w:rPr>
     </w:rPrDefault>
     <w:pPrDefault>
@@ -2298,35 +2403,35 @@
       </w:pPr>
     </w:pPrDefault>
   </w:docDefaults>
-  <w:latentStyles w:defLockedState="0" w:defUIPriority="0" w:defSemiHidden="0" w:defUnhideWhenUsed="0" w:defQFormat="0" w:count="276"/>
-  <w:style w:type="paragraph" w:default="1" w:styleId="Normal">
+  <w:latentStyles w:count="276" w:defLockedState="0" w:defQFormat="0" w:defSemiHidden="0" w:defUIPriority="0" w:defUnhideWhenUsed="0"/>
+  <w:style w:default="1" w:styleId="Normal" w:type="paragraph">
     <w:name w:val="Normal"/>
     <w:qFormat/>
   </w:style>
-  <w:style w:type="paragraph" w:styleId="BodyText">
+  <w:style w:styleId="BodyText" w:type="paragraph">
     <w:name w:val="Body Text"/>
     <w:basedOn w:val="Normal"/>
     <w:link w:val="BodyTextChar"/>
     <w:pPr>
-      <w:spacing w:before="180" w:after="180"/>
+      <w:spacing w:after="180" w:before="180"/>
     </w:pPr>
     <w:qFormat/>
   </w:style>
-  <w:style w:type="paragraph" w:customStyle="1" w:styleId="FirstParagraph">
+  <w:style w:customStyle="1" w:styleId="FirstParagraph" w:type="paragraph">
     <w:name w:val="First Paragraph"/>
     <w:basedOn w:val="BodyText"/>
     <w:next w:val="BodyText"/>
     <w:qFormat/>
   </w:style>
-  <w:style w:type="paragraph" w:customStyle="1" w:styleId="Compact">
+  <w:style w:customStyle="1" w:styleId="Compact" w:type="paragraph">
     <w:name w:val="Compact"/>
     <w:basedOn w:val="BodyText"/>
     <w:qFormat/>
     <w:pPr>
-      <w:spacing w:before="36" w:after="36"/>
+      <w:spacing w:after="36" w:before="36"/>
     </w:pPr>
   </w:style>
-  <w:style w:type="paragraph" w:styleId="Title">
+  <w:style w:styleId="Title" w:type="paragraph">
     <w:name w:val="Title"/>
     <w:basedOn w:val="Normal"/>
     <w:next w:val="BodyText"/>
@@ -2334,19 +2439,19 @@
     <w:pPr>
       <w:keepNext/>
       <w:keepLines/>
-      <w:spacing w:before="480" w:after="240"/>
+      <w:spacing w:after="240" w:before="480"/>
       <w:jc w:val="center"/>
     </w:pPr>
     <w:rPr>
-      <w:rFonts w:asciiTheme="majorHAnsi" w:eastAsiaTheme="majorEastAsia" w:hAnsiTheme="majorHAnsi" w:cstheme="majorBidi"/>
+      <w:rFonts w:asciiTheme="majorHAnsi" w:cstheme="majorBidi" w:eastAsiaTheme="majorEastAsia" w:hAnsiTheme="majorHAnsi"/>
       <w:b/>
       <w:bCs/>
-      <w:color w:val="345A8A" w:themeColor="accent1" w:themeShade="B5"/>
+      <w:color w:themeColor="accent1" w:themeShade="B5" w:val="345A8A"/>
       <w:sz w:val="36"/>
       <w:szCs w:val="36"/>
     </w:rPr>
   </w:style>
-  <w:style w:type="paragraph" w:styleId="Subtitle">
+  <w:style w:styleId="Subtitle" w:type="paragraph">
     <w:name w:val="Subtitle"/>
     <w:basedOn w:val="Title"/>
     <w:next w:val="BodyText"/>
@@ -2354,7 +2459,7 @@
     <w:pPr>
       <w:keepNext/>
       <w:keepLines/>
-      <w:spacing w:before="240" w:after="240"/>
+      <w:spacing w:after="240" w:before="240"/>
       <w:jc w:val="center"/>
     </w:pPr>
     <w:rPr>
@@ -2362,7 +2467,7 @@
       <w:szCs w:val="30"/>
     </w:rPr>
   </w:style>
-  <w:style w:type="paragraph" w:customStyle="1" w:styleId="Author">
+  <w:style w:customStyle="1" w:styleId="Author" w:type="paragraph">
     <w:name w:val="Author"/>
     <w:next w:val="BodyText"/>
     <w:qFormat/>
@@ -2372,7 +2477,7 @@
       <w:jc w:val="center"/>
     </w:pPr>
   </w:style>
-  <w:style w:type="paragraph" w:styleId="Date">
+  <w:style w:styleId="Date" w:type="paragraph">
     <w:name w:val="Date"/>
     <w:next w:val="BodyText"/>
     <w:qFormat/>
@@ -2382,7 +2487,7 @@
       <w:jc w:val="center"/>
     </w:pPr>
   </w:style>
-  <w:style w:type="paragraph" w:customStyle="1" w:styleId="Abstract">
+  <w:style w:customStyle="1" w:styleId="Abstract" w:type="paragraph">
     <w:name w:val="Abstract"/>
     <w:basedOn w:val="Normal"/>
     <w:next w:val="BodyText"/>
@@ -2390,14 +2495,14 @@
     <w:pPr>
       <w:keepNext/>
       <w:keepLines/>
-      <w:spacing w:before="300" w:after="300"/>
+      <w:spacing w:after="300" w:before="300"/>
     </w:pPr>
     <w:rPr>
       <w:sz w:val="20"/>
       <w:szCs w:val="20"/>
     </w:rPr>
   </w:style>
-  <w:style w:type="paragraph" w:styleId="Bibliography">
+  <w:style w:styleId="Bibliography" w:type="paragraph">
     <w:name w:val="Bibliography"/>
     <w:basedOn w:val="Normal"/>
     <w:next w:val="Bibliography"/>
@@ -2405,7 +2510,7 @@
     <w:pPr/>
     <w:rPr/>
   </w:style>
-  <w:style w:type="paragraph" w:styleId="Heading1">
+  <w:style w:styleId="Heading1" w:type="paragraph">
     <w:name w:val="Heading 1"/>
     <w:basedOn w:val="Normal"/>
     <w:next w:val="BodyText"/>
@@ -2414,19 +2519,19 @@
     <w:pPr>
       <w:keepNext/>
       <w:keepLines/>
-      <w:spacing w:before="480" w:after="0"/>
+      <w:spacing w:after="0" w:before="480"/>
       <w:outlineLvl w:val="0"/>
     </w:pPr>
     <w:rPr>
-      <w:rFonts w:asciiTheme="majorHAnsi" w:eastAsiaTheme="majorEastAsia" w:hAnsiTheme="majorHAnsi" w:cstheme="majorBidi"/>
+      <w:rFonts w:asciiTheme="majorHAnsi" w:cstheme="majorBidi" w:eastAsiaTheme="majorEastAsia" w:hAnsiTheme="majorHAnsi"/>
       <w:b/>
       <w:bCs/>
-      <w:color w:val="4F81BD" w:themeColor="accent1"/>
+      <w:color w:themeColor="accent1" w:val="4F81BD"/>
       <w:sz w:val="32"/>
       <w:szCs w:val="32"/>
     </w:rPr>
   </w:style>
-  <w:style w:type="paragraph" w:styleId="Heading2">
+  <w:style w:styleId="Heading2" w:type="paragraph">
     <w:name w:val="Heading 2"/>
     <w:basedOn w:val="Normal"/>
     <w:next w:val="BodyText"/>
@@ -2436,19 +2541,19 @@
     <w:pPr>
       <w:keepNext/>
       <w:keepLines/>
-      <w:spacing w:before="200" w:after="0"/>
+      <w:spacing w:after="0" w:before="200"/>
       <w:outlineLvl w:val="1"/>
     </w:pPr>
     <w:rPr>
-      <w:rFonts w:asciiTheme="majorHAnsi" w:eastAsiaTheme="majorEastAsia" w:hAnsiTheme="majorHAnsi" w:cstheme="majorBidi"/>
+      <w:rFonts w:asciiTheme="majorHAnsi" w:cstheme="majorBidi" w:eastAsiaTheme="majorEastAsia" w:hAnsiTheme="majorHAnsi"/>
       <w:b/>
       <w:bCs/>
-      <w:color w:val="4F81BD" w:themeColor="accent1"/>
+      <w:color w:themeColor="accent1" w:val="4F81BD"/>
       <w:sz w:val="28"/>
       <w:szCs w:val="28"/>
     </w:rPr>
   </w:style>
-  <w:style w:type="paragraph" w:styleId="Heading3">
+  <w:style w:styleId="Heading3" w:type="paragraph">
     <w:name w:val="Heading 3"/>
     <w:basedOn w:val="Normal"/>
     <w:next w:val="BodyText"/>
@@ -2458,19 +2563,19 @@
     <w:pPr>
       <w:keepNext/>
       <w:keepLines/>
-      <w:spacing w:before="200" w:after="0"/>
+      <w:spacing w:after="0" w:before="200"/>
       <w:outlineLvl w:val="2"/>
     </w:pPr>
     <w:rPr>
-      <w:rFonts w:asciiTheme="majorHAnsi" w:eastAsiaTheme="majorEastAsia" w:hAnsiTheme="majorHAnsi" w:cstheme="majorBidi"/>
+      <w:rFonts w:asciiTheme="majorHAnsi" w:cstheme="majorBidi" w:eastAsiaTheme="majorEastAsia" w:hAnsiTheme="majorHAnsi"/>
       <w:b/>
       <w:bCs/>
-      <w:color w:val="4F81BD" w:themeColor="accent1"/>
+      <w:color w:themeColor="accent1" w:val="4F81BD"/>
       <w:sz w:val="24"/>
       <w:szCs w:val="24"/>
     </w:rPr>
   </w:style>
-  <w:style w:type="paragraph" w:styleId="Heading4">
+  <w:style w:styleId="Heading4" w:type="paragraph">
     <w:name w:val="Heading 4"/>
     <w:basedOn w:val="Normal"/>
     <w:next w:val="BodyText"/>
@@ -2480,19 +2585,19 @@
     <w:pPr>
       <w:keepNext/>
       <w:keepLines/>
-      <w:spacing w:before="200" w:after="0"/>
+      <w:spacing w:after="0" w:before="200"/>
       <w:outlineLvl w:val="3"/>
     </w:pPr>
     <w:rPr>
-      <w:rFonts w:asciiTheme="majorHAnsi" w:eastAsiaTheme="majorEastAsia" w:hAnsiTheme="majorHAnsi" w:cstheme="majorBidi"/>
+      <w:rFonts w:asciiTheme="majorHAnsi" w:cstheme="majorBidi" w:eastAsiaTheme="majorEastAsia" w:hAnsiTheme="majorHAnsi"/>
       <w:i/>
       <w:bCs/>
-      <w:color w:val="4F81BD" w:themeColor="accent1"/>
+      <w:color w:themeColor="accent1" w:val="4F81BD"/>
       <w:sz w:val="24"/>
       <w:szCs w:val="24"/>
     </w:rPr>
   </w:style>
-  <w:style w:type="paragraph" w:styleId="Heading5">
+  <w:style w:styleId="Heading5" w:type="paragraph">
     <w:name w:val="Heading 5"/>
     <w:basedOn w:val="Normal"/>
     <w:next w:val="BodyText"/>
@@ -2502,18 +2607,18 @@
     <w:pPr>
       <w:keepNext/>
       <w:keepLines/>
-      <w:spacing w:before="200" w:after="0"/>
+      <w:spacing w:after="0" w:before="200"/>
       <w:outlineLvl w:val="4"/>
     </w:pPr>
     <w:rPr>
-      <w:rFonts w:asciiTheme="majorHAnsi" w:eastAsiaTheme="majorEastAsia" w:hAnsiTheme="majorHAnsi" w:cstheme="majorBidi"/>
+      <w:rFonts w:asciiTheme="majorHAnsi" w:cstheme="majorBidi" w:eastAsiaTheme="majorEastAsia" w:hAnsiTheme="majorHAnsi"/>
       <w:iCs/>
-      <w:color w:val="4F81BD" w:themeColor="accent1"/>
+      <w:color w:themeColor="accent1" w:val="4F81BD"/>
       <w:sz w:val="24"/>
       <w:szCs w:val="24"/>
     </w:rPr>
   </w:style>
-  <w:style w:type="paragraph" w:styleId="Heading6">
+  <w:style w:styleId="Heading6" w:type="paragraph">
     <w:name w:val="Heading 6"/>
     <w:basedOn w:val="Normal"/>
     <w:next w:val="BodyText"/>
@@ -2523,17 +2628,17 @@
     <w:pPr>
       <w:keepNext/>
       <w:keepLines/>
-      <w:spacing w:before="200" w:after="0"/>
+      <w:spacing w:after="0" w:before="200"/>
       <w:outlineLvl w:val="5"/>
     </w:pPr>
     <w:rPr>
-      <w:rFonts w:asciiTheme="majorHAnsi" w:eastAsiaTheme="majorEastAsia" w:hAnsiTheme="majorHAnsi" w:cstheme="majorBidi"/>
-      <w:color w:val="4F81BD" w:themeColor="accent1"/>
+      <w:rFonts w:asciiTheme="majorHAnsi" w:cstheme="majorBidi" w:eastAsiaTheme="majorEastAsia" w:hAnsiTheme="majorHAnsi"/>
+      <w:color w:themeColor="accent1" w:val="4F81BD"/>
       <w:sz w:val="24"/>
       <w:szCs w:val="24"/>
     </w:rPr>
   </w:style>
-  <w:style w:type="paragraph" w:styleId="Heading7">
+  <w:style w:styleId="Heading7" w:type="paragraph">
     <w:name w:val="Heading 7"/>
     <w:basedOn w:val="Normal"/>
     <w:next w:val="BodyText"/>
@@ -2543,17 +2648,17 @@
     <w:pPr>
       <w:keepNext/>
       <w:keepLines/>
-      <w:spacing w:before="200" w:after="0"/>
+      <w:spacing w:after="0" w:before="200"/>
       <w:outlineLvl w:val="6"/>
     </w:pPr>
     <w:rPr>
-      <w:rFonts w:asciiTheme="majorHAnsi" w:eastAsiaTheme="majorEastAsia" w:hAnsiTheme="majorHAnsi" w:cstheme="majorBidi"/>
-      <w:color w:val="4F81BD" w:themeColor="accent1"/>
+      <w:rFonts w:asciiTheme="majorHAnsi" w:cstheme="majorBidi" w:eastAsiaTheme="majorEastAsia" w:hAnsiTheme="majorHAnsi"/>
+      <w:color w:themeColor="accent1" w:val="4F81BD"/>
       <w:sz w:val="24"/>
       <w:szCs w:val="24"/>
     </w:rPr>
   </w:style>
-  <w:style w:type="paragraph" w:styleId="Heading8">
+  <w:style w:styleId="Heading8" w:type="paragraph">
     <w:name w:val="Heading 8"/>
     <w:basedOn w:val="Normal"/>
     <w:next w:val="BodyText"/>
@@ -2563,17 +2668,17 @@
     <w:pPr>
       <w:keepNext/>
       <w:keepLines/>
-      <w:spacing w:before="200" w:after="0"/>
+      <w:spacing w:after="0" w:before="200"/>
       <w:outlineLvl w:val="7"/>
     </w:pPr>
     <w:rPr>
-      <w:rFonts w:asciiTheme="majorHAnsi" w:eastAsiaTheme="majorEastAsia" w:hAnsiTheme="majorHAnsi" w:cstheme="majorBidi"/>
-      <w:color w:val="4F81BD" w:themeColor="accent1"/>
+      <w:rFonts w:asciiTheme="majorHAnsi" w:cstheme="majorBidi" w:eastAsiaTheme="majorEastAsia" w:hAnsiTheme="majorHAnsi"/>
+      <w:color w:themeColor="accent1" w:val="4F81BD"/>
       <w:sz w:val="24"/>
       <w:szCs w:val="24"/>
     </w:rPr>
   </w:style>
-  <w:style w:type="paragraph" w:styleId="Heading9">
+  <w:style w:styleId="Heading9" w:type="paragraph">
     <w:name w:val="Heading 9"/>
     <w:basedOn w:val="Normal"/>
     <w:next w:val="BodyText"/>
@@ -2583,17 +2688,17 @@
     <w:pPr>
       <w:keepNext/>
       <w:keepLines/>
-      <w:spacing w:before="200" w:after="0"/>
+      <w:spacing w:after="0" w:before="200"/>
       <w:outlineLvl w:val="8"/>
     </w:pPr>
     <w:rPr>
-      <w:rFonts w:asciiTheme="majorHAnsi" w:eastAsiaTheme="majorEastAsia" w:hAnsiTheme="majorHAnsi" w:cstheme="majorBidi"/>
-      <w:color w:val="4F81BD" w:themeColor="accent1"/>
+      <w:rFonts w:asciiTheme="majorHAnsi" w:cstheme="majorBidi" w:eastAsiaTheme="majorEastAsia" w:hAnsiTheme="majorHAnsi"/>
+      <w:color w:themeColor="accent1" w:val="4F81BD"/>
       <w:sz w:val="24"/>
       <w:szCs w:val="24"/>
     </w:rPr>
   </w:style>
-  <w:style w:type="paragraph" w:styleId="BlockText">
+  <w:style w:styleId="BlockText" w:type="paragraph">
     <w:name w:val="Block Text"/>
     <w:basedOn w:val="BodyText"/>
     <w:next w:val="BodyText"/>
@@ -2601,11 +2706,11 @@
     <w:unhideWhenUsed/>
     <w:qFormat/>
     <w:pPr>
-      <w:spacing w:before="100" w:after="100"/>
+      <w:spacing w:after="100" w:before="100"/>
       <w:ind w:firstLine="0" w:left="480" w:right="480"/>
     </w:pPr>
   </w:style>
-  <w:style w:type="paragraph" w:styleId="FootnoteText">
+  <w:style w:styleId="FootnoteText" w:type="paragraph">
     <w:name w:val="Footnote Text"/>
     <w:basedOn w:val="Normal"/>
     <w:next w:val="FootnoteText"/>
@@ -2613,30 +2718,30 @@
     <w:unhideWhenUsed/>
     <w:qFormat/>
   </w:style>
-  <w:style w:type="character" w:default="1" w:styleId="DefaultParagraphFont">
+  <w:style w:default="1" w:styleId="DefaultParagraphFont" w:type="character">
     <w:name w:val="Default Paragraph Font"/>
     <w:semiHidden/>
     <w:unhideWhenUsed/>
   </w:style>
-  <w:style w:type="table" w:default="1" w:styleId="Table">
+  <w:style w:default="1" w:styleId="Table" w:type="table">
     <w:name w:val="Table"/>
     <w:basedOn w:val="TableNormal"/>
     <w:semiHidden/>
     <w:unhideWhenUsed/>
     <w:qFormat/>
     <w:tblPr>
-      <w:tblInd w:w="0" w:type="dxa"/>
+      <w:tblInd w:type="dxa" w:w="0"/>
       <w:tblCellMar>
-        <w:top w:w="0" w:type="dxa"/>
-        <w:left w:w="108" w:type="dxa"/>
-        <w:bottom w:w="0" w:type="dxa"/>
-        <w:right w:w="108" w:type="dxa"/>
+        <w:top w:type="dxa" w:w="0"/>
+        <w:left w:type="dxa" w:w="108"/>
+        <w:bottom w:type="dxa" w:w="0"/>
+        <w:right w:type="dxa" w:w="108"/>
       </w:tblCellMar>
     </w:tblPr>
     <w:tblStylePr w:type="firstRow">
       <w:tblPr>
         <w:jc w:val="left"/>
-        <w:tblInd w:w="0" w:type="dxa"/>
+        <w:tblInd w:type="dxa" w:w="0"/>
       </w:tblPr>
       <w:trPr>
         <w:jc w:val="left"/>
@@ -2649,7 +2754,7 @@
       </w:tcPr>
     </w:tblStylePr>
   </w:style>
-  <w:style w:type="paragraph" w:customStyle="1" w:styleId="DefinitionTerm">
+  <w:style w:customStyle="1" w:styleId="DefinitionTerm" w:type="paragraph">
     <w:name w:val="Definition Term"/>
     <w:basedOn w:val="Normal"/>
     <w:next w:val="Definition"/>
@@ -2662,49 +2767,49 @@
       <w:b/>
     </w:rPr>
   </w:style>
-  <w:style w:type="paragraph" w:customStyle="1" w:styleId="Definition">
+  <w:style w:customStyle="1" w:styleId="Definition" w:type="paragraph">
     <w:name w:val="Definition"/>
     <w:basedOn w:val="Normal"/>
   </w:style>
-  <w:style w:type="paragraph" w:styleId="Caption">
+  <w:style w:styleId="Caption" w:type="paragraph">
     <w:name w:val="Caption"/>
     <w:basedOn w:val="Normal"/>
     <w:link w:val="BodyTextChar"/>
     <w:pPr>
-      <w:spacing w:before="0" w:after="120"/>
+      <w:spacing w:after="120" w:before="0"/>
     </w:pPr>
     <w:rPr>
       <w:i/>
     </w:rPr>
   </w:style>
-  <w:style w:type="paragraph" w:customStyle="1" w:styleId="TableCaption">
+  <w:style w:customStyle="1" w:styleId="TableCaption" w:type="paragraph">
     <w:name w:val="Table Caption"/>
     <w:basedOn w:val="Caption"/>
     <w:pPr>
       <w:keepNext/>
     </w:pPr>
   </w:style>
-  <w:style w:type="paragraph" w:customStyle="1" w:styleId="ImageCaption">
+  <w:style w:customStyle="1" w:styleId="ImageCaption" w:type="paragraph">
     <w:name w:val="Image Caption"/>
     <w:basedOn w:val="Caption"/>
   </w:style>
-  <w:style w:type="paragraph" w:customStyle="1" w:styleId="Figure">
+  <w:style w:customStyle="1" w:styleId="Figure" w:type="paragraph">
     <w:name w:val="Figure"/>
     <w:basedOn w:val="Normal"/>
   </w:style>
-  <w:style w:type="paragraph" w:customStyle="1" w:styleId="CaptionedFigure">
+  <w:style w:customStyle="1" w:styleId="CaptionedFigure" w:type="paragraph">
     <w:name w:val="Captioned Figure"/>
     <w:basedOn w:val="Figure"/>
     <w:pPr>
       <w:keepNext/>
     </w:pPr>
   </w:style>
-  <w:style w:type="character" w:customStyle="1" w:styleId="BodyTextChar">
+  <w:style w:customStyle="1" w:styleId="BodyTextChar" w:type="character">
     <w:name w:val="Body Text Char"/>
     <w:basedOn w:val="DefaultParagraphFont"/>
     <w:link w:val="BodyText"/>
   </w:style>
-  <w:style w:type="character" w:customStyle="1" w:styleId="VerbatimChar">
+  <w:style w:customStyle="1" w:styleId="VerbatimChar" w:type="character">
     <w:name w:val="Verbatim Char"/>
     <w:basedOn w:val="BodyTextChar"/>
     <w:rPr>
@@ -2712,25 +2817,25 @@
       <w:sz w:val="22"/>
     </w:rPr>
   </w:style>
-  <w:style w:type="character" w:customStyle="1" w:styleId="SectionNumber">
+  <w:style w:customStyle="1" w:styleId="SectionNumber" w:type="character">
     <w:name w:val="Section Number"/>
     <w:basedOn w:val="BodyTextChar"/>
   </w:style>
-  <w:style w:type="character" w:styleId="FootnoteReference">
+  <w:style w:styleId="FootnoteReference" w:type="character">
     <w:name w:val="Footnote Reference"/>
     <w:basedOn w:val="BodyTextChar"/>
     <w:rPr>
       <w:vertAlign w:val="superscript"/>
     </w:rPr>
   </w:style>
-  <w:style w:type="character" w:styleId="Hyperlink">
+  <w:style w:styleId="Hyperlink" w:type="character">
     <w:name w:val="Hyperlink"/>
     <w:basedOn w:val="BodyTextChar"/>
     <w:rPr>
-      <w:color w:val="4F81BD" w:themeColor="accent1"/>
-    </w:rPr>
-  </w:style>
-  <w:style w:type="paragraph" w:styleId="TOCHeading">
+      <w:color w:themeColor="accent1" w:val="4F81BD"/>
+    </w:rPr>
+  </w:style>
+  <w:style w:styleId="TOCHeading" w:type="paragraph">
     <w:name w:val="TOC Heading"/>
     <w:basedOn w:val="Heading1"/>
     <w:next w:val="BodyText"/>
@@ -2742,10 +2847,10 @@
       <w:outlineLvl w:val="9"/>
     </w:pPr>
     <w:rPr>
-      <w:rFonts w:asciiTheme="majorHAnsi" w:eastAsiaTheme="majorEastAsia" w:hAnsiTheme="majorHAnsi" w:cstheme="majorBidi"/>
+      <w:rFonts w:asciiTheme="majorHAnsi" w:cstheme="majorBidi" w:eastAsiaTheme="majorEastAsia" w:hAnsiTheme="majorHAnsi"/>
       <w:b w:val="0"/>
       <w:bCs w:val="0"/>
-      <w:color w:val="365F91" w:themeColor="accent1" w:themeShade="BF"/>
+      <w:color w:themeColor="accent1" w:themeShade="BF" w:val="365F91"/>
     </w:rPr>
   </w:style>
   <w:style w:type="paragraph" w:customStyle="1" w:styleId="SourceCode">

</xml_diff>

<commit_message>
Henter inn nye endringer
</commit_message>
<xml_diff>
--- a/A2.docx
+++ b/A2.docx
@@ -510,15 +510,28 @@
     <w:tbl>
       <w:tblPr>
         <w:tblStyle w:val="Table"/>
-        <w:tblW w:type="pct" w:w="0.0"/>
+        <w:tblW w:type="auto" w:w="0"/>
         <w:tblLook w:firstRow="1" w:lastRow="0" w:firstColumn="0" w:lastColumn="0" w:noHBand="0" w:noVBand="0" w:val="0020"/>
       </w:tblPr>
-      <w:tblGrid/>
+      <w:tblGrid>
+        <w:gridCol w:w="2640"/>
+        <w:gridCol w:w="2640"/>
+        <w:gridCol w:w="2640"/>
+      </w:tblGrid>
       <w:tr>
+        <w:trPr>
+          <w:tblHeader w:val="true"/>
+        </w:trPr>
         <w:tc>
-          <w:p/>
+          <w:tcPr/>
+          <w:p>
+            <w:pPr>
+              <w:pStyle w:val="Compact"/>
+            </w:pPr>
+          </w:p>
         </w:tc>
         <w:tc>
+          <w:tcPr/>
           <w:p>
             <w:pPr>
               <w:pStyle w:val="Compact"/>
@@ -530,6 +543,7 @@
           </w:p>
         </w:tc>
         <w:tc>
+          <w:tcPr/>
           <w:p>
             <w:pPr>
               <w:pStyle w:val="Compact"/>
@@ -543,9 +557,15 @@
       </w:tr>
       <w:tr>
         <w:tc>
-          <w:p/>
+          <w:tcPr/>
+          <w:p>
+            <w:pPr>
+              <w:pStyle w:val="Compact"/>
+            </w:pPr>
+          </w:p>
         </w:tc>
         <w:tc>
+          <w:tcPr/>
           <w:p>
             <w:pPr>
               <w:pStyle w:val="Compact"/>
@@ -557,6 +577,7 @@
           </w:p>
         </w:tc>
         <w:tc>
+          <w:tcPr/>
           <w:p>
             <w:pPr>
               <w:pStyle w:val="Compact"/>
@@ -570,9 +591,15 @@
       </w:tr>
       <w:tr>
         <w:tc>
-          <w:p/>
+          <w:tcPr/>
+          <w:p>
+            <w:pPr>
+              <w:pStyle w:val="Compact"/>
+            </w:pPr>
+          </w:p>
         </w:tc>
         <w:tc>
+          <w:tcPr/>
           <w:p>
             <w:pPr>
               <w:pStyle w:val="Compact"/>
@@ -584,6 +611,7 @@
           </w:p>
         </w:tc>
         <w:tc>
+          <w:tcPr/>
           <w:p>
             <w:pPr>
               <w:pStyle w:val="Compact"/>
@@ -597,9 +625,15 @@
       </w:tr>
       <w:tr>
         <w:tc>
-          <w:p/>
+          <w:tcPr/>
+          <w:p>
+            <w:pPr>
+              <w:pStyle w:val="Compact"/>
+            </w:pPr>
+          </w:p>
         </w:tc>
         <w:tc>
+          <w:tcPr/>
           <w:p>
             <w:pPr>
               <w:pStyle w:val="Compact"/>
@@ -611,6 +645,7 @@
           </w:p>
         </w:tc>
         <w:tc>
+          <w:tcPr/>
           <w:p>
             <w:pPr>
               <w:pStyle w:val="Compact"/>
@@ -624,9 +659,15 @@
       </w:tr>
       <w:tr>
         <w:tc>
-          <w:p/>
+          <w:tcPr/>
+          <w:p>
+            <w:pPr>
+              <w:pStyle w:val="Compact"/>
+            </w:pPr>
+          </w:p>
         </w:tc>
         <w:tc>
+          <w:tcPr/>
           <w:p>
             <w:pPr>
               <w:pStyle w:val="Compact"/>
@@ -638,6 +679,7 @@
           </w:p>
         </w:tc>
         <w:tc>
+          <w:tcPr/>
           <w:p>
             <w:pPr>
               <w:pStyle w:val="Compact"/>
@@ -651,9 +693,15 @@
       </w:tr>
       <w:tr>
         <w:tc>
-          <w:p/>
+          <w:tcPr/>
+          <w:p>
+            <w:pPr>
+              <w:pStyle w:val="Compact"/>
+            </w:pPr>
+          </w:p>
         </w:tc>
         <w:tc>
+          <w:tcPr/>
           <w:p>
             <w:pPr>
               <w:pStyle w:val="Compact"/>
@@ -665,6 +713,7 @@
           </w:p>
         </w:tc>
         <w:tc>
+          <w:tcPr/>
           <w:p>
             <w:pPr>
               <w:pStyle w:val="Compact"/>
@@ -678,9 +727,15 @@
       </w:tr>
       <w:tr>
         <w:tc>
-          <w:p/>
+          <w:tcPr/>
+          <w:p>
+            <w:pPr>
+              <w:pStyle w:val="Compact"/>
+            </w:pPr>
+          </w:p>
         </w:tc>
         <w:tc>
+          <w:tcPr/>
           <w:p>
             <w:pPr>
               <w:pStyle w:val="Compact"/>
@@ -692,6 +747,7 @@
           </w:p>
         </w:tc>
         <w:tc>
+          <w:tcPr/>
           <w:p>
             <w:pPr>
               <w:pStyle w:val="Compact"/>
@@ -1040,7 +1096,7 @@
       <w:r>
         <w:drawing>
           <wp:inline>
-            <wp:extent cx="4620126" cy="3696101"/>
+            <wp:extent cx="5334000" cy="4267200"/>
             <wp:effectExtent b="0" l="0" r="0" t="0"/>
             <wp:docPr descr="" title="" id="1" name="Picture"/>
             <a:graphic>
@@ -1061,7 +1117,7 @@
                   <pic:spPr bwMode="auto">
                     <a:xfrm>
                       <a:off x="0" y="0"/>
-                      <a:ext cx="4620126" cy="3696101"/>
+                      <a:ext cx="5334000" cy="4267200"/>
                     </a:xfrm>
                     <a:prstGeom prst="rect">
                       <a:avLst/>
@@ -1310,7 +1366,7 @@
       <w:r>
         <w:drawing>
           <wp:inline>
-            <wp:extent cx="4620126" cy="3696101"/>
+            <wp:extent cx="5334000" cy="4267200"/>
             <wp:effectExtent b="0" l="0" r="0" t="0"/>
             <wp:docPr descr="" title="" id="1" name="Picture"/>
             <a:graphic>
@@ -1331,7 +1387,7 @@
                   <pic:spPr bwMode="auto">
                     <a:xfrm>
                       <a:off x="0" y="0"/>
-                      <a:ext cx="4620126" cy="3696101"/>
+                      <a:ext cx="5334000" cy="4267200"/>
                     </a:xfrm>
                     <a:prstGeom prst="rect">
                       <a:avLst/>
@@ -1546,7 +1602,7 @@
       <w:r>
         <w:drawing>
           <wp:inline>
-            <wp:extent cx="4620126" cy="3696101"/>
+            <wp:extent cx="5334000" cy="4267200"/>
             <wp:effectExtent b="0" l="0" r="0" t="0"/>
             <wp:docPr descr="" title="" id="1" name="Picture"/>
             <a:graphic>
@@ -1567,7 +1623,7 @@
                   <pic:spPr bwMode="auto">
                     <a:xfrm>
                       <a:off x="0" y="0"/>
-                      <a:ext cx="4620126" cy="3696101"/>
+                      <a:ext cx="5334000" cy="4267200"/>
                     </a:xfrm>
                     <a:prstGeom prst="rect">
                       <a:avLst/>
@@ -2086,7 +2142,59 @@
         <w:pStyle w:val="BodyText"/>
       </w:pPr>
       <w:r>
-        <w:t xml:space="preserve">Studien til Judge &amp; Cable judgeEffectPhysicalHeight2004, kom til slutt frem til at det faktisk var en direkte sammenheng mellom en persons høyde og inntekt, men i ettertid har dette resultatet blitt sett på og folk mener at sunn fornuft tilsier at dette ikke kan stemme.</w:t>
+        <w:t xml:space="preserve">Modellen til Judge og Cable</w:t>
+      </w:r>
+      <w:r>
+        <w:t xml:space="preserve"> </w:t>
+      </w:r>
+      <w:r>
+        <w:t xml:space="preserve">@judgeEffectPhysicalHeight2004</w:t>
+      </w:r>
+      <w:r>
+        <w:t xml:space="preserve">, kom frem til at den var en form for</w:t>
+      </w:r>
+      <w:r>
+        <w:t xml:space="preserve"> </w:t>
+      </w:r>
+      <w:r>
+        <w:t xml:space="preserve">“</w:t>
+      </w:r>
+      <w:r>
+        <w:t xml:space="preserve">rekke</w:t>
+      </w:r>
+      <w:r>
+        <w:t xml:space="preserve">”</w:t>
+      </w:r>
+      <w:r>
+        <w:t xml:space="preserve"> </w:t>
+      </w:r>
+      <w:r>
+        <w:t xml:space="preserve">av påvirkninger på en høy person i arbeidslivet. Høyden til en person medføre bedre selvtillit. Denne selvitiliten ville føre til høyere sosial aktelse, som igjen ville til bedre arbeidsinnsats og muligheter, som videre fører til karriere suksess.</w:t>
+      </w:r>
+    </w:p>
+    <w:p>
+      <w:pPr>
+        <w:pStyle w:val="BodyText"/>
+      </w:pPr>
+      <w:r>
+        <w:t xml:space="preserve">For å støtte opp under dette grunnlaget for modellen henviste de til flere tidlegere studier gjort rundt høyde og karriere muligheter og suksess, samt til flere andre studier om hvordan selvtillit blir påvirket av ulike personlige faktorer.</w:t>
+      </w:r>
+    </w:p>
+    <w:p>
+      <w:pPr>
+        <w:pStyle w:val="BodyText"/>
+      </w:pPr>
+      <w:r>
+        <w:t xml:space="preserve">Studien som Judge og Cable</w:t>
+      </w:r>
+      <w:r>
+        <w:t xml:space="preserve"> </w:t>
+      </w:r>
+      <w:r>
+        <w:t xml:space="preserve">@judgeEffectPhysicalHeight2004</w:t>
+      </w:r>
+      <w:r>
+        <w:t xml:space="preserve">, gjennomførte konkluderte til slutt med at det faktisk var en direkte sammenheng mellom en persons høyde og inntekt. I senere tid har dette resultatet blitt sett på og folk mener at sunn fornuft tilsier at dette ikke kan stemme eller at det må være andre eller flere faktorer som spiller inn.</w:t>
       </w:r>
     </w:p>
     <w:bookmarkEnd w:id="30"/>
@@ -2121,7 +2229,7 @@
 <file path=word/numbering.xml><?xml version="1.0" encoding="utf-8"?>
 <w:numbering xmlns:w="http://schemas.openxmlformats.org/wordprocessingml/2006/main">
   <w:abstractNum w:abstractNumId="990">
-    <w:nsid w:val="2c1ae401"/>
+    <w:nsid w:val="A990"/>
     <w:multiLevelType w:val="multilevel"/>
     <w:lvl w:ilvl="0">
       <w:numFmt w:val="bullet"/>
@@ -2197,7 +2305,7 @@
     </w:lvl>
   </w:abstractNum>
   <w:abstractNum w:abstractNumId="991">
-    <w:nsid w:val="ea454b4c"/>
+    <w:nsid w:val="A991"/>
     <w:multiLevelType w:val="multilevel"/>
     <w:lvl w:ilvl="0">
       <w:numFmt w:val="bullet"/>
@@ -2286,10 +2394,10 @@
   <w:docDefaults>
     <w:rPrDefault>
       <w:rPr>
-        <w:rFonts w:asciiTheme="minorHAnsi" w:eastAsiaTheme="minorHAnsi" w:hAnsiTheme="minorHAnsi" w:cstheme="minorBidi"/>
+        <w:rFonts w:asciiTheme="minorHAnsi" w:cstheme="minorBidi" w:eastAsiaTheme="minorHAnsi" w:hAnsiTheme="minorHAnsi"/>
         <w:sz w:val="24"/>
         <w:szCs w:val="24"/>
-        <w:lang w:val="en-US" w:eastAsia="en-US" w:bidi="ar-SA"/>
+        <w:lang w:bidi="ar-SA" w:eastAsia="en-US" w:val="en-US"/>
       </w:rPr>
     </w:rPrDefault>
     <w:pPrDefault>
@@ -2298,35 +2406,35 @@
       </w:pPr>
     </w:pPrDefault>
   </w:docDefaults>
-  <w:latentStyles w:defLockedState="0" w:defUIPriority="0" w:defSemiHidden="0" w:defUnhideWhenUsed="0" w:defQFormat="0" w:count="276"/>
-  <w:style w:type="paragraph" w:default="1" w:styleId="Normal">
+  <w:latentStyles w:count="276" w:defLockedState="0" w:defQFormat="0" w:defSemiHidden="0" w:defUIPriority="0" w:defUnhideWhenUsed="0"/>
+  <w:style w:default="1" w:styleId="Normal" w:type="paragraph">
     <w:name w:val="Normal"/>
     <w:qFormat/>
   </w:style>
-  <w:style w:type="paragraph" w:styleId="BodyText">
+  <w:style w:styleId="BodyText" w:type="paragraph">
     <w:name w:val="Body Text"/>
     <w:basedOn w:val="Normal"/>
     <w:link w:val="BodyTextChar"/>
     <w:pPr>
-      <w:spacing w:before="180" w:after="180"/>
+      <w:spacing w:after="180" w:before="180"/>
     </w:pPr>
     <w:qFormat/>
   </w:style>
-  <w:style w:type="paragraph" w:customStyle="1" w:styleId="FirstParagraph">
+  <w:style w:customStyle="1" w:styleId="FirstParagraph" w:type="paragraph">
     <w:name w:val="First Paragraph"/>
     <w:basedOn w:val="BodyText"/>
     <w:next w:val="BodyText"/>
     <w:qFormat/>
   </w:style>
-  <w:style w:type="paragraph" w:customStyle="1" w:styleId="Compact">
+  <w:style w:customStyle="1" w:styleId="Compact" w:type="paragraph">
     <w:name w:val="Compact"/>
     <w:basedOn w:val="BodyText"/>
     <w:qFormat/>
     <w:pPr>
-      <w:spacing w:before="36" w:after="36"/>
+      <w:spacing w:after="36" w:before="36"/>
     </w:pPr>
   </w:style>
-  <w:style w:type="paragraph" w:styleId="Title">
+  <w:style w:styleId="Title" w:type="paragraph">
     <w:name w:val="Title"/>
     <w:basedOn w:val="Normal"/>
     <w:next w:val="BodyText"/>
@@ -2334,19 +2442,19 @@
     <w:pPr>
       <w:keepNext/>
       <w:keepLines/>
-      <w:spacing w:before="480" w:after="240"/>
+      <w:spacing w:after="240" w:before="480"/>
       <w:jc w:val="center"/>
     </w:pPr>
     <w:rPr>
-      <w:rFonts w:asciiTheme="majorHAnsi" w:eastAsiaTheme="majorEastAsia" w:hAnsiTheme="majorHAnsi" w:cstheme="majorBidi"/>
+      <w:rFonts w:asciiTheme="majorHAnsi" w:cstheme="majorBidi" w:eastAsiaTheme="majorEastAsia" w:hAnsiTheme="majorHAnsi"/>
       <w:b/>
       <w:bCs/>
-      <w:color w:val="345A8A" w:themeColor="accent1" w:themeShade="B5"/>
+      <w:color w:themeColor="accent1" w:themeShade="B5" w:val="345A8A"/>
       <w:sz w:val="36"/>
       <w:szCs w:val="36"/>
     </w:rPr>
   </w:style>
-  <w:style w:type="paragraph" w:styleId="Subtitle">
+  <w:style w:styleId="Subtitle" w:type="paragraph">
     <w:name w:val="Subtitle"/>
     <w:basedOn w:val="Title"/>
     <w:next w:val="BodyText"/>
@@ -2354,7 +2462,7 @@
     <w:pPr>
       <w:keepNext/>
       <w:keepLines/>
-      <w:spacing w:before="240" w:after="240"/>
+      <w:spacing w:after="240" w:before="240"/>
       <w:jc w:val="center"/>
     </w:pPr>
     <w:rPr>
@@ -2362,7 +2470,7 @@
       <w:szCs w:val="30"/>
     </w:rPr>
   </w:style>
-  <w:style w:type="paragraph" w:customStyle="1" w:styleId="Author">
+  <w:style w:customStyle="1" w:styleId="Author" w:type="paragraph">
     <w:name w:val="Author"/>
     <w:next w:val="BodyText"/>
     <w:qFormat/>
@@ -2372,7 +2480,7 @@
       <w:jc w:val="center"/>
     </w:pPr>
   </w:style>
-  <w:style w:type="paragraph" w:styleId="Date">
+  <w:style w:styleId="Date" w:type="paragraph">
     <w:name w:val="Date"/>
     <w:next w:val="BodyText"/>
     <w:qFormat/>
@@ -2382,7 +2490,7 @@
       <w:jc w:val="center"/>
     </w:pPr>
   </w:style>
-  <w:style w:type="paragraph" w:customStyle="1" w:styleId="Abstract">
+  <w:style w:customStyle="1" w:styleId="Abstract" w:type="paragraph">
     <w:name w:val="Abstract"/>
     <w:basedOn w:val="Normal"/>
     <w:next w:val="BodyText"/>
@@ -2390,14 +2498,14 @@
     <w:pPr>
       <w:keepNext/>
       <w:keepLines/>
-      <w:spacing w:before="300" w:after="300"/>
+      <w:spacing w:after="300" w:before="300"/>
     </w:pPr>
     <w:rPr>
       <w:sz w:val="20"/>
       <w:szCs w:val="20"/>
     </w:rPr>
   </w:style>
-  <w:style w:type="paragraph" w:styleId="Bibliography">
+  <w:style w:styleId="Bibliography" w:type="paragraph">
     <w:name w:val="Bibliography"/>
     <w:basedOn w:val="Normal"/>
     <w:next w:val="Bibliography"/>
@@ -2405,7 +2513,7 @@
     <w:pPr/>
     <w:rPr/>
   </w:style>
-  <w:style w:type="paragraph" w:styleId="Heading1">
+  <w:style w:styleId="Heading1" w:type="paragraph">
     <w:name w:val="Heading 1"/>
     <w:basedOn w:val="Normal"/>
     <w:next w:val="BodyText"/>
@@ -2414,19 +2522,19 @@
     <w:pPr>
       <w:keepNext/>
       <w:keepLines/>
-      <w:spacing w:before="480" w:after="0"/>
+      <w:spacing w:after="0" w:before="480"/>
       <w:outlineLvl w:val="0"/>
     </w:pPr>
     <w:rPr>
-      <w:rFonts w:asciiTheme="majorHAnsi" w:eastAsiaTheme="majorEastAsia" w:hAnsiTheme="majorHAnsi" w:cstheme="majorBidi"/>
+      <w:rFonts w:asciiTheme="majorHAnsi" w:cstheme="majorBidi" w:eastAsiaTheme="majorEastAsia" w:hAnsiTheme="majorHAnsi"/>
       <w:b/>
       <w:bCs/>
-      <w:color w:val="4F81BD" w:themeColor="accent1"/>
+      <w:color w:themeColor="accent1" w:val="4F81BD"/>
       <w:sz w:val="32"/>
       <w:szCs w:val="32"/>
     </w:rPr>
   </w:style>
-  <w:style w:type="paragraph" w:styleId="Heading2">
+  <w:style w:styleId="Heading2" w:type="paragraph">
     <w:name w:val="Heading 2"/>
     <w:basedOn w:val="Normal"/>
     <w:next w:val="BodyText"/>
@@ -2436,19 +2544,19 @@
     <w:pPr>
       <w:keepNext/>
       <w:keepLines/>
-      <w:spacing w:before="200" w:after="0"/>
+      <w:spacing w:after="0" w:before="200"/>
       <w:outlineLvl w:val="1"/>
     </w:pPr>
     <w:rPr>
-      <w:rFonts w:asciiTheme="majorHAnsi" w:eastAsiaTheme="majorEastAsia" w:hAnsiTheme="majorHAnsi" w:cstheme="majorBidi"/>
+      <w:rFonts w:asciiTheme="majorHAnsi" w:cstheme="majorBidi" w:eastAsiaTheme="majorEastAsia" w:hAnsiTheme="majorHAnsi"/>
       <w:b/>
       <w:bCs/>
-      <w:color w:val="4F81BD" w:themeColor="accent1"/>
+      <w:color w:themeColor="accent1" w:val="4F81BD"/>
       <w:sz w:val="28"/>
       <w:szCs w:val="28"/>
     </w:rPr>
   </w:style>
-  <w:style w:type="paragraph" w:styleId="Heading3">
+  <w:style w:styleId="Heading3" w:type="paragraph">
     <w:name w:val="Heading 3"/>
     <w:basedOn w:val="Normal"/>
     <w:next w:val="BodyText"/>
@@ -2458,19 +2566,19 @@
     <w:pPr>
       <w:keepNext/>
       <w:keepLines/>
-      <w:spacing w:before="200" w:after="0"/>
+      <w:spacing w:after="0" w:before="200"/>
       <w:outlineLvl w:val="2"/>
     </w:pPr>
     <w:rPr>
-      <w:rFonts w:asciiTheme="majorHAnsi" w:eastAsiaTheme="majorEastAsia" w:hAnsiTheme="majorHAnsi" w:cstheme="majorBidi"/>
+      <w:rFonts w:asciiTheme="majorHAnsi" w:cstheme="majorBidi" w:eastAsiaTheme="majorEastAsia" w:hAnsiTheme="majorHAnsi"/>
       <w:b/>
       <w:bCs/>
-      <w:color w:val="4F81BD" w:themeColor="accent1"/>
+      <w:color w:themeColor="accent1" w:val="4F81BD"/>
       <w:sz w:val="24"/>
       <w:szCs w:val="24"/>
     </w:rPr>
   </w:style>
-  <w:style w:type="paragraph" w:styleId="Heading4">
+  <w:style w:styleId="Heading4" w:type="paragraph">
     <w:name w:val="Heading 4"/>
     <w:basedOn w:val="Normal"/>
     <w:next w:val="BodyText"/>
@@ -2480,19 +2588,19 @@
     <w:pPr>
       <w:keepNext/>
       <w:keepLines/>
-      <w:spacing w:before="200" w:after="0"/>
+      <w:spacing w:after="0" w:before="200"/>
       <w:outlineLvl w:val="3"/>
     </w:pPr>
     <w:rPr>
-      <w:rFonts w:asciiTheme="majorHAnsi" w:eastAsiaTheme="majorEastAsia" w:hAnsiTheme="majorHAnsi" w:cstheme="majorBidi"/>
+      <w:rFonts w:asciiTheme="majorHAnsi" w:cstheme="majorBidi" w:eastAsiaTheme="majorEastAsia" w:hAnsiTheme="majorHAnsi"/>
       <w:i/>
       <w:bCs/>
-      <w:color w:val="4F81BD" w:themeColor="accent1"/>
+      <w:color w:themeColor="accent1" w:val="4F81BD"/>
       <w:sz w:val="24"/>
       <w:szCs w:val="24"/>
     </w:rPr>
   </w:style>
-  <w:style w:type="paragraph" w:styleId="Heading5">
+  <w:style w:styleId="Heading5" w:type="paragraph">
     <w:name w:val="Heading 5"/>
     <w:basedOn w:val="Normal"/>
     <w:next w:val="BodyText"/>
@@ -2502,18 +2610,18 @@
     <w:pPr>
       <w:keepNext/>
       <w:keepLines/>
-      <w:spacing w:before="200" w:after="0"/>
+      <w:spacing w:after="0" w:before="200"/>
       <w:outlineLvl w:val="4"/>
     </w:pPr>
     <w:rPr>
-      <w:rFonts w:asciiTheme="majorHAnsi" w:eastAsiaTheme="majorEastAsia" w:hAnsiTheme="majorHAnsi" w:cstheme="majorBidi"/>
+      <w:rFonts w:asciiTheme="majorHAnsi" w:cstheme="majorBidi" w:eastAsiaTheme="majorEastAsia" w:hAnsiTheme="majorHAnsi"/>
       <w:iCs/>
-      <w:color w:val="4F81BD" w:themeColor="accent1"/>
+      <w:color w:themeColor="accent1" w:val="4F81BD"/>
       <w:sz w:val="24"/>
       <w:szCs w:val="24"/>
     </w:rPr>
   </w:style>
-  <w:style w:type="paragraph" w:styleId="Heading6">
+  <w:style w:styleId="Heading6" w:type="paragraph">
     <w:name w:val="Heading 6"/>
     <w:basedOn w:val="Normal"/>
     <w:next w:val="BodyText"/>
@@ -2523,17 +2631,17 @@
     <w:pPr>
       <w:keepNext/>
       <w:keepLines/>
-      <w:spacing w:before="200" w:after="0"/>
+      <w:spacing w:after="0" w:before="200"/>
       <w:outlineLvl w:val="5"/>
     </w:pPr>
     <w:rPr>
-      <w:rFonts w:asciiTheme="majorHAnsi" w:eastAsiaTheme="majorEastAsia" w:hAnsiTheme="majorHAnsi" w:cstheme="majorBidi"/>
-      <w:color w:val="4F81BD" w:themeColor="accent1"/>
+      <w:rFonts w:asciiTheme="majorHAnsi" w:cstheme="majorBidi" w:eastAsiaTheme="majorEastAsia" w:hAnsiTheme="majorHAnsi"/>
+      <w:color w:themeColor="accent1" w:val="4F81BD"/>
       <w:sz w:val="24"/>
       <w:szCs w:val="24"/>
     </w:rPr>
   </w:style>
-  <w:style w:type="paragraph" w:styleId="Heading7">
+  <w:style w:styleId="Heading7" w:type="paragraph">
     <w:name w:val="Heading 7"/>
     <w:basedOn w:val="Normal"/>
     <w:next w:val="BodyText"/>
@@ -2543,17 +2651,17 @@
     <w:pPr>
       <w:keepNext/>
       <w:keepLines/>
-      <w:spacing w:before="200" w:after="0"/>
+      <w:spacing w:after="0" w:before="200"/>
       <w:outlineLvl w:val="6"/>
     </w:pPr>
     <w:rPr>
-      <w:rFonts w:asciiTheme="majorHAnsi" w:eastAsiaTheme="majorEastAsia" w:hAnsiTheme="majorHAnsi" w:cstheme="majorBidi"/>
-      <w:color w:val="4F81BD" w:themeColor="accent1"/>
+      <w:rFonts w:asciiTheme="majorHAnsi" w:cstheme="majorBidi" w:eastAsiaTheme="majorEastAsia" w:hAnsiTheme="majorHAnsi"/>
+      <w:color w:themeColor="accent1" w:val="4F81BD"/>
       <w:sz w:val="24"/>
       <w:szCs w:val="24"/>
     </w:rPr>
   </w:style>
-  <w:style w:type="paragraph" w:styleId="Heading8">
+  <w:style w:styleId="Heading8" w:type="paragraph">
     <w:name w:val="Heading 8"/>
     <w:basedOn w:val="Normal"/>
     <w:next w:val="BodyText"/>
@@ -2563,17 +2671,17 @@
     <w:pPr>
       <w:keepNext/>
       <w:keepLines/>
-      <w:spacing w:before="200" w:after="0"/>
+      <w:spacing w:after="0" w:before="200"/>
       <w:outlineLvl w:val="7"/>
     </w:pPr>
     <w:rPr>
-      <w:rFonts w:asciiTheme="majorHAnsi" w:eastAsiaTheme="majorEastAsia" w:hAnsiTheme="majorHAnsi" w:cstheme="majorBidi"/>
-      <w:color w:val="4F81BD" w:themeColor="accent1"/>
+      <w:rFonts w:asciiTheme="majorHAnsi" w:cstheme="majorBidi" w:eastAsiaTheme="majorEastAsia" w:hAnsiTheme="majorHAnsi"/>
+      <w:color w:themeColor="accent1" w:val="4F81BD"/>
       <w:sz w:val="24"/>
       <w:szCs w:val="24"/>
     </w:rPr>
   </w:style>
-  <w:style w:type="paragraph" w:styleId="Heading9">
+  <w:style w:styleId="Heading9" w:type="paragraph">
     <w:name w:val="Heading 9"/>
     <w:basedOn w:val="Normal"/>
     <w:next w:val="BodyText"/>
@@ -2583,17 +2691,17 @@
     <w:pPr>
       <w:keepNext/>
       <w:keepLines/>
-      <w:spacing w:before="200" w:after="0"/>
+      <w:spacing w:after="0" w:before="200"/>
       <w:outlineLvl w:val="8"/>
     </w:pPr>
     <w:rPr>
-      <w:rFonts w:asciiTheme="majorHAnsi" w:eastAsiaTheme="majorEastAsia" w:hAnsiTheme="majorHAnsi" w:cstheme="majorBidi"/>
-      <w:color w:val="4F81BD" w:themeColor="accent1"/>
+      <w:rFonts w:asciiTheme="majorHAnsi" w:cstheme="majorBidi" w:eastAsiaTheme="majorEastAsia" w:hAnsiTheme="majorHAnsi"/>
+      <w:color w:themeColor="accent1" w:val="4F81BD"/>
       <w:sz w:val="24"/>
       <w:szCs w:val="24"/>
     </w:rPr>
   </w:style>
-  <w:style w:type="paragraph" w:styleId="BlockText">
+  <w:style w:styleId="BlockText" w:type="paragraph">
     <w:name w:val="Block Text"/>
     <w:basedOn w:val="BodyText"/>
     <w:next w:val="BodyText"/>
@@ -2601,11 +2709,11 @@
     <w:unhideWhenUsed/>
     <w:qFormat/>
     <w:pPr>
-      <w:spacing w:before="100" w:after="100"/>
+      <w:spacing w:after="100" w:before="100"/>
       <w:ind w:firstLine="0" w:left="480" w:right="480"/>
     </w:pPr>
   </w:style>
-  <w:style w:type="paragraph" w:styleId="FootnoteText">
+  <w:style w:styleId="FootnoteText" w:type="paragraph">
     <w:name w:val="Footnote Text"/>
     <w:basedOn w:val="Normal"/>
     <w:next w:val="FootnoteText"/>
@@ -2613,30 +2721,30 @@
     <w:unhideWhenUsed/>
     <w:qFormat/>
   </w:style>
-  <w:style w:type="character" w:default="1" w:styleId="DefaultParagraphFont">
+  <w:style w:default="1" w:styleId="DefaultParagraphFont" w:type="character">
     <w:name w:val="Default Paragraph Font"/>
     <w:semiHidden/>
     <w:unhideWhenUsed/>
   </w:style>
-  <w:style w:type="table" w:default="1" w:styleId="Table">
+  <w:style w:default="1" w:styleId="Table" w:type="table">
     <w:name w:val="Table"/>
     <w:basedOn w:val="TableNormal"/>
     <w:semiHidden/>
     <w:unhideWhenUsed/>
     <w:qFormat/>
     <w:tblPr>
-      <w:tblInd w:w="0" w:type="dxa"/>
+      <w:tblInd w:type="dxa" w:w="0"/>
       <w:tblCellMar>
-        <w:top w:w="0" w:type="dxa"/>
-        <w:left w:w="108" w:type="dxa"/>
-        <w:bottom w:w="0" w:type="dxa"/>
-        <w:right w:w="108" w:type="dxa"/>
+        <w:top w:type="dxa" w:w="0"/>
+        <w:left w:type="dxa" w:w="108"/>
+        <w:bottom w:type="dxa" w:w="0"/>
+        <w:right w:type="dxa" w:w="108"/>
       </w:tblCellMar>
     </w:tblPr>
     <w:tblStylePr w:type="firstRow">
       <w:tblPr>
         <w:jc w:val="left"/>
-        <w:tblInd w:w="0" w:type="dxa"/>
+        <w:tblInd w:type="dxa" w:w="0"/>
       </w:tblPr>
       <w:trPr>
         <w:jc w:val="left"/>
@@ -2649,7 +2757,7 @@
       </w:tcPr>
     </w:tblStylePr>
   </w:style>
-  <w:style w:type="paragraph" w:customStyle="1" w:styleId="DefinitionTerm">
+  <w:style w:customStyle="1" w:styleId="DefinitionTerm" w:type="paragraph">
     <w:name w:val="Definition Term"/>
     <w:basedOn w:val="Normal"/>
     <w:next w:val="Definition"/>
@@ -2662,49 +2770,49 @@
       <w:b/>
     </w:rPr>
   </w:style>
-  <w:style w:type="paragraph" w:customStyle="1" w:styleId="Definition">
+  <w:style w:customStyle="1" w:styleId="Definition" w:type="paragraph">
     <w:name w:val="Definition"/>
     <w:basedOn w:val="Normal"/>
   </w:style>
-  <w:style w:type="paragraph" w:styleId="Caption">
+  <w:style w:styleId="Caption" w:type="paragraph">
     <w:name w:val="Caption"/>
     <w:basedOn w:val="Normal"/>
     <w:link w:val="BodyTextChar"/>
     <w:pPr>
-      <w:spacing w:before="0" w:after="120"/>
+      <w:spacing w:after="120" w:before="0"/>
     </w:pPr>
     <w:rPr>
       <w:i/>
     </w:rPr>
   </w:style>
-  <w:style w:type="paragraph" w:customStyle="1" w:styleId="TableCaption">
+  <w:style w:customStyle="1" w:styleId="TableCaption" w:type="paragraph">
     <w:name w:val="Table Caption"/>
     <w:basedOn w:val="Caption"/>
     <w:pPr>
       <w:keepNext/>
     </w:pPr>
   </w:style>
-  <w:style w:type="paragraph" w:customStyle="1" w:styleId="ImageCaption">
+  <w:style w:customStyle="1" w:styleId="ImageCaption" w:type="paragraph">
     <w:name w:val="Image Caption"/>
     <w:basedOn w:val="Caption"/>
   </w:style>
-  <w:style w:type="paragraph" w:customStyle="1" w:styleId="Figure">
+  <w:style w:customStyle="1" w:styleId="Figure" w:type="paragraph">
     <w:name w:val="Figure"/>
     <w:basedOn w:val="Normal"/>
   </w:style>
-  <w:style w:type="paragraph" w:customStyle="1" w:styleId="CaptionedFigure">
+  <w:style w:customStyle="1" w:styleId="CaptionedFigure" w:type="paragraph">
     <w:name w:val="Captioned Figure"/>
     <w:basedOn w:val="Figure"/>
     <w:pPr>
       <w:keepNext/>
     </w:pPr>
   </w:style>
-  <w:style w:type="character" w:customStyle="1" w:styleId="BodyTextChar">
+  <w:style w:customStyle="1" w:styleId="BodyTextChar" w:type="character">
     <w:name w:val="Body Text Char"/>
     <w:basedOn w:val="DefaultParagraphFont"/>
     <w:link w:val="BodyText"/>
   </w:style>
-  <w:style w:type="character" w:customStyle="1" w:styleId="VerbatimChar">
+  <w:style w:customStyle="1" w:styleId="VerbatimChar" w:type="character">
     <w:name w:val="Verbatim Char"/>
     <w:basedOn w:val="BodyTextChar"/>
     <w:rPr>
@@ -2712,25 +2820,25 @@
       <w:sz w:val="22"/>
     </w:rPr>
   </w:style>
-  <w:style w:type="character" w:customStyle="1" w:styleId="SectionNumber">
+  <w:style w:customStyle="1" w:styleId="SectionNumber" w:type="character">
     <w:name w:val="Section Number"/>
     <w:basedOn w:val="BodyTextChar"/>
   </w:style>
-  <w:style w:type="character" w:styleId="FootnoteReference">
+  <w:style w:styleId="FootnoteReference" w:type="character">
     <w:name w:val="Footnote Reference"/>
     <w:basedOn w:val="BodyTextChar"/>
     <w:rPr>
       <w:vertAlign w:val="superscript"/>
     </w:rPr>
   </w:style>
-  <w:style w:type="character" w:styleId="Hyperlink">
+  <w:style w:styleId="Hyperlink" w:type="character">
     <w:name w:val="Hyperlink"/>
     <w:basedOn w:val="BodyTextChar"/>
     <w:rPr>
-      <w:color w:val="4F81BD" w:themeColor="accent1"/>
-    </w:rPr>
-  </w:style>
-  <w:style w:type="paragraph" w:styleId="TOCHeading">
+      <w:color w:themeColor="accent1" w:val="4F81BD"/>
+    </w:rPr>
+  </w:style>
+  <w:style w:styleId="TOCHeading" w:type="paragraph">
     <w:name w:val="TOC Heading"/>
     <w:basedOn w:val="Heading1"/>
     <w:next w:val="BodyText"/>
@@ -2742,10 +2850,10 @@
       <w:outlineLvl w:val="9"/>
     </w:pPr>
     <w:rPr>
-      <w:rFonts w:asciiTheme="majorHAnsi" w:eastAsiaTheme="majorEastAsia" w:hAnsiTheme="majorHAnsi" w:cstheme="majorBidi"/>
+      <w:rFonts w:asciiTheme="majorHAnsi" w:cstheme="majorBidi" w:eastAsiaTheme="majorEastAsia" w:hAnsiTheme="majorHAnsi"/>
       <w:b w:val="0"/>
       <w:bCs w:val="0"/>
-      <w:color w:val="365F91" w:themeColor="accent1" w:themeShade="BF"/>
+      <w:color w:themeColor="accent1" w:themeShade="BF" w:val="365F91"/>
     </w:rPr>
   </w:style>
   <w:style w:type="paragraph" w:customStyle="1" w:styleId="SourceCode">

</xml_diff>

<commit_message>
Kontrollert at package Cars er vekke. Alt OK
</commit_message>
<xml_diff>
--- a/A2.docx
+++ b/A2.docx
@@ -233,7 +233,7 @@
         <w:t xml:space="preserve">“</w:t>
       </w:r>
       <w:r>
-        <w:t xml:space="preserve">høgde påvirker inntekten</w:t>
+        <w:t xml:space="preserve">høyde påvirker inntekten</w:t>
       </w:r>
       <w:r>
         <w:t xml:space="preserve">”</w:t>
@@ -299,39 +299,7 @@
         <w:t xml:space="preserve">@judgeEffectPhysicalHeight2004</w:t>
       </w:r>
       <w:r>
-        <w:t xml:space="preserve">, ville svare på dette med å utføre en studie med tre hovedpunkter. Først fremstille en modell som viser</w:t>
-      </w:r>
-      <w:r>
-        <w:t xml:space="preserve"> </w:t>
-      </w:r>
-      <w:r>
-        <w:rPr>
-          <w:bCs/>
-          <w:b/>
-        </w:rPr>
-        <w:t xml:space="preserve">sammenhengen/forholdet</w:t>
-      </w:r>
-      <w:r>
-        <w:t xml:space="preserve"> </w:t>
-      </w:r>
-      <w:r>
-        <w:t xml:space="preserve">mellom høyde og karrieresuksess. De begrunnet dette med at dee ikke var blitt utført tidlegere. Steg to var å utføre en metaanalyse på tidlegere analyser og litteratur for å se etter generelle implikasjoner. Siste steget var å utføre fire nye undersøkelser på</w:t>
-      </w:r>
-      <w:r>
-        <w:t xml:space="preserve"> </w:t>
-      </w:r>
-      <w:r>
-        <w:rPr>
-          <w:bCs/>
-          <w:b/>
-        </w:rPr>
-        <w:t xml:space="preserve">sammenhengen/forholdet</w:t>
-      </w:r>
-      <w:r>
-        <w:t xml:space="preserve"> </w:t>
-      </w:r>
-      <w:r>
-        <w:t xml:space="preserve">mellom en persons høyde og inntekt.</w:t>
+        <w:t xml:space="preserve">, ville svare på dette med å utføre en studie med tre hovedpunkter. Først fremstille en modell som viser forholdet mellom høyde og karrieresuksess. De begrunnet dette med at dee ikke var blitt utført tidlegere. Steg to var å utføre en metaanalyse på tidlegere analyser og litteratur for å se etter generelle implikasjoner. Siste steget var å utføre fire nye undersøkelser på forholdet mellom en persons høyde og inntekt.</w:t>
       </w:r>
     </w:p>
     <w:p>
@@ -339,23 +307,7 @@
         <w:pStyle w:val="BodyText"/>
       </w:pPr>
       <w:r>
-        <w:t xml:space="preserve">Argumentet for å se på</w:t>
-      </w:r>
-      <w:r>
-        <w:t xml:space="preserve"> </w:t>
-      </w:r>
-      <w:r>
-        <w:rPr>
-          <w:bCs/>
-          <w:b/>
-        </w:rPr>
-        <w:t xml:space="preserve">sammenhengen/forholdet</w:t>
-      </w:r>
-      <w:r>
-        <w:t xml:space="preserve"> </w:t>
-      </w:r>
-      <w:r>
-        <w:t xml:space="preserve">mellom en persons høyde og inntekt var fordi de anså inntekt som den primære faktoren for karrieresuksess. Men i følge</w:t>
+        <w:t xml:space="preserve">Argumentet for å se på sammenhengen/forholdet mellom en persons høyde og inntekt var fordi de anså inntekt som den primære faktoren for karrieresuksess. Men i følge</w:t>
       </w:r>
       <w:r>
         <w:t xml:space="preserve"> </w:t>
@@ -393,23 +345,7 @@
         <w:t xml:space="preserve">@judgeEffectPhysicalHeight2004</w:t>
       </w:r>
       <w:r>
-        <w:t xml:space="preserve">, tok i sin undersøkelse utgangspunkt i flere menneskelige faktorer for å produsere sin modell for</w:t>
-      </w:r>
-      <w:r>
-        <w:t xml:space="preserve"> </w:t>
-      </w:r>
-      <w:r>
-        <w:rPr>
-          <w:bCs/>
-          <w:b/>
-        </w:rPr>
-        <w:t xml:space="preserve">sammenhengen/forholdet</w:t>
-      </w:r>
-      <w:r>
-        <w:t xml:space="preserve"> </w:t>
-      </w:r>
-      <w:r>
-        <w:t xml:space="preserve">mellom en persons høyde og inntekt.</w:t>
+        <w:t xml:space="preserve">, tok i sin undersøkelse utgangspunkt i flere menneskelige faktorer for å produsere sin modell for forholdet mellom en persons høyde og inntekt.</w:t>
       </w:r>
     </w:p>
     <w:p>
@@ -475,30 +411,28 @@
         <w:t xml:space="preserve">For å støtte opp under dette grunnlaget for modellen, henviste de til flere tidlegere studier gjort rundt høyde, karrieremuligheter og suksess, samt til flere andre studier om hvordan selvtillit blir påvirket av ulike personlige faktorer.</w:t>
       </w:r>
     </w:p>
+    <w:p>
+      <w:pPr>
+        <w:pStyle w:val="BodyText"/>
+      </w:pPr>
+      <w:r>
+        <w:t xml:space="preserve">Studien som Judge og Cable</w:t>
+      </w:r>
+      <w:r>
+        <w:t xml:space="preserve"> </w:t>
+      </w:r>
+      <w:r>
+        <w:t xml:space="preserve">@judgeEffectPhysicalHeight2004</w:t>
+      </w:r>
+      <w:r>
+        <w:t xml:space="preserve"> </w:t>
+      </w:r>
+      <w:r>
+        <w:t xml:space="preserve">gjennomførte konkluderte med at det var en direkte sammenheng mellom en persons høyde og inntekt. I senere tid har dette resultatet blitt sett på og folk mener at sunn fornuft tilsier at dette ikke kan stemme eller at det må være andre eller flere faktorer som spiller inn.</w:t>
+      </w:r>
+    </w:p>
     <w:bookmarkEnd w:id="21"/>
-    <w:bookmarkStart w:id="22" w:name="Xe79e768b5ef84854763181d7ab82af9c9b1b38c"/>
-    <w:p>
-      <w:pPr>
-        <w:pStyle w:val="Heading2"/>
-      </w:pPr>
-      <w:r>
-        <w:t xml:space="preserve">Studien som Judge og Cable</w:t>
-      </w:r>
-      <w:r>
-        <w:t xml:space="preserve"> </w:t>
-      </w:r>
-      <w:r>
-        <w:t xml:space="preserve">@judgeEffectPhysicalHeight2004</w:t>
-      </w:r>
-      <w:r>
-        <w:t xml:space="preserve"> </w:t>
-      </w:r>
-      <w:r>
-        <w:t xml:space="preserve">gjennomførte konkluderte med at det var en direkte sammenheng mellom en persons høyde og inntekt. I senere tid har dette resultatet blitt sett på og folk mener at sunn fornuft tilsier at dette ikke kan stemme eller at det må være andre eller flere faktorer som spiller inn.</w:t>
-      </w:r>
-    </w:p>
-    <w:bookmarkEnd w:id="22"/>
-    <w:bookmarkStart w:id="29" w:name="analyse-med-egen-versjon-av-datasettet"/>
+    <w:bookmarkStart w:id="30" w:name="analyse-med-egen-versjon-av-datasettet"/>
     <w:p>
       <w:pPr>
         <w:pStyle w:val="Heading2"/>
@@ -1058,7 +992,7 @@
         <w:t xml:space="preserve"># Til slutt kan vi oppsummere de interessante variablene i metrisk form, samt oversatt.</w:t>
       </w:r>
     </w:p>
-    <w:bookmarkStart w:id="23" w:name="X65b6aeda78774475e4ad9c00380492250bfa784"/>
+    <w:bookmarkStart w:id="22" w:name="X65b6aeda78774475e4ad9c00380492250bfa784"/>
     <w:p>
       <w:pPr>
         <w:pStyle w:val="Heading3"/>
@@ -1251,8 +1185,8 @@
         <w:t xml:space="preserve">= prosentskår på test for militær egnethet</w:t>
       </w:r>
     </w:p>
-    <w:bookmarkEnd w:id="23"/>
-    <w:bookmarkStart w:id="25" w:name="Xee4ef0ce59a18c9565b5b9c88d0629f0434a7ae"/>
+    <w:bookmarkEnd w:id="22"/>
+    <w:bookmarkStart w:id="24" w:name="Xee4ef0ce59a18c9565b5b9c88d0629f0434a7ae"/>
     <w:p>
       <w:pPr>
         <w:pStyle w:val="Heading3"/>
@@ -1396,7 +1330,7 @@
                     </pic:cNvPicPr>
                   </pic:nvPicPr>
                   <pic:blipFill>
-                    <a:blip r:embed="rId24"/>
+                    <a:blip r:embed="rId23"/>
                     <a:stretch>
                       <a:fillRect/>
                     </a:stretch>
@@ -1422,9 +1356,11 @@
           </wp:inline>
         </w:drawing>
       </w:r>
-      <w:r>
-        <w:t xml:space="preserve"> </w:t>
-      </w:r>
+    </w:p>
+    <w:p>
+      <w:pPr>
+        <w:pStyle w:val="BodyText"/>
+      </w:pPr>
       <w:r>
         <w:t xml:space="preserve">Her ser vi noen utliggere på høyresiden. Dette er 143 observasjoner av personer som tjener rett under 3MNOK. De skiller seg fra resten av observasjonene i histogrammet grunnet at både median- og snittlønn er langt lavere.</w:t>
       </w:r>
@@ -1453,14 +1389,14 @@
         <w:t xml:space="preserve">inntekt i datasettet.</w:t>
       </w:r>
     </w:p>
-    <w:bookmarkEnd w:id="25"/>
-    <w:bookmarkStart w:id="28" w:name="regresjonsanalyse"/>
+    <w:bookmarkEnd w:id="24"/>
+    <w:bookmarkStart w:id="29" w:name="regresjonsanalyser"/>
     <w:p>
       <w:pPr>
         <w:pStyle w:val="Heading3"/>
       </w:pPr>
       <w:r>
-        <w:t xml:space="preserve">Regresjonsanalyse</w:t>
+        <w:t xml:space="preserve">Regresjonsanalyser</w:t>
       </w:r>
     </w:p>
     <w:p>
@@ -1660,7 +1596,245 @@
               <a:graphicData uri="http://schemas.openxmlformats.org/drawingml/2006/picture">
                 <pic:pic>
                   <pic:nvPicPr>
-                    <pic:cNvPr descr="A2_files/figure-docx/unnamed-chunk-1-1.png" id="0" name="Picture"/>
+                    <pic:cNvPr descr="A2_files/figure-docx/max_inntekt-1.png" id="0" name="Picture"/>
+                    <pic:cNvPicPr>
+                      <a:picLocks noChangeArrowheads="1" noChangeAspect="1"/>
+                    </pic:cNvPicPr>
+                  </pic:nvPicPr>
+                  <pic:blipFill>
+                    <a:blip r:embed="rId25"/>
+                    <a:stretch>
+                      <a:fillRect/>
+                    </a:stretch>
+                  </pic:blipFill>
+                  <pic:spPr bwMode="auto">
+                    <a:xfrm>
+                      <a:off x="0" y="0"/>
+                      <a:ext cx="5334000" cy="4267200"/>
+                    </a:xfrm>
+                    <a:prstGeom prst="rect">
+                      <a:avLst/>
+                    </a:prstGeom>
+                    <a:noFill/>
+                    <a:ln w="9525">
+                      <a:noFill/>
+                      <a:headEnd/>
+                      <a:tailEnd/>
+                    </a:ln>
+                  </pic:spPr>
+                </pic:pic>
+              </a:graphicData>
+            </a:graphic>
+          </wp:inline>
+        </w:drawing>
+      </w:r>
+    </w:p>
+    <w:p>
+      <w:pPr>
+        <w:pStyle w:val="BodyText"/>
+      </w:pPr>
+      <w:r>
+        <w:t xml:space="preserve">Her ser vi at utliggerne forsvinner, ettersom den vannrette aksen kun viser observasjoner hvor inntekt er lavere enn 1.600.000.</w:t>
+      </w:r>
+    </w:p>
+    <w:p>
+      <w:pPr>
+        <w:pStyle w:val="SourceCode"/>
+      </w:pPr>
+      <w:r>
+        <w:rPr>
+          <w:rStyle w:val="VerbatimChar"/>
+        </w:rPr>
+        <w:t xml:space="preserve">## </w:t>
+      </w:r>
+      <w:r>
+        <w:br/>
+      </w:r>
+      <w:r>
+        <w:rPr>
+          <w:rStyle w:val="VerbatimChar"/>
+        </w:rPr>
+        <w:t xml:space="preserve">## Call:</w:t>
+      </w:r>
+      <w:r>
+        <w:br/>
+      </w:r>
+      <w:r>
+        <w:rPr>
+          <w:rStyle w:val="VerbatimChar"/>
+        </w:rPr>
+        <w:t xml:space="preserve">## lm(formula = inntekt ~ height_cm, data = hoyde_max_inntekt)</w:t>
+      </w:r>
+      <w:r>
+        <w:br/>
+      </w:r>
+      <w:r>
+        <w:rPr>
+          <w:rStyle w:val="VerbatimChar"/>
+        </w:rPr>
+        <w:t xml:space="preserve">## </w:t>
+      </w:r>
+      <w:r>
+        <w:br/>
+      </w:r>
+      <w:r>
+        <w:rPr>
+          <w:rStyle w:val="VerbatimChar"/>
+        </w:rPr>
+        <w:t xml:space="preserve">## Residuals:</w:t>
+      </w:r>
+      <w:r>
+        <w:br/>
+      </w:r>
+      <w:r>
+        <w:rPr>
+          <w:rStyle w:val="VerbatimChar"/>
+        </w:rPr>
+        <w:t xml:space="preserve">##     Min      1Q  Median      3Q     Max </w:t>
+      </w:r>
+      <w:r>
+        <w:br/>
+      </w:r>
+      <w:r>
+        <w:rPr>
+          <w:rStyle w:val="VerbatimChar"/>
+        </w:rPr>
+        <w:t xml:space="preserve">## -547811 -236923  -54031  158327 1265382 </w:t>
+      </w:r>
+      <w:r>
+        <w:br/>
+      </w:r>
+      <w:r>
+        <w:rPr>
+          <w:rStyle w:val="VerbatimChar"/>
+        </w:rPr>
+        <w:t xml:space="preserve">## </w:t>
+      </w:r>
+      <w:r>
+        <w:br/>
+      </w:r>
+      <w:r>
+        <w:rPr>
+          <w:rStyle w:val="VerbatimChar"/>
+        </w:rPr>
+        <w:t xml:space="preserve">## Coefficients:</w:t>
+      </w:r>
+      <w:r>
+        <w:br/>
+      </w:r>
+      <w:r>
+        <w:rPr>
+          <w:rStyle w:val="VerbatimChar"/>
+        </w:rPr>
+        <w:t xml:space="preserve">##              Estimate Std. Error t value            Pr(&gt;|t|)    </w:t>
+      </w:r>
+      <w:r>
+        <w:br/>
+      </w:r>
+      <w:r>
+        <w:rPr>
+          <w:rStyle w:val="VerbatimChar"/>
+        </w:rPr>
+        <w:t xml:space="preserve">## (Intercept) -695742.7    58424.7  -11.91 &lt;0.0000000000000002 ***</w:t>
+      </w:r>
+      <w:r>
+        <w:br/>
+      </w:r>
+      <w:r>
+        <w:rPr>
+          <w:rStyle w:val="VerbatimChar"/>
+        </w:rPr>
+        <w:t xml:space="preserve">## height_cm      5828.4      342.5   17.02 &lt;0.0000000000000002 ***</w:t>
+      </w:r>
+      <w:r>
+        <w:br/>
+      </w:r>
+      <w:r>
+        <w:rPr>
+          <w:rStyle w:val="VerbatimChar"/>
+        </w:rPr>
+        <w:t xml:space="preserve">## ---</w:t>
+      </w:r>
+      <w:r>
+        <w:br/>
+      </w:r>
+      <w:r>
+        <w:rPr>
+          <w:rStyle w:val="VerbatimChar"/>
+        </w:rPr>
+        <w:t xml:space="preserve">## Signif. codes:  0 '***' 0.001 '**' 0.01 '*' 0.05 '.' 0.1 ' ' 1</w:t>
+      </w:r>
+      <w:r>
+        <w:br/>
+      </w:r>
+      <w:r>
+        <w:rPr>
+          <w:rStyle w:val="VerbatimChar"/>
+        </w:rPr>
+        <w:t xml:space="preserve">## </w:t>
+      </w:r>
+      <w:r>
+        <w:br/>
+      </w:r>
+      <w:r>
+        <w:rPr>
+          <w:rStyle w:val="VerbatimChar"/>
+        </w:rPr>
+        <w:t xml:space="preserve">## Residual standard error: 293300 on 6861 degrees of freedom</w:t>
+      </w:r>
+      <w:r>
+        <w:br/>
+      </w:r>
+      <w:r>
+        <w:rPr>
+          <w:rStyle w:val="VerbatimChar"/>
+        </w:rPr>
+        <w:t xml:space="preserve">## Multiple R-squared:  0.0405, Adjusted R-squared:  0.04036 </w:t>
+      </w:r>
+      <w:r>
+        <w:br/>
+      </w:r>
+      <w:r>
+        <w:rPr>
+          <w:rStyle w:val="VerbatimChar"/>
+        </w:rPr>
+        <w:t xml:space="preserve">## F-statistic: 289.6 on 1 and 6861 DF,  p-value: &lt; 0.00000000000000022</w:t>
+      </w:r>
+    </w:p>
+    <w:p>
+      <w:pPr>
+        <w:pStyle w:val="FirstParagraph"/>
+      </w:pPr>
+      <w:r>
+        <w:t xml:space="preserve">Her ser vi at en økning i høyden på 1 cm, gir 5828.4 kr mer i årlig inntekt.</w:t>
+      </w:r>
+    </w:p>
+    <w:p>
+      <w:pPr>
+        <w:pStyle w:val="SourceCode"/>
+      </w:pPr>
+      <w:r>
+        <w:rPr>
+          <w:rStyle w:val="VerbatimChar"/>
+        </w:rPr>
+        <w:t xml:space="preserve">## `stat_bin()` using `bins = 30`. Pick better value with `binwidth`.</w:t>
+      </w:r>
+    </w:p>
+    <w:p>
+      <w:pPr>
+        <w:pStyle w:val="FirstParagraph"/>
+      </w:pPr>
+      <w:r>
+        <w:drawing>
+          <wp:inline>
+            <wp:extent cx="5334000" cy="4267200"/>
+            <wp:effectExtent b="0" l="0" r="0" t="0"/>
+            <wp:docPr descr="" title="" id="1" name="Picture"/>
+            <a:graphic>
+              <a:graphicData uri="http://schemas.openxmlformats.org/drawingml/2006/picture">
+                <pic:pic>
+                  <pic:nvPicPr>
+                    <pic:cNvPr descr="A2_files/figure-docx/min_inntekt-1.png" id="0" name="Picture"/>
                     <pic:cNvPicPr>
                       <a:picLocks noChangeArrowheads="1" noChangeAspect="1"/>
                     </pic:cNvPicPr>
@@ -1692,12 +1866,6 @@
           </wp:inline>
         </w:drawing>
       </w:r>
-      <w:r>
-        <w:t xml:space="preserve"> </w:t>
-      </w:r>
-      <w:r>
-        <w:t xml:space="preserve">Her ser vi at utliggerne forsvinner, ettersom den vannrette aksen kun viser observasjoner hvor inntekt er lavere enn 1.600.000.</w:t>
-      </w:r>
     </w:p>
     <w:p>
       <w:pPr>
@@ -1725,7 +1893,7 @@
         <w:rPr>
           <w:rStyle w:val="VerbatimChar"/>
         </w:rPr>
-        <w:t xml:space="preserve">## lm(formula = inntekt ~ height_cm, data = hoyde_max_inntekt)</w:t>
+        <w:t xml:space="preserve">## lm(formula = inntekt ~ height_cm, data = hoyde_min_inntekt)</w:t>
       </w:r>
       <w:r>
         <w:br/>
@@ -1761,7 +1929,7 @@
         <w:rPr>
           <w:rStyle w:val="VerbatimChar"/>
         </w:rPr>
-        <w:t xml:space="preserve">## -547811 -236923  -54031  158327 1265382 </w:t>
+        <w:t xml:space="preserve">## -714128 -253106 -103101   95637 2634963 </w:t>
       </w:r>
       <w:r>
         <w:br/>
@@ -1788,25 +1956,25 @@
         <w:rPr>
           <w:rStyle w:val="VerbatimChar"/>
         </w:rPr>
-        <w:t xml:space="preserve">##              Estimate Std. Error t value            Pr(&gt;|t|)    </w:t>
-      </w:r>
-      <w:r>
-        <w:br/>
-      </w:r>
-      <w:r>
-        <w:rPr>
-          <w:rStyle w:val="VerbatimChar"/>
-        </w:rPr>
-        <w:t xml:space="preserve">## (Intercept) -695742.7    58424.7  -11.91 &lt;0.0000000000000002 ***</w:t>
-      </w:r>
-      <w:r>
-        <w:br/>
-      </w:r>
-      <w:r>
-        <w:rPr>
-          <w:rStyle w:val="VerbatimChar"/>
-        </w:rPr>
-        <w:t xml:space="preserve">## height_cm      5828.4      342.5   17.02 &lt;0.0000000000000002 ***</w:t>
+        <w:t xml:space="preserve">##               Estimate Std. Error t value            Pr(&gt;|t|)    </w:t>
+      </w:r>
+      <w:r>
+        <w:br/>
+      </w:r>
+      <w:r>
+        <w:rPr>
+          <w:rStyle w:val="VerbatimChar"/>
+        </w:rPr>
+        <w:t xml:space="preserve">## (Intercept) -1435793.6   110687.8  -12.97 &lt;0.0000000000000002 ***</w:t>
+      </w:r>
+      <w:r>
+        <w:br/>
+      </w:r>
+      <w:r>
+        <w:rPr>
+          <w:rStyle w:val="VerbatimChar"/>
+        </w:rPr>
+        <w:t xml:space="preserve">## height_cm      11122.9      646.2   17.21 &lt;0.0000000000000002 ***</w:t>
       </w:r>
       <w:r>
         <w:br/>
@@ -1842,25 +2010,25 @@
         <w:rPr>
           <w:rStyle w:val="VerbatimChar"/>
         </w:rPr>
-        <w:t xml:space="preserve">## Residual standard error: 293300 on 6861 degrees of freedom</w:t>
-      </w:r>
-      <w:r>
-        <w:br/>
-      </w:r>
-      <w:r>
-        <w:rPr>
-          <w:rStyle w:val="VerbatimChar"/>
-        </w:rPr>
-        <w:t xml:space="preserve">## Multiple R-squared:  0.0405, Adjusted R-squared:  0.04036 </w:t>
-      </w:r>
-      <w:r>
-        <w:br/>
-      </w:r>
-      <w:r>
-        <w:rPr>
-          <w:rStyle w:val="VerbatimChar"/>
-        </w:rPr>
-        <w:t xml:space="preserve">## F-statistic: 289.6 on 1 and 6861 DF,  p-value: &lt; 0.00000000000000022</w:t>
+        <w:t xml:space="preserve">## Residual standard error: 483000 on 5264 degrees of freedom</w:t>
+      </w:r>
+      <w:r>
+        <w:br/>
+      </w:r>
+      <w:r>
+        <w:rPr>
+          <w:rStyle w:val="VerbatimChar"/>
+        </w:rPr>
+        <w:t xml:space="preserve">## Multiple R-squared:  0.05328,    Adjusted R-squared:  0.0531 </w:t>
+      </w:r>
+      <w:r>
+        <w:br/>
+      </w:r>
+      <w:r>
+        <w:rPr>
+          <w:rStyle w:val="VerbatimChar"/>
+        </w:rPr>
+        <w:t xml:space="preserve">## F-statistic: 296.3 on 1 and 5264 DF,  p-value: &lt; 0.00000000000000022</w:t>
       </w:r>
     </w:p>
     <w:p>
@@ -1868,7 +2036,7 @@
         <w:pStyle w:val="FirstParagraph"/>
       </w:pPr>
       <w:r>
-        <w:t xml:space="preserve">Her ser vi at en økning i høyden på 1 cm, gir 5828.4 kr mer i årlig inntekt.</w:t>
+        <w:t xml:space="preserve">Her ser vi at en økning i høyden på 1 cm, gir 11122.9 kr mer i årlig inntekt.</w:t>
       </w:r>
     </w:p>
     <w:p>
@@ -1896,7 +2064,7 @@
               <a:graphicData uri="http://schemas.openxmlformats.org/drawingml/2006/picture">
                 <pic:pic>
                   <pic:nvPicPr>
-                    <pic:cNvPr descr="A2_files/figure-docx/unnamed-chunk-2-1.png" id="0" name="Picture"/>
+                    <pic:cNvPr descr="A2_files/figure-docx/min_og_max_inntekt-1.png" id="0" name="Picture"/>
                     <pic:cNvPicPr>
                       <a:picLocks noChangeArrowheads="1" noChangeAspect="1"/>
                     </pic:cNvPicPr>
@@ -1955,7 +2123,7 @@
         <w:rPr>
           <w:rStyle w:val="VerbatimChar"/>
         </w:rPr>
-        <w:t xml:space="preserve">## lm(formula = inntekt ~ height_cm, data = hoyde_min_inntekt)</w:t>
+        <w:t xml:space="preserve">## lm(formula = inntekt ~ height_cm, data = hoyde_min_og_max_inntekt)</w:t>
       </w:r>
       <w:r>
         <w:br/>
@@ -1991,7 +2159,7 @@
         <w:rPr>
           <w:rStyle w:val="VerbatimChar"/>
         </w:rPr>
-        <w:t xml:space="preserve">## -714128 -253106 -103101   95637 2634963 </w:t>
+        <w:t xml:space="preserve">## -532259 -190685  -57109  135445 1170911 </w:t>
       </w:r>
       <w:r>
         <w:br/>
@@ -2018,25 +2186,25 @@
         <w:rPr>
           <w:rStyle w:val="VerbatimChar"/>
         </w:rPr>
-        <w:t xml:space="preserve">##               Estimate Std. Error t value            Pr(&gt;|t|)    </w:t>
-      </w:r>
-      <w:r>
-        <w:br/>
-      </w:r>
-      <w:r>
-        <w:rPr>
-          <w:rStyle w:val="VerbatimChar"/>
-        </w:rPr>
-        <w:t xml:space="preserve">## (Intercept) -1435793.6   110687.8  -12.97 &lt;0.0000000000000002 ***</w:t>
-      </w:r>
-      <w:r>
-        <w:br/>
-      </w:r>
-      <w:r>
-        <w:rPr>
-          <w:rStyle w:val="VerbatimChar"/>
-        </w:rPr>
-        <w:t xml:space="preserve">## height_cm      11122.9      646.2   17.21 &lt;0.0000000000000002 ***</w:t>
+        <w:t xml:space="preserve">##              Estimate Std. Error t value            Pr(&gt;|t|)    </w:t>
+      </w:r>
+      <w:r>
+        <w:br/>
+      </w:r>
+      <w:r>
+        <w:rPr>
+          <w:rStyle w:val="VerbatimChar"/>
+        </w:rPr>
+        <w:t xml:space="preserve">## (Intercept) -642281.3    64244.0  -9.998 &lt;0.0000000000000002 ***</w:t>
+      </w:r>
+      <w:r>
+        <w:br/>
+      </w:r>
+      <w:r>
+        <w:rPr>
+          <w:rStyle w:val="VerbatimChar"/>
+        </w:rPr>
+        <w:t xml:space="preserve">## height_cm      6088.8      375.6  16.212 &lt;0.0000000000000002 ***</w:t>
       </w:r>
       <w:r>
         <w:br/>
@@ -2072,25 +2240,25 @@
         <w:rPr>
           <w:rStyle w:val="VerbatimChar"/>
         </w:rPr>
-        <w:t xml:space="preserve">## Residual standard error: 483000 on 5264 degrees of freedom</w:t>
-      </w:r>
-      <w:r>
-        <w:br/>
-      </w:r>
-      <w:r>
-        <w:rPr>
-          <w:rStyle w:val="VerbatimChar"/>
-        </w:rPr>
-        <w:t xml:space="preserve">## Multiple R-squared:  0.05328,    Adjusted R-squared:  0.0531 </w:t>
-      </w:r>
-      <w:r>
-        <w:br/>
-      </w:r>
-      <w:r>
-        <w:rPr>
-          <w:rStyle w:val="VerbatimChar"/>
-        </w:rPr>
-        <w:t xml:space="preserve">## F-statistic: 296.3 on 1 and 5264 DF,  p-value: &lt; 0.00000000000000022</w:t>
+        <w:t xml:space="preserve">## Residual standard error: 276000 on 5121 degrees of freedom</w:t>
+      </w:r>
+      <w:r>
+        <w:br/>
+      </w:r>
+      <w:r>
+        <w:rPr>
+          <w:rStyle w:val="VerbatimChar"/>
+        </w:rPr>
+        <w:t xml:space="preserve">## Multiple R-squared:  0.04882,    Adjusted R-squared:  0.04863 </w:t>
+      </w:r>
+      <w:r>
+        <w:br/>
+      </w:r>
+      <w:r>
+        <w:rPr>
+          <w:rStyle w:val="VerbatimChar"/>
+        </w:rPr>
+        <w:t xml:space="preserve">## F-statistic: 262.8 on 1 and 5121 DF,  p-value: &lt; 0.00000000000000022</w:t>
       </w:r>
     </w:p>
     <w:p>
@@ -2098,18 +2266,127 @@
         <w:pStyle w:val="FirstParagraph"/>
       </w:pPr>
       <w:r>
-        <w:t xml:space="preserve">Her ser vi at en økning i høyden på 1 cm, gir 11122.9 kr mer i årlig inntekt.</w:t>
+        <w:t xml:space="preserve">Ser her at om vi tar vekk både 0 inntekt og topp 2% inntekt, så vil 1 cm tilsvare enn lønnsøkning på 6088.8 kr.</w:t>
+      </w:r>
+    </w:p>
+    <w:bookmarkStart w:id="28" w:name="Xf7d734ba4c903b4d350dabf699ed524912ccf73"/>
+    <w:p>
+      <w:pPr>
+        <w:pStyle w:val="Heading4"/>
+      </w:pPr>
+      <w:r>
+        <w:t xml:space="preserve">Forklaring til Ytterliggere i</w:t>
+      </w:r>
+      <w:r>
+        <w:t xml:space="preserve"> </w:t>
+      </w:r>
+      <w:r>
+        <w:rPr>
+          <w:iCs/>
+          <w:i/>
+        </w:rPr>
+        <w:t xml:space="preserve">plots</w:t>
+      </w:r>
+      <w:r>
+        <w:t xml:space="preserve"> </w:t>
+      </w:r>
+      <w:r>
+        <w:t xml:space="preserve">(Prøver å unngå Merge Conflict)</w:t>
+      </w:r>
+    </w:p>
+    <w:p>
+      <w:pPr>
+        <w:pStyle w:val="FirstParagraph"/>
+      </w:pPr>
+      <w:r>
+        <w:t xml:space="preserve">Som vi ser ut fra grafen er det en stor ujevnhet. I datasettet er den største andelen av observasjonene fra ca 700 000 kroner og ned, med en mindre andel over dette. 143 observasjoner har rett i underkant av 3 millioner kroner. Dette er det den høyre ytterliggenheten i datasettet.</w:t>
+      </w:r>
+    </w:p>
+    <w:p>
+      <w:pPr>
+        <w:pStyle w:val="BodyText"/>
+      </w:pPr>
+      <w:r>
+        <w:t xml:space="preserve">Vi har også med observasjoner</w:t>
+      </w:r>
+      <w:r>
+        <w:t xml:space="preserve"> </w:t>
+      </w:r>
+      <w:r>
+        <w:rPr>
+          <w:iCs/>
+          <w:i/>
+        </w:rPr>
+        <w:t xml:space="preserve">uten</w:t>
+      </w:r>
+      <w:r>
+        <w:t xml:space="preserve"> </w:t>
+      </w:r>
+      <w:r>
+        <w:t xml:space="preserve">lønn. Dette er den venstre ytterliggenheten. Det er 2000 observasjoner der vedkommende ikke har lønn.</w:t>
+      </w:r>
+    </w:p>
+    <w:p>
+      <w:pPr>
+        <w:pStyle w:val="BodyText"/>
+      </w:pPr>
+      <w:r>
+        <w:t xml:space="preserve">Disse ytterliggenhetene påvirker resultatet av analysen. Disse to ekstreme observasjonene resulterer at sammenhengen mellom høyde og snitt- og medianlønn blir feilaktig fremstilt. Vi får dermed feil informasjon ut av dataene vi analyserer. Vi får tilfeller der en lav person er arbeidsledig eller at en høy person har langt høyere inntekt, slik som analysen fra National Longitudinal Study kom frem til.</w:t>
+      </w:r>
+    </w:p>
+    <w:p>
+      <w:pPr>
+        <w:pStyle w:val="BodyText"/>
+      </w:pPr>
+      <w:r>
+        <w:t xml:space="preserve">For å finne et mer reelt resultat må vi se vekk ifra de ekstreme ytterliggenhetene. I dette tilfellet vil resultat blir reelt om vi ser vekk ifra både 0 inntekt og 3 millioner i inntekt. Dette gjennomførte vi under kode-chunken</w:t>
+      </w:r>
+      <w:r>
+        <w:t xml:space="preserve"> </w:t>
+      </w:r>
+      <w:r>
+        <w:t xml:space="preserve">“</w:t>
+      </w:r>
+      <w:r>
+        <w:t xml:space="preserve">regresjonsanalyse4</w:t>
+      </w:r>
+      <w:r>
+        <w:t xml:space="preserve">”</w:t>
+      </w:r>
+      <w:r>
+        <w:t xml:space="preserve"> </w:t>
+      </w:r>
+      <w:r>
+        <w:t xml:space="preserve">ovenfor.</w:t>
       </w:r>
     </w:p>
     <w:bookmarkEnd w:id="28"/>
     <w:bookmarkEnd w:id="29"/>
-    <w:bookmarkStart w:id="31" w:name="Xf7d734ba4c903b4d350dabf699ed524912ccf73"/>
+    <w:bookmarkEnd w:id="30"/>
+    <w:bookmarkStart w:id="39" w:name="to-do-list"/>
     <w:p>
       <w:pPr>
         <w:pStyle w:val="Heading1"/>
       </w:pPr>
       <w:r>
-        <w:t xml:space="preserve">Forklaring til Ytterliggere i</w:t>
+        <w:t xml:space="preserve">To do list:</w:t>
+      </w:r>
+    </w:p>
+    <w:bookmarkStart w:id="38" w:name="mutate"/>
+    <w:p>
+      <w:pPr>
+        <w:pStyle w:val="Heading2"/>
+      </w:pPr>
+      <w:r>
+        <w:t xml:space="preserve">Mutate</w:t>
+      </w:r>
+    </w:p>
+    <w:p>
+      <w:pPr>
+        <w:pStyle w:val="FirstParagraph"/>
+      </w:pPr>
+      <w:r>
+        <w:t xml:space="preserve">Vi lager to nye datasett med nye variabler ved å bruke</w:t>
       </w:r>
       <w:r>
         <w:t xml:space="preserve"> </w:t>
@@ -2119,45 +2396,47 @@
           <w:iCs/>
           <w:i/>
         </w:rPr>
-        <w:t xml:space="preserve">plots</w:t>
-      </w:r>
-      <w:r>
-        <w:t xml:space="preserve"> </w:t>
-      </w:r>
-      <w:r>
-        <w:t xml:space="preserve">(Prøver å unngå Merge Conflict)</w:t>
-      </w:r>
-    </w:p>
-    <w:p>
-      <w:pPr>
-        <w:pStyle w:val="FirstParagraph"/>
-      </w:pPr>
-      <w:r>
-        <w:t xml:space="preserve">Som vi ser ut fra grafen er det en stor ujevnhet. I datasettet er den største andelen av observasjonene fra ca 700 000 kroner og ned, med en mindre andel over dette. 143 observasjoner har rett i underkant av 3 millioner kroner. Dette er det den høyre ytterliggenheten i datasettet.</w:t>
+        <w:t xml:space="preserve">mutate()</w:t>
+      </w:r>
+      <w:r>
+        <w:t xml:space="preserve"> </w:t>
+      </w:r>
+      <w:r>
+        <w:t xml:space="preserve">funksjonen. Et datasett der vi tar med hele tidlegere datasettet, dvs. med 0 inntekt og topp 2%. Vi lager så enda et datasett der vi tar uten 0 inntekt og topp 2%.</w:t>
       </w:r>
     </w:p>
     <w:p>
       <w:pPr>
         <w:pStyle w:val="BodyText"/>
       </w:pPr>
-      <w:r>
-        <w:t xml:space="preserve">Vi har også med observasjoner</w:t>
-      </w:r>
-      <w:r>
-        <w:t xml:space="preserve"> </w:t>
-      </w:r>
       <w:r>
         <w:rPr>
           <w:iCs/>
           <w:i/>
         </w:rPr>
-        <w:t xml:space="preserve">uten</w:t>
-      </w:r>
-      <w:r>
-        <w:t xml:space="preserve"> </w:t>
-      </w:r>
-      <w:r>
-        <w:t xml:space="preserve">lønn. Dette er den venstre ytterliggenheten. Det er 2000 observasjoner der vedkommende ikke har lønn.</w:t>
+        <w:t xml:space="preserve">tommer</w:t>
+      </w:r>
+      <w:r>
+        <w:t xml:space="preserve"> </w:t>
+      </w:r>
+      <w:r>
+        <w:t xml:space="preserve">er 2.54cm</w:t>
+      </w:r>
+      <w:r>
+        <w:t xml:space="preserve"> </w:t>
+      </w:r>
+      <w:r>
+        <w:rPr>
+          <w:iCs/>
+          <w:i/>
+        </w:rPr>
+        <w:t xml:space="preserve">pund</w:t>
+      </w:r>
+      <w:r>
+        <w:t xml:space="preserve"> </w:t>
+      </w:r>
+      <w:r>
+        <w:t xml:space="preserve">er 450g, eller 0.45kg</w:t>
       </w:r>
     </w:p>
     <w:p>
@@ -2165,36 +2444,145 @@
         <w:pStyle w:val="BodyText"/>
       </w:pPr>
       <w:r>
-        <w:t xml:space="preserve">Disse ytterliggenhetene påvirker resultatet av analysen. Disse to ekstreme observasjonene resulterer at sammenhengen mellom høyde og snitt- og medianlønn blir feilaktig fremstilt. Vi får dermed feil informasjon ut av dataene vi analyserer. Vi får tilfeller der en lav person er arbeidsledig eller at en høy person har langt høyere inntekt, slik som analysen fra National Longitudinal Study kom frem til.</w:t>
-      </w:r>
-    </w:p>
-    <w:bookmarkStart w:id="30" w:name="X5901e00587c6d57494f2c5e09ca36a43a108e19"/>
-    <w:p>
-      <w:pPr>
-        <w:pStyle w:val="Heading2"/>
-      </w:pPr>
-      <w:r>
-        <w:t xml:space="preserve">For å finne et mer reelt resultat må vi se vekk ifra de ekstreme ytterliggenhetene. I dette tilfellet vil resultat blir reelt om vi ser vekk ifra både 0 inntekt og 3 millioner i inntekt. Dette vil vi gjøre</w:t>
-      </w:r>
-      <w:r>
-        <w:t xml:space="preserve"> </w:t>
-      </w:r>
-      <w:r>
-        <w:rPr>
-          <w:bCs/>
-          <w:b/>
-        </w:rPr>
-        <w:t xml:space="preserve">senere/videre</w:t>
-      </w:r>
-      <w:r>
-        <w:t xml:space="preserve"> </w:t>
-      </w:r>
-      <w:r>
-        <w:t xml:space="preserve">i oppgaven.</w:t>
-      </w:r>
-    </w:p>
-    <w:bookmarkEnd w:id="30"/>
+        <w:t xml:space="preserve">Helt datasett, nye variabler</w:t>
+      </w:r>
+    </w:p>
+    <w:p>
+      <w:pPr>
+        <w:pStyle w:val="BodyText"/>
+      </w:pPr>
+      <w:r>
+        <w:t xml:space="preserve">Filtrert datasett, nye variabler</w:t>
+      </w:r>
+    </w:p>
+    <w:bookmarkStart w:id="32" w:name="gift---ikke-gift"/>
+    <w:p>
+      <w:pPr>
+        <w:pStyle w:val="Heading3"/>
+      </w:pPr>
+      <w:r>
+        <w:t xml:space="preserve">Gift - ikke gift</w:t>
+      </w:r>
+    </w:p>
+    <w:bookmarkStart w:id="31" w:name="hux-reg"/>
+    <w:p>
+      <w:pPr>
+        <w:pStyle w:val="Heading4"/>
+      </w:pPr>
+      <w:r>
+        <w:t xml:space="preserve">Hux Reg</w:t>
+      </w:r>
+    </w:p>
     <w:bookmarkEnd w:id="31"/>
+    <w:bookmarkEnd w:id="32"/>
+    <w:bookmarkStart w:id="33" w:name="test-av-robusthet"/>
+    <w:p>
+      <w:pPr>
+        <w:pStyle w:val="Heading3"/>
+      </w:pPr>
+      <w:r>
+        <w:t xml:space="preserve">Test av robusthet</w:t>
+      </w:r>
+    </w:p>
+    <w:bookmarkEnd w:id="33"/>
+    <w:bookmarkStart w:id="34" w:name="X9c7c39537f908cf62592f0bbb07df12e98accf2"/>
+    <w:p>
+      <w:pPr>
+        <w:pStyle w:val="Heading3"/>
+      </w:pPr>
+      <w:r>
+        <w:t xml:space="preserve">Ein modell med interaksjon mht. variabelen</w:t>
+      </w:r>
+      <w:r>
+        <w:t xml:space="preserve"> </w:t>
+      </w:r>
+      <w:r>
+        <w:t xml:space="preserve">“</w:t>
+      </w:r>
+      <w:r>
+        <w:t xml:space="preserve">sex</w:t>
+      </w:r>
+      <w:r>
+        <w:t xml:space="preserve">”</w:t>
+      </w:r>
+    </w:p>
+    <w:bookmarkEnd w:id="34"/>
+    <w:bookmarkStart w:id="35" w:name="X0eec7c29d1ce95a21b6162b8707c95832f1d5ed"/>
+    <w:p>
+      <w:pPr>
+        <w:pStyle w:val="Heading3"/>
+      </w:pPr>
+      <w:r>
+        <w:t xml:space="preserve">Test av koefisient ved linearHypothesis() (car pakken)</w:t>
+      </w:r>
+    </w:p>
+    <w:bookmarkEnd w:id="35"/>
+    <w:bookmarkStart w:id="36" w:name="X3ecaccc0cd6076bc143b54ed9b39ac75f038f44"/>
+    <w:p>
+      <w:pPr>
+        <w:pStyle w:val="Heading3"/>
+      </w:pPr>
+      <w:r>
+        <w:t xml:space="preserve">Residualene fra endelig modell skal legges til datasettet hoyde. height_cm skal plottes mot residualenefor ’facet_grid(sex ~ factor(married, labels = c(</w:t>
+      </w:r>
+      <w:r>
+        <w:t xml:space="preserve">“</w:t>
+      </w:r>
+      <w:r>
+        <w:t xml:space="preserve">not married,</w:t>
+      </w:r>
+      <w:r>
+        <w:t xml:space="preserve">”</w:t>
+      </w:r>
+      <w:r>
+        <w:t xml:space="preserve"> </w:t>
+      </w:r>
+      <w:r>
+        <w:t xml:space="preserve">“</w:t>
+      </w:r>
+      <w:r>
+        <w:t xml:space="preserve">married</w:t>
+      </w:r>
+      <w:r>
+        <w:t xml:space="preserve">”</w:t>
+      </w:r>
+      <w:r>
+        <w:t xml:space="preserve">)))</w:t>
+      </w:r>
+    </w:p>
+    <w:bookmarkEnd w:id="36"/>
+    <w:bookmarkStart w:id="37" w:name="X29c233832d99360355cacb59c047f5f0e4ccdc6"/>
+    <w:p>
+      <w:pPr>
+        <w:pStyle w:val="Heading3"/>
+      </w:pPr>
+      <w:r>
+        <w:t xml:space="preserve">ggPlot av samtlige observasjoner. Svak bakgrunn (opacity)</w:t>
+      </w:r>
+    </w:p>
+    <w:bookmarkEnd w:id="37"/>
+    <w:bookmarkEnd w:id="38"/>
+    <w:bookmarkEnd w:id="39"/>
+    <w:bookmarkStart w:id="40" w:name="konklusjon"/>
+    <w:p>
+      <w:pPr>
+        <w:pStyle w:val="Heading1"/>
+      </w:pPr>
+      <w:r>
+        <w:t xml:space="preserve">Konklusjon</w:t>
+      </w:r>
+    </w:p>
+    <w:bookmarkEnd w:id="40"/>
+    <w:bookmarkStart w:id="41" w:name="referanser"/>
+    <w:p>
+      <w:pPr>
+        <w:pStyle w:val="Heading1"/>
+      </w:pPr>
+      <w:r>
+        <w:t xml:space="preserve">Referanser</w:t>
+      </w:r>
+    </w:p>
+    <w:bookmarkEnd w:id="41"/>
     <w:sectPr/>
   </w:body>
 </w:document>
@@ -2394,7 +2782,7 @@
         <w:rFonts w:asciiTheme="minorHAnsi" w:cstheme="minorBidi" w:eastAsiaTheme="minorHAnsi" w:hAnsiTheme="minorHAnsi"/>
         <w:sz w:val="24"/>
         <w:szCs w:val="24"/>
-        <w:lang w:bidi="ar-SA" w:eastAsia="en-US" w:val="en-US"/>
+        <w:lang w:bidi="ar-SA" w:eastAsia="en-US" w:val="no-NB"/>
       </w:rPr>
     </w:rPrDefault>
     <w:pPrDefault>

</xml_diff>